<commit_message>
modifiers/function naming convention version 1.0
</commit_message>
<xml_diff>
--- a/development/Design/HLD.docx
+++ b/development/Design/HLD.docx
@@ -1,6 +1,6 @@
 
 <file path=word/document.xml><?xml version="1.0" encoding="utf-8"?>
-<w:document xmlns:wpc="http://schemas.microsoft.com/office/word/2010/wordprocessingCanvas" xmlns:cx="http://schemas.microsoft.com/office/drawing/2014/chartex" xmlns:cx1="http://schemas.microsoft.com/office/drawing/2015/9/8/chartex" xmlns:mc="http://schemas.openxmlformats.org/markup-compatibility/2006" xmlns:o="urn:schemas-microsoft-com:office:office" xmlns:r="http://schemas.openxmlformats.org/officeDocument/2006/relationships" xmlns:m="http://schemas.openxmlformats.org/officeDocument/2006/math" xmlns:v="urn:schemas-microsoft-com:vml" xmlns:wp14="http://schemas.microsoft.com/office/word/2010/wordprocessingDrawing" xmlns:wp="http://schemas.openxmlformats.org/drawingml/2006/wordprocessingDrawing" xmlns:w10="urn:schemas-microsoft-com:office:word" xmlns:w="http://schemas.openxmlformats.org/wordprocessingml/2006/main" xmlns:w14="http://schemas.microsoft.com/office/word/2010/wordml" xmlns:w15="http://schemas.microsoft.com/office/word/2012/wordml" xmlns:w16se="http://schemas.microsoft.com/office/word/2015/wordml/symex" xmlns:wpg="http://schemas.microsoft.com/office/word/2010/wordprocessingGroup" xmlns:wpi="http://schemas.microsoft.com/office/word/2010/wordprocessingInk" xmlns:wne="http://schemas.microsoft.com/office/word/2006/wordml" xmlns:wps="http://schemas.microsoft.com/office/word/2010/wordprocessingShape" mc:Ignorable="w14 w15 w16se wp14">
+<w:document xmlns:wpc="http://schemas.microsoft.com/office/word/2010/wordprocessingCanvas" xmlns:mc="http://schemas.openxmlformats.org/markup-compatibility/2006" xmlns:o="urn:schemas-microsoft-com:office:office" xmlns:r="http://schemas.openxmlformats.org/officeDocument/2006/relationships" xmlns:m="http://schemas.openxmlformats.org/officeDocument/2006/math" xmlns:v="urn:schemas-microsoft-com:vml" xmlns:wp14="http://schemas.microsoft.com/office/word/2010/wordprocessingDrawing" xmlns:wp="http://schemas.openxmlformats.org/drawingml/2006/wordprocessingDrawing" xmlns:w10="urn:schemas-microsoft-com:office:word" xmlns:w="http://schemas.openxmlformats.org/wordprocessingml/2006/main" xmlns:w14="http://schemas.microsoft.com/office/word/2010/wordml" xmlns:wpg="http://schemas.microsoft.com/office/word/2010/wordprocessingGroup" xmlns:wpi="http://schemas.microsoft.com/office/word/2010/wordprocessingInk" xmlns:wne="http://schemas.microsoft.com/office/word/2006/wordml" xmlns:wps="http://schemas.microsoft.com/office/word/2010/wordprocessingShape" mc:Ignorable="w14 wp14">
   <w:body>
     <w:p>
       <w:pPr>
@@ -15,7 +15,337 @@
         <mc:AlternateContent>
           <mc:Choice Requires="wps">
             <w:drawing>
-              <wp:anchor distT="0" distB="0" distL="114300" distR="114300" simplePos="0" relativeHeight="251713536" behindDoc="0" locked="0" layoutInCell="1" allowOverlap="1" wp14:anchorId="717A1EEB" wp14:editId="75011BFF">
+              <wp:anchor distT="0" distB="0" distL="114300" distR="114300" simplePos="0" relativeHeight="251711488" behindDoc="0" locked="0" layoutInCell="1" allowOverlap="1" wp14:anchorId="2ED9081B" wp14:editId="5718C734">
+                <wp:simplePos x="0" y="0"/>
+                <wp:positionH relativeFrom="column">
+                  <wp:posOffset>6086475</wp:posOffset>
+                </wp:positionH>
+                <wp:positionV relativeFrom="paragraph">
+                  <wp:posOffset>2952750</wp:posOffset>
+                </wp:positionV>
+                <wp:extent cx="1590675" cy="304800"/>
+                <wp:effectExtent l="0" t="0" r="0" b="0"/>
+                <wp:wrapNone/>
+                <wp:docPr id="36" name="Text Box 36"/>
+                <wp:cNvGraphicFramePr/>
+                <a:graphic xmlns:a="http://schemas.openxmlformats.org/drawingml/2006/main">
+                  <a:graphicData uri="http://schemas.microsoft.com/office/word/2010/wordprocessingShape">
+                    <wps:wsp>
+                      <wps:cNvSpPr txBox="1"/>
+                      <wps:spPr>
+                        <a:xfrm>
+                          <a:off x="0" y="0"/>
+                          <a:ext cx="1590675" cy="304800"/>
+                        </a:xfrm>
+                        <a:prstGeom prst="rect">
+                          <a:avLst/>
+                        </a:prstGeom>
+                        <a:noFill/>
+                        <a:ln>
+                          <a:noFill/>
+                        </a:ln>
+                      </wps:spPr>
+                      <wps:style>
+                        <a:lnRef idx="0">
+                          <a:scrgbClr r="0" g="0" b="0"/>
+                        </a:lnRef>
+                        <a:fillRef idx="0">
+                          <a:scrgbClr r="0" g="0" b="0"/>
+                        </a:fillRef>
+                        <a:effectRef idx="0">
+                          <a:scrgbClr r="0" g="0" b="0"/>
+                        </a:effectRef>
+                        <a:fontRef idx="minor">
+                          <a:schemeClr val="accent1"/>
+                        </a:fontRef>
+                      </wps:style>
+                      <wps:txbx>
+                        <w:txbxContent>
+                          <w:p>
+                            <w:pPr>
+                              <w:rPr>
+                                <w:b/>
+                                <w:bCs/>
+                                <w:sz w:val="24"/>
+                                <w:szCs w:val="24"/>
+                              </w:rPr>
+                            </w:pPr>
+                            <w:proofErr w:type="spellStart"/>
+                            <w:r>
+                              <w:rPr>
+                                <w:b/>
+                                <w:bCs/>
+                                <w:sz w:val="24"/>
+                                <w:szCs w:val="24"/>
+                              </w:rPr>
+                              <w:t>BUTTON_</w:t>
+                            </w:r>
+                            <w:r>
+                              <w:rPr>
+                                <w:b/>
+                                <w:bCs/>
+                                <w:sz w:val="24"/>
+                                <w:szCs w:val="24"/>
+                              </w:rPr>
+                              <w:t>void</w:t>
+                            </w:r>
+                            <w:r>
+                              <w:rPr>
+                                <w:b/>
+                                <w:bCs/>
+                                <w:sz w:val="24"/>
+                                <w:szCs w:val="24"/>
+                              </w:rPr>
+                              <w:t>Task</w:t>
+                            </w:r>
+                            <w:proofErr w:type="spellEnd"/>
+                          </w:p>
+                        </w:txbxContent>
+                      </wps:txbx>
+                      <wps:bodyPr rot="0" spcFirstLastPara="0" vertOverflow="overflow" horzOverflow="overflow" vert="horz" wrap="square" lIns="91440" tIns="45720" rIns="91440" bIns="45720" numCol="1" spcCol="0" rtlCol="1" fromWordArt="0" anchor="t" anchorCtr="0" forceAA="0" compatLnSpc="1">
+                        <a:prstTxWarp prst="textNoShape">
+                          <a:avLst/>
+                        </a:prstTxWarp>
+                        <a:noAutofit/>
+                      </wps:bodyPr>
+                    </wps:wsp>
+                  </a:graphicData>
+                </a:graphic>
+                <wp14:sizeRelH relativeFrom="margin">
+                  <wp14:pctWidth>0</wp14:pctWidth>
+                </wp14:sizeRelH>
+                <wp14:sizeRelV relativeFrom="margin">
+                  <wp14:pctHeight>0</wp14:pctHeight>
+                </wp14:sizeRelV>
+              </wp:anchor>
+            </w:drawing>
+          </mc:Choice>
+          <mc:Fallback>
+            <w:pict>
+              <v:shapetype id="_x0000_t202" coordsize="21600,21600" o:spt="202" path="m,l,21600r21600,l21600,xe">
+                <v:stroke joinstyle="miter"/>
+                <v:path gradientshapeok="t" o:connecttype="rect"/>
+              </v:shapetype>
+              <v:shape id="Text Box 36" o:spid="_x0000_s1026" type="#_x0000_t202" style="position:absolute;margin-left:479.25pt;margin-top:232.5pt;width:125.25pt;height:24pt;z-index:251711488;visibility:visible;mso-wrap-style:square;mso-width-percent:0;mso-height-percent:0;mso-wrap-distance-left:9pt;mso-wrap-distance-top:0;mso-wrap-distance-right:9pt;mso-wrap-distance-bottom:0;mso-position-horizontal:absolute;mso-position-horizontal-relative:text;mso-position-vertical:absolute;mso-position-vertical-relative:text;mso-width-percent:0;mso-height-percent:0;mso-width-relative:margin;mso-height-relative:margin;v-text-anchor:top" o:gfxdata="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" filled="f" stroked="f">
+                <v:textbox>
+                  <w:txbxContent>
+                    <w:p>
+                      <w:pPr>
+                        <w:rPr>
+                          <w:b/>
+                          <w:bCs/>
+                          <w:sz w:val="24"/>
+                          <w:szCs w:val="24"/>
+                        </w:rPr>
+                      </w:pPr>
+                      <w:proofErr w:type="spellStart"/>
+                      <w:r>
+                        <w:rPr>
+                          <w:b/>
+                          <w:bCs/>
+                          <w:sz w:val="24"/>
+                          <w:szCs w:val="24"/>
+                        </w:rPr>
+                        <w:t>BUTTON_</w:t>
+                      </w:r>
+                      <w:r>
+                        <w:rPr>
+                          <w:b/>
+                          <w:bCs/>
+                          <w:sz w:val="24"/>
+                          <w:szCs w:val="24"/>
+                        </w:rPr>
+                        <w:t>void</w:t>
+                      </w:r>
+                      <w:r>
+                        <w:rPr>
+                          <w:b/>
+                          <w:bCs/>
+                          <w:sz w:val="24"/>
+                          <w:szCs w:val="24"/>
+                        </w:rPr>
+                        <w:t>Task</w:t>
+                      </w:r>
+                      <w:proofErr w:type="spellEnd"/>
+                    </w:p>
+                  </w:txbxContent>
+                </v:textbox>
+              </v:shape>
+            </w:pict>
+          </mc:Fallback>
+        </mc:AlternateContent>
+      </w:r>
+      <w:r>
+        <w:rPr>
+          <w:noProof/>
+        </w:rPr>
+        <mc:AlternateContent>
+          <mc:Choice Requires="wps">
+            <w:drawing>
+              <wp:anchor distT="0" distB="0" distL="114300" distR="114300" simplePos="0" relativeHeight="251714560" behindDoc="0" locked="0" layoutInCell="1" allowOverlap="1" wp14:anchorId="288BC3C2" wp14:editId="14E1A08D">
+                <wp:simplePos x="0" y="0"/>
+                <wp:positionH relativeFrom="column">
+                  <wp:posOffset>6086476</wp:posOffset>
+                </wp:positionH>
+                <wp:positionV relativeFrom="paragraph">
+                  <wp:posOffset>3352800</wp:posOffset>
+                </wp:positionV>
+                <wp:extent cx="1477010" cy="304800"/>
+                <wp:effectExtent l="0" t="0" r="0" b="0"/>
+                <wp:wrapNone/>
+                <wp:docPr id="38" name="Text Box 38"/>
+                <wp:cNvGraphicFramePr/>
+                <a:graphic xmlns:a="http://schemas.openxmlformats.org/drawingml/2006/main">
+                  <a:graphicData uri="http://schemas.microsoft.com/office/word/2010/wordprocessingShape">
+                    <wps:wsp>
+                      <wps:cNvSpPr txBox="1"/>
+                      <wps:spPr>
+                        <a:xfrm>
+                          <a:off x="0" y="0"/>
+                          <a:ext cx="1477010" cy="304800"/>
+                        </a:xfrm>
+                        <a:prstGeom prst="rect">
+                          <a:avLst/>
+                        </a:prstGeom>
+                        <a:noFill/>
+                        <a:ln>
+                          <a:noFill/>
+                        </a:ln>
+                      </wps:spPr>
+                      <wps:style>
+                        <a:lnRef idx="0">
+                          <a:scrgbClr r="0" g="0" b="0"/>
+                        </a:lnRef>
+                        <a:fillRef idx="0">
+                          <a:scrgbClr r="0" g="0" b="0"/>
+                        </a:fillRef>
+                        <a:effectRef idx="0">
+                          <a:scrgbClr r="0" g="0" b="0"/>
+                        </a:effectRef>
+                        <a:fontRef idx="minor">
+                          <a:schemeClr val="accent1"/>
+                        </a:fontRef>
+                      </wps:style>
+                      <wps:txbx>
+                        <w:txbxContent>
+                          <w:p>
+                            <w:pPr>
+                              <w:rPr>
+                                <w:b/>
+                                <w:bCs/>
+                                <w:sz w:val="24"/>
+                                <w:szCs w:val="24"/>
+                              </w:rPr>
+                            </w:pPr>
+                            <w:proofErr w:type="spellStart"/>
+                            <w:r>
+                              <w:rPr>
+                                <w:b/>
+                                <w:bCs/>
+                                <w:sz w:val="24"/>
+                                <w:szCs w:val="24"/>
+                              </w:rPr>
+                              <w:t>MOTOR_</w:t>
+                            </w:r>
+                            <w:r>
+                              <w:rPr>
+                                <w:b/>
+                                <w:bCs/>
+                                <w:sz w:val="24"/>
+                                <w:szCs w:val="24"/>
+                              </w:rPr>
+                              <w:t>void</w:t>
+                            </w:r>
+                            <w:r>
+                              <w:rPr>
+                                <w:b/>
+                                <w:bCs/>
+                                <w:sz w:val="24"/>
+                                <w:szCs w:val="24"/>
+                              </w:rPr>
+                              <w:t>Task</w:t>
+                            </w:r>
+                            <w:proofErr w:type="spellEnd"/>
+                          </w:p>
+                        </w:txbxContent>
+                      </wps:txbx>
+                      <wps:bodyPr rot="0" spcFirstLastPara="0" vertOverflow="overflow" horzOverflow="overflow" vert="horz" wrap="square" lIns="91440" tIns="45720" rIns="91440" bIns="45720" numCol="1" spcCol="0" rtlCol="1" fromWordArt="0" anchor="t" anchorCtr="0" forceAA="0" compatLnSpc="1">
+                        <a:prstTxWarp prst="textNoShape">
+                          <a:avLst/>
+                        </a:prstTxWarp>
+                        <a:noAutofit/>
+                      </wps:bodyPr>
+                    </wps:wsp>
+                  </a:graphicData>
+                </a:graphic>
+                <wp14:sizeRelH relativeFrom="margin">
+                  <wp14:pctWidth>0</wp14:pctWidth>
+                </wp14:sizeRelH>
+                <wp14:sizeRelV relativeFrom="margin">
+                  <wp14:pctHeight>0</wp14:pctHeight>
+                </wp14:sizeRelV>
+              </wp:anchor>
+            </w:drawing>
+          </mc:Choice>
+          <mc:Fallback>
+            <w:pict>
+              <v:shape id="Text Box 38" o:spid="_x0000_s1027" type="#_x0000_t202" style="position:absolute;margin-left:479.25pt;margin-top:264pt;width:116.3pt;height:24pt;z-index:251714560;visibility:visible;mso-wrap-style:square;mso-width-percent:0;mso-height-percent:0;mso-wrap-distance-left:9pt;mso-wrap-distance-top:0;mso-wrap-distance-right:9pt;mso-wrap-distance-bottom:0;mso-position-horizontal:absolute;mso-position-horizontal-relative:text;mso-position-vertical:absolute;mso-position-vertical-relative:text;mso-width-percent:0;mso-height-percent:0;mso-width-relative:margin;mso-height-relative:margin;v-text-anchor:top" o:gfxdata="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" filled="f" stroked="f">
+                <v:textbox>
+                  <w:txbxContent>
+                    <w:p>
+                      <w:pPr>
+                        <w:rPr>
+                          <w:b/>
+                          <w:bCs/>
+                          <w:sz w:val="24"/>
+                          <w:szCs w:val="24"/>
+                        </w:rPr>
+                      </w:pPr>
+                      <w:proofErr w:type="spellStart"/>
+                      <w:r>
+                        <w:rPr>
+                          <w:b/>
+                          <w:bCs/>
+                          <w:sz w:val="24"/>
+                          <w:szCs w:val="24"/>
+                        </w:rPr>
+                        <w:t>MOTOR_</w:t>
+                      </w:r>
+                      <w:r>
+                        <w:rPr>
+                          <w:b/>
+                          <w:bCs/>
+                          <w:sz w:val="24"/>
+                          <w:szCs w:val="24"/>
+                        </w:rPr>
+                        <w:t>void</w:t>
+                      </w:r>
+                      <w:r>
+                        <w:rPr>
+                          <w:b/>
+                          <w:bCs/>
+                          <w:sz w:val="24"/>
+                          <w:szCs w:val="24"/>
+                        </w:rPr>
+                        <w:t>Task</w:t>
+                      </w:r>
+                      <w:proofErr w:type="spellEnd"/>
+                    </w:p>
+                  </w:txbxContent>
+                </v:textbox>
+              </v:shape>
+            </w:pict>
+          </mc:Fallback>
+        </mc:AlternateContent>
+      </w:r>
+      <w:r>
+        <w:rPr>
+          <w:noProof/>
+        </w:rPr>
+        <mc:AlternateContent>
+          <mc:Choice Requires="wps">
+            <w:drawing>
+              <wp:anchor distT="0" distB="0" distL="114300" distR="114300" simplePos="0" relativeHeight="251713536" behindDoc="0" locked="0" layoutInCell="1" allowOverlap="1" wp14:anchorId="0B026C81" wp14:editId="7709374C">
                 <wp:simplePos x="0" y="0"/>
                 <wp:positionH relativeFrom="column">
                   <wp:posOffset>6087110</wp:posOffset>
@@ -95,7 +425,7 @@
           </mc:Choice>
           <mc:Fallback>
             <w:pict>
-              <v:shapetype w14:anchorId="717A1EEB" id="_x0000_t13" coordsize="21600,21600" o:spt="13" adj="16200,5400" path="m@0,l@0@1,0@1,0@2@0@2@0,21600,21600,10800xe">
+              <v:shapetype id="_x0000_t13" coordsize="21600,21600" o:spt="13" adj="16200,5400" path="m@0,l@0@1,0@1,0@2@0@2@0,21600,21600,10800xe">
                 <v:stroke joinstyle="miter"/>
                 <v:formulas>
                   <v:f eqn="val #0"/>
@@ -111,7 +441,7 @@
                   <v:h position="#0,#1" xrange="0,21600" yrange="0,10800"/>
                 </v:handles>
               </v:shapetype>
-              <v:shape id="Right Arrow 37" o:spid="_x0000_s1026" type="#_x0000_t13" style="position:absolute;margin-left:479.3pt;margin-top:274pt;width:117.6pt;height:17.3pt;rotation:180;z-index:251713536;visibility:visible;mso-wrap-style:square;mso-width-percent:0;mso-height-percent:0;mso-wrap-distance-left:9pt;mso-wrap-distance-top:0;mso-wrap-distance-right:9pt;mso-wrap-distance-bottom:0;mso-position-horizontal:absolute;mso-position-horizontal-relative:text;mso-position-vertical:absolute;mso-position-vertical-relative:text;mso-width-percent:0;mso-height-percent:0;mso-width-relative:margin;mso-height-relative:margin;v-text-anchor:middle" o:gfxdata="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" adj="17195,7065" fillcolor="#ed7d31 [3205]" stroked="f">
+              <v:shape id="Right Arrow 37" o:spid="_x0000_s1028" type="#_x0000_t13" style="position:absolute;margin-left:479.3pt;margin-top:274pt;width:117.6pt;height:17.3pt;rotation:180;z-index:251713536;visibility:visible;mso-wrap-style:square;mso-width-percent:0;mso-height-percent:0;mso-wrap-distance-left:9pt;mso-wrap-distance-top:0;mso-wrap-distance-right:9pt;mso-wrap-distance-bottom:0;mso-position-horizontal:absolute;mso-position-horizontal-relative:text;mso-position-vertical:absolute;mso-position-vertical-relative:text;mso-width-percent:0;mso-height-percent:0;mso-width-relative:margin;mso-height-relative:margin;v-text-anchor:middle" o:gfxdata="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" adj="17195,7065" fillcolor="#ed7d31 [3205]" stroked="f">
                 <v:fill opacity="32896f"/>
                 <v:textbox>
                   <w:txbxContent>
@@ -119,273 +449,6 @@
                       <w:pPr>
                         <w:jc w:val="center"/>
                       </w:pPr>
-                    </w:p>
-                  </w:txbxContent>
-                </v:textbox>
-              </v:shape>
-            </w:pict>
-          </mc:Fallback>
-        </mc:AlternateContent>
-      </w:r>
-      <w:r>
-        <w:rPr>
-          <w:noProof/>
-        </w:rPr>
-        <mc:AlternateContent>
-          <mc:Choice Requires="wps">
-            <w:drawing>
-              <wp:anchor distT="0" distB="0" distL="114300" distR="114300" simplePos="0" relativeHeight="251714560" behindDoc="0" locked="0" layoutInCell="1" allowOverlap="1" wp14:anchorId="6A765C67" wp14:editId="59C3C6DD">
-                <wp:simplePos x="0" y="0"/>
-                <wp:positionH relativeFrom="column">
-                  <wp:posOffset>6409478</wp:posOffset>
-                </wp:positionH>
-                <wp:positionV relativeFrom="paragraph">
-                  <wp:posOffset>3352800</wp:posOffset>
-                </wp:positionV>
-                <wp:extent cx="1155276" cy="304800"/>
-                <wp:effectExtent l="0" t="0" r="0" b="0"/>
-                <wp:wrapNone/>
-                <wp:docPr id="38" name="Text Box 38"/>
-                <wp:cNvGraphicFramePr/>
-                <a:graphic xmlns:a="http://schemas.openxmlformats.org/drawingml/2006/main">
-                  <a:graphicData uri="http://schemas.microsoft.com/office/word/2010/wordprocessingShape">
-                    <wps:wsp>
-                      <wps:cNvSpPr txBox="1"/>
-                      <wps:spPr>
-                        <a:xfrm>
-                          <a:off x="0" y="0"/>
-                          <a:ext cx="1155276" cy="304800"/>
-                        </a:xfrm>
-                        <a:prstGeom prst="rect">
-                          <a:avLst/>
-                        </a:prstGeom>
-                        <a:noFill/>
-                        <a:ln>
-                          <a:noFill/>
-                        </a:ln>
-                      </wps:spPr>
-                      <wps:style>
-                        <a:lnRef idx="0">
-                          <a:scrgbClr r="0" g="0" b="0"/>
-                        </a:lnRef>
-                        <a:fillRef idx="0">
-                          <a:scrgbClr r="0" g="0" b="0"/>
-                        </a:fillRef>
-                        <a:effectRef idx="0">
-                          <a:scrgbClr r="0" g="0" b="0"/>
-                        </a:effectRef>
-                        <a:fontRef idx="minor">
-                          <a:schemeClr val="accent1"/>
-                        </a:fontRef>
-                      </wps:style>
-                      <wps:txbx>
-                        <w:txbxContent>
-                          <w:p>
-                            <w:pPr>
-                              <w:rPr>
-                                <w:b/>
-                                <w:bCs/>
-                                <w:sz w:val="24"/>
-                                <w:szCs w:val="24"/>
-                              </w:rPr>
-                            </w:pPr>
-                            <w:proofErr w:type="spellStart"/>
-                            <w:r>
-                              <w:rPr>
-                                <w:b/>
-                                <w:bCs/>
-                                <w:sz w:val="24"/>
-                                <w:szCs w:val="24"/>
-                              </w:rPr>
-                              <w:t>MOTOR_Task</w:t>
-                            </w:r>
-                            <w:proofErr w:type="spellEnd"/>
-                          </w:p>
-                        </w:txbxContent>
-                      </wps:txbx>
-                      <wps:bodyPr rot="0" spcFirstLastPara="0" vertOverflow="overflow" horzOverflow="overflow" vert="horz" wrap="square" lIns="91440" tIns="45720" rIns="91440" bIns="45720" numCol="1" spcCol="0" rtlCol="1" fromWordArt="0" anchor="t" anchorCtr="0" forceAA="0" compatLnSpc="1">
-                        <a:prstTxWarp prst="textNoShape">
-                          <a:avLst/>
-                        </a:prstTxWarp>
-                        <a:noAutofit/>
-                      </wps:bodyPr>
-                    </wps:wsp>
-                  </a:graphicData>
-                </a:graphic>
-                <wp14:sizeRelH relativeFrom="margin">
-                  <wp14:pctWidth>0</wp14:pctWidth>
-                </wp14:sizeRelH>
-                <wp14:sizeRelV relativeFrom="margin">
-                  <wp14:pctHeight>0</wp14:pctHeight>
-                </wp14:sizeRelV>
-              </wp:anchor>
-            </w:drawing>
-          </mc:Choice>
-          <mc:Fallback>
-            <w:pict>
-              <v:shapetype w14:anchorId="6A765C67" id="_x0000_t202" coordsize="21600,21600" o:spt="202" path="m,l,21600r21600,l21600,xe">
-                <v:stroke joinstyle="miter"/>
-                <v:path gradientshapeok="t" o:connecttype="rect"/>
-              </v:shapetype>
-              <v:shape id="Text Box 38" o:spid="_x0000_s1027" type="#_x0000_t202" style="position:absolute;margin-left:504.7pt;margin-top:264pt;width:90.95pt;height:24pt;z-index:251714560;visibility:visible;mso-wrap-style:square;mso-width-percent:0;mso-height-percent:0;mso-wrap-distance-left:9pt;mso-wrap-distance-top:0;mso-wrap-distance-right:9pt;mso-wrap-distance-bottom:0;mso-position-horizontal:absolute;mso-position-horizontal-relative:text;mso-position-vertical:absolute;mso-position-vertical-relative:text;mso-width-percent:0;mso-height-percent:0;mso-width-relative:margin;mso-height-relative:margin;v-text-anchor:top" o:gfxdata="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" filled="f" stroked="f">
-                <v:textbox>
-                  <w:txbxContent>
-                    <w:p>
-                      <w:pPr>
-                        <w:rPr>
-                          <w:b/>
-                          <w:bCs/>
-                          <w:sz w:val="24"/>
-                          <w:szCs w:val="24"/>
-                        </w:rPr>
-                      </w:pPr>
-                      <w:proofErr w:type="spellStart"/>
-                      <w:r>
-                        <w:rPr>
-                          <w:b/>
-                          <w:bCs/>
-                          <w:sz w:val="24"/>
-                          <w:szCs w:val="24"/>
-                        </w:rPr>
-                        <w:t>MOTOR</w:t>
-                      </w:r>
-                      <w:r>
-                        <w:rPr>
-                          <w:b/>
-                          <w:bCs/>
-                          <w:sz w:val="24"/>
-                          <w:szCs w:val="24"/>
-                        </w:rPr>
-                        <w:t>_Task</w:t>
-                      </w:r>
-                      <w:proofErr w:type="spellEnd"/>
-                    </w:p>
-                  </w:txbxContent>
-                </v:textbox>
-              </v:shape>
-            </w:pict>
-          </mc:Fallback>
-        </mc:AlternateContent>
-      </w:r>
-      <w:r>
-        <w:rPr>
-          <w:noProof/>
-        </w:rPr>
-        <mc:AlternateContent>
-          <mc:Choice Requires="wps">
-            <w:drawing>
-              <wp:anchor distT="0" distB="0" distL="114300" distR="114300" simplePos="0" relativeHeight="251711488" behindDoc="0" locked="0" layoutInCell="1" allowOverlap="1" wp14:anchorId="32B68161" wp14:editId="1E8E47B9">
-                <wp:simplePos x="0" y="0"/>
-                <wp:positionH relativeFrom="column">
-                  <wp:posOffset>6409267</wp:posOffset>
-                </wp:positionH>
-                <wp:positionV relativeFrom="paragraph">
-                  <wp:posOffset>2954867</wp:posOffset>
-                </wp:positionV>
-                <wp:extent cx="1155276" cy="304800"/>
-                <wp:effectExtent l="0" t="0" r="0" b="0"/>
-                <wp:wrapNone/>
-                <wp:docPr id="36" name="Text Box 36"/>
-                <wp:cNvGraphicFramePr/>
-                <a:graphic xmlns:a="http://schemas.openxmlformats.org/drawingml/2006/main">
-                  <a:graphicData uri="http://schemas.microsoft.com/office/word/2010/wordprocessingShape">
-                    <wps:wsp>
-                      <wps:cNvSpPr txBox="1"/>
-                      <wps:spPr>
-                        <a:xfrm>
-                          <a:off x="0" y="0"/>
-                          <a:ext cx="1155276" cy="304800"/>
-                        </a:xfrm>
-                        <a:prstGeom prst="rect">
-                          <a:avLst/>
-                        </a:prstGeom>
-                        <a:noFill/>
-                        <a:ln>
-                          <a:noFill/>
-                        </a:ln>
-                      </wps:spPr>
-                      <wps:style>
-                        <a:lnRef idx="0">
-                          <a:scrgbClr r="0" g="0" b="0"/>
-                        </a:lnRef>
-                        <a:fillRef idx="0">
-                          <a:scrgbClr r="0" g="0" b="0"/>
-                        </a:fillRef>
-                        <a:effectRef idx="0">
-                          <a:scrgbClr r="0" g="0" b="0"/>
-                        </a:effectRef>
-                        <a:fontRef idx="minor">
-                          <a:schemeClr val="accent1"/>
-                        </a:fontRef>
-                      </wps:style>
-                      <wps:txbx>
-                        <w:txbxContent>
-                          <w:p>
-                            <w:pPr>
-                              <w:rPr>
-                                <w:b/>
-                                <w:bCs/>
-                                <w:sz w:val="24"/>
-                                <w:szCs w:val="24"/>
-                              </w:rPr>
-                            </w:pPr>
-                            <w:proofErr w:type="spellStart"/>
-                            <w:r>
-                              <w:rPr>
-                                <w:b/>
-                                <w:bCs/>
-                                <w:sz w:val="24"/>
-                                <w:szCs w:val="24"/>
-                              </w:rPr>
-                              <w:t>BUTTON_Task</w:t>
-                            </w:r>
-                            <w:proofErr w:type="spellEnd"/>
-                          </w:p>
-                        </w:txbxContent>
-                      </wps:txbx>
-                      <wps:bodyPr rot="0" spcFirstLastPara="0" vertOverflow="overflow" horzOverflow="overflow" vert="horz" wrap="square" lIns="91440" tIns="45720" rIns="91440" bIns="45720" numCol="1" spcCol="0" rtlCol="1" fromWordArt="0" anchor="t" anchorCtr="0" forceAA="0" compatLnSpc="1">
-                        <a:prstTxWarp prst="textNoShape">
-                          <a:avLst/>
-                        </a:prstTxWarp>
-                        <a:noAutofit/>
-                      </wps:bodyPr>
-                    </wps:wsp>
-                  </a:graphicData>
-                </a:graphic>
-                <wp14:sizeRelH relativeFrom="margin">
-                  <wp14:pctWidth>0</wp14:pctWidth>
-                </wp14:sizeRelH>
-                <wp14:sizeRelV relativeFrom="margin">
-                  <wp14:pctHeight>0</wp14:pctHeight>
-                </wp14:sizeRelV>
-              </wp:anchor>
-            </w:drawing>
-          </mc:Choice>
-          <mc:Fallback>
-            <w:pict>
-              <v:shape w14:anchorId="32B68161" id="Text Box 36" o:spid="_x0000_s1028" type="#_x0000_t202" style="position:absolute;margin-left:504.65pt;margin-top:232.65pt;width:90.95pt;height:24pt;z-index:251711488;visibility:visible;mso-wrap-style:square;mso-width-percent:0;mso-height-percent:0;mso-wrap-distance-left:9pt;mso-wrap-distance-top:0;mso-wrap-distance-right:9pt;mso-wrap-distance-bottom:0;mso-position-horizontal:absolute;mso-position-horizontal-relative:text;mso-position-vertical:absolute;mso-position-vertical-relative:text;mso-width-percent:0;mso-height-percent:0;mso-width-relative:margin;mso-height-relative:margin;v-text-anchor:top" o:gfxdata="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" filled="f" stroked="f">
-                <v:textbox>
-                  <w:txbxContent>
-                    <w:p>
-                      <w:pPr>
-                        <w:rPr>
-                          <w:b/>
-                          <w:bCs/>
-                          <w:sz w:val="24"/>
-                          <w:szCs w:val="24"/>
-                        </w:rPr>
-                      </w:pPr>
-                      <w:proofErr w:type="spellStart"/>
-                      <w:r>
-                        <w:rPr>
-                          <w:b/>
-                          <w:bCs/>
-                          <w:sz w:val="24"/>
-                          <w:szCs w:val="24"/>
-                        </w:rPr>
-                        <w:t>BUTTON_Task</w:t>
-                      </w:r>
-                      <w:proofErr w:type="spellEnd"/>
                     </w:p>
                   </w:txbxContent>
                 </v:textbox>
@@ -479,7 +542,7 @@
               </wp:anchor>
             </w:drawing>
           </mc:Choice>
-          <mc:Fallback>
+          <mc:Fallback xmlns:w16se="http://schemas.microsoft.com/office/word/2015/wordml/symex" xmlns:w15="http://schemas.microsoft.com/office/word/2012/wordml" xmlns:cx1="http://schemas.microsoft.com/office/drawing/2015/9/8/chartex" xmlns:cx="http://schemas.microsoft.com/office/drawing/2014/chartex">
             <w:pict>
               <v:shape w14:anchorId="73778BE3" id="Right Arrow 35" o:spid="_x0000_s1029" type="#_x0000_t13" style="position:absolute;margin-left:479.35pt;margin-top:242.65pt;width:117.65pt;height:17.3pt;rotation:180;z-index:251710464;visibility:visible;mso-wrap-style:square;mso-width-percent:0;mso-height-percent:0;mso-wrap-distance-left:9pt;mso-wrap-distance-top:0;mso-wrap-distance-right:9pt;mso-wrap-distance-bottom:0;mso-position-horizontal:absolute;mso-position-horizontal-relative:text;mso-position-vertical:absolute;mso-position-vertical-relative:text;mso-width-percent:0;mso-height-percent:0;mso-width-relative:margin;mso-height-relative:margin;v-text-anchor:middle" o:gfxdata="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" adj="17196,7065" fillcolor="#ed7d31 [3205]" stroked="f">
                 <v:fill opacity="32896f"/>
@@ -582,7 +645,7 @@
               </wp:anchor>
             </w:drawing>
           </mc:Choice>
-          <mc:Fallback>
+          <mc:Fallback xmlns:w16se="http://schemas.microsoft.com/office/word/2015/wordml/symex" xmlns:w15="http://schemas.microsoft.com/office/word/2012/wordml" xmlns:cx1="http://schemas.microsoft.com/office/drawing/2015/9/8/chartex" xmlns:cx="http://schemas.microsoft.com/office/drawing/2014/chartex">
             <w:pict>
               <v:shape w14:anchorId="01824CF3" id="Right Arrow 21" o:spid="_x0000_s1030" type="#_x0000_t13" style="position:absolute;margin-left:1.35pt;margin-top:124.65pt;width:194.45pt;height:11.95pt;rotation:90;z-index:251688960;visibility:visible;mso-wrap-style:square;mso-width-percent:0;mso-height-percent:0;mso-wrap-distance-left:9pt;mso-wrap-distance-top:0;mso-wrap-distance-right:9pt;mso-wrap-distance-bottom:0;mso-position-horizontal:absolute;mso-position-horizontal-relative:text;mso-position-vertical:absolute;mso-position-vertical-relative:text;mso-width-percent:0;mso-height-percent:0;mso-width-relative:margin;mso-height-relative:margin;v-text-anchor:middle" o:gfxdata="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" adj="19760,7065" fillcolor="#ed7d31 [3205]" stroked="f">
                 <v:fill opacity="32896f"/>
@@ -663,7 +726,6 @@
                                 <w:szCs w:val="24"/>
                               </w:rPr>
                             </w:pPr>
-                            <w:proofErr w:type="spellStart"/>
                             <w:r>
                               <w:rPr>
                                 <w:b/>
@@ -681,9 +743,8 @@
                                 <w:sz w:val="24"/>
                                 <w:szCs w:val="24"/>
                               </w:rPr>
-                              <w:t>ReadPin</w:t>
-                            </w:r>
-                            <w:proofErr w:type="spellEnd"/>
+                              <w:t>u8</w:t>
+                            </w:r>
                             <w:r>
                               <w:rPr>
                                 <w:b/>
@@ -691,7 +752,7 @@
                                 <w:sz w:val="24"/>
                                 <w:szCs w:val="24"/>
                               </w:rPr>
-                              <w:t>(</w:t>
+                              <w:t>ReadPin(</w:t>
                             </w:r>
                             <w:proofErr w:type="gramEnd"/>
                             <w:r>
@@ -744,10 +805,6 @@
           </mc:Choice>
           <mc:Fallback>
             <w:pict>
-              <v:shapetype w14:anchorId="056117F1" id="_x0000_t202" coordsize="21600,21600" o:spt="202" path="m,l,21600r21600,l21600,xe">
-                <v:stroke joinstyle="miter"/>
-                <v:path gradientshapeok="t" o:connecttype="rect"/>
-              </v:shapetype>
               <v:shape id="Text Box 34" o:spid="_x0000_s1031" type="#_x0000_t202" style="position:absolute;margin-left:219.05pt;margin-top:366.9pt;width:163.05pt;height:23.1pt;rotation:-90;z-index:251708416;visibility:visible;mso-wrap-style:square;mso-width-percent:0;mso-height-percent:0;mso-wrap-distance-left:9pt;mso-wrap-distance-top:0;mso-wrap-distance-right:9pt;mso-wrap-distance-bottom:0;mso-position-horizontal:absolute;mso-position-horizontal-relative:text;mso-position-vertical:absolute;mso-position-vertical-relative:text;mso-width-percent:0;mso-height-percent:0;mso-width-relative:margin;mso-height-relative:margin;v-text-anchor:top" o:gfxdata="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" filled="f" stroked="f">
                 <v:textbox>
                   <w:txbxContent>
@@ -761,7 +818,6 @@
                           <w:szCs w:val="24"/>
                         </w:rPr>
                       </w:pPr>
-                      <w:proofErr w:type="spellStart"/>
                       <w:r>
                         <w:rPr>
                           <w:b/>
@@ -779,9 +835,8 @@
                           <w:sz w:val="24"/>
                           <w:szCs w:val="24"/>
                         </w:rPr>
-                        <w:t>ReadPin</w:t>
-                      </w:r>
-                      <w:proofErr w:type="spellEnd"/>
+                        <w:t>u8</w:t>
+                      </w:r>
                       <w:r>
                         <w:rPr>
                           <w:b/>
@@ -789,7 +844,7 @@
                           <w:sz w:val="24"/>
                           <w:szCs w:val="24"/>
                         </w:rPr>
-                        <w:t>(</w:t>
+                        <w:t>ReadPin(</w:t>
                       </w:r>
                       <w:proofErr w:type="gramEnd"/>
                       <w:r>
@@ -912,7 +967,7 @@
               </wp:anchor>
             </w:drawing>
           </mc:Choice>
-          <mc:Fallback>
+          <mc:Fallback xmlns:w16se="http://schemas.microsoft.com/office/word/2015/wordml/symex" xmlns:w15="http://schemas.microsoft.com/office/word/2012/wordml" xmlns:cx1="http://schemas.microsoft.com/office/drawing/2015/9/8/chartex" xmlns:cx="http://schemas.microsoft.com/office/drawing/2014/chartex">
             <w:pict>
               <v:shape w14:anchorId="6FE18828" id="Right Arrow 33" o:spid="_x0000_s1032" type="#_x0000_t13" style="position:absolute;margin-left:240.95pt;margin-top:372.3pt;width:144.5pt;height:11.95pt;rotation:90;z-index:251707392;visibility:visible;mso-wrap-style:square;mso-width-percent:0;mso-height-percent:0;mso-wrap-distance-left:9pt;mso-wrap-distance-top:0;mso-wrap-distance-right:9pt;mso-wrap-distance-bottom:0;mso-position-horizontal:absolute;mso-position-horizontal-relative:text;mso-position-vertical:absolute;mso-position-vertical-relative:text;mso-width-percent:0;mso-height-percent:0;mso-width-relative:margin;mso-height-relative:margin;v-text-anchor:middle" o:gfxdata="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" adj="19124,7065" fillcolor="#ed7d31 [3205]" stroked="f">
                 <v:fill opacity="32896f"/>
@@ -1007,7 +1062,30 @@
                                 <w:szCs w:val="44"/>
                               </w:rPr>
                               <w:br/>
-                              <w:t>CDD_4</w:t>
+                            </w:r>
+                            <w:r>
+                              <w:rPr>
+                                <w:rFonts w:cstheme="minorHAnsi"/>
+                                <w:sz w:val="52"/>
+                                <w:szCs w:val="52"/>
+                              </w:rPr>
+                              <w:t>HLD</w:t>
+                            </w:r>
+                            <w:r>
+                              <w:rPr>
+                                <w:rFonts w:cstheme="minorHAnsi"/>
+                                <w:sz w:val="44"/>
+                                <w:szCs w:val="44"/>
+                              </w:rPr>
+                              <w:t xml:space="preserve"> </w:t>
+                            </w:r>
+                            <w:r>
+                              <w:rPr>
+                                <w:rFonts w:cstheme="minorHAnsi"/>
+                                <w:sz w:val="44"/>
+                                <w:szCs w:val="44"/>
+                              </w:rPr>
+                              <w:t>_4</w:t>
                             </w:r>
                           </w:p>
                         </w:txbxContent>
@@ -1032,7 +1110,7 @@
           </mc:Choice>
           <mc:Fallback>
             <w:pict>
-              <v:roundrect w14:anchorId="31682FB0" id="Rounded Rectangle 7" o:spid="_x0000_s1033" style="position:absolute;margin-left:255.35pt;margin-top:232.55pt;width:186.65pt;height:72.8pt;z-index:251667456;visibility:visible;mso-wrap-style:square;mso-width-percent:0;mso-height-percent:0;mso-wrap-distance-left:9pt;mso-wrap-distance-top:0;mso-wrap-distance-right:9pt;mso-wrap-distance-bottom:0;mso-position-horizontal:absolute;mso-position-horizontal-relative:text;mso-position-vertical:absolute;mso-position-vertical-relative:text;mso-width-percent:0;mso-height-percent:0;mso-width-relative:margin;mso-height-relative:margin;v-text-anchor:middle" arcsize="10923f" o:gfxdata="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" fillcolor="#5b9bd5 [3204]" strokecolor="#1f4d78 [1604]" strokeweight="1pt">
+              <v:roundrect id="Rounded Rectangle 7" o:spid="_x0000_s1033" style="position:absolute;margin-left:255.35pt;margin-top:232.55pt;width:186.65pt;height:72.8pt;z-index:251667456;visibility:visible;mso-wrap-style:square;mso-width-percent:0;mso-height-percent:0;mso-wrap-distance-left:9pt;mso-wrap-distance-top:0;mso-wrap-distance-right:9pt;mso-wrap-distance-bottom:0;mso-position-horizontal:absolute;mso-position-horizontal-relative:text;mso-position-vertical:absolute;mso-position-vertical-relative:text;mso-width-percent:0;mso-height-percent:0;mso-width-relative:margin;mso-height-relative:margin;v-text-anchor:middle" arcsize="10923f" o:gfxdata="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" fillcolor="#5b9bd5 [3204]" strokecolor="#1f4d78 [1604]" strokeweight="1pt">
                 <v:stroke joinstyle="miter"/>
                 <v:textbox>
                   <w:txbxContent>
@@ -1062,7 +1140,30 @@
                           <w:szCs w:val="44"/>
                         </w:rPr>
                         <w:br/>
-                        <w:t>CDD_4</w:t>
+                      </w:r>
+                      <w:r>
+                        <w:rPr>
+                          <w:rFonts w:cstheme="minorHAnsi"/>
+                          <w:sz w:val="52"/>
+                          <w:szCs w:val="52"/>
+                        </w:rPr>
+                        <w:t>HLD</w:t>
+                      </w:r>
+                      <w:r>
+                        <w:rPr>
+                          <w:rFonts w:cstheme="minorHAnsi"/>
+                          <w:sz w:val="44"/>
+                          <w:szCs w:val="44"/>
+                        </w:rPr>
+                        <w:t xml:space="preserve"> </w:t>
+                      </w:r>
+                      <w:r>
+                        <w:rPr>
+                          <w:rFonts w:cstheme="minorHAnsi"/>
+                          <w:sz w:val="44"/>
+                          <w:szCs w:val="44"/>
+                        </w:rPr>
+                        <w:t>_4</w:t>
                       </w:r>
                     </w:p>
                   </w:txbxContent>
@@ -1153,6 +1254,15 @@
                                 <w:sz w:val="28"/>
                                 <w:szCs w:val="28"/>
                               </w:rPr>
+                              <w:t>void</w:t>
+                            </w:r>
+                            <w:r>
+                              <w:rPr>
+                                <w:b/>
+                                <w:bCs/>
+                                <w:sz w:val="28"/>
+                                <w:szCs w:val="28"/>
+                              </w:rPr>
                               <w:t>Init</w:t>
                             </w:r>
                             <w:proofErr w:type="spellEnd"/>
@@ -1198,7 +1308,7 @@
           </mc:Choice>
           <mc:Fallback>
             <w:pict>
-              <v:shape w14:anchorId="2C87D650" id="Text Box 16" o:spid="_x0000_s1034" type="#_x0000_t202" style="position:absolute;margin-left:-233.95pt;margin-top:218.65pt;width:395.25pt;height:24.95pt;rotation:-90;z-index:251680768;visibility:visible;mso-wrap-style:square;mso-width-percent:0;mso-height-percent:0;mso-wrap-distance-left:9pt;mso-wrap-distance-top:0;mso-wrap-distance-right:9pt;mso-wrap-distance-bottom:0;mso-position-horizontal:absolute;mso-position-horizontal-relative:text;mso-position-vertical:absolute;mso-position-vertical-relative:text;mso-width-percent:0;mso-height-percent:0;mso-width-relative:margin;mso-height-relative:margin;v-text-anchor:top" o:gfxdata="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" filled="f" stroked="f">
+              <v:shape id="Text Box 16" o:spid="_x0000_s1034" type="#_x0000_t202" style="position:absolute;margin-left:-233.95pt;margin-top:218.65pt;width:395.25pt;height:24.95pt;rotation:-90;z-index:251680768;visibility:visible;mso-wrap-style:square;mso-width-percent:0;mso-height-percent:0;mso-wrap-distance-left:9pt;mso-wrap-distance-top:0;mso-wrap-distance-right:9pt;mso-wrap-distance-bottom:0;mso-position-horizontal:absolute;mso-position-horizontal-relative:text;mso-position-vertical:absolute;mso-position-vertical-relative:text;mso-width-percent:0;mso-height-percent:0;mso-width-relative:margin;mso-height-relative:margin;v-text-anchor:top" o:gfxdata="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" filled="f" stroked="f">
                 <v:textbox>
                   <w:txbxContent>
                     <w:p>
@@ -1222,6 +1332,15 @@
                         <w:t>PWM_</w:t>
                       </w:r>
                       <w:proofErr w:type="gramStart"/>
+                      <w:r>
+                        <w:rPr>
+                          <w:b/>
+                          <w:bCs/>
+                          <w:sz w:val="28"/>
+                          <w:szCs w:val="28"/>
+                        </w:rPr>
+                        <w:t>void</w:t>
+                      </w:r>
                       <w:r>
                         <w:rPr>
                           <w:b/>
@@ -1344,7 +1463,7 @@
               </wp:anchor>
             </w:drawing>
           </mc:Choice>
-          <mc:Fallback>
+          <mc:Fallback xmlns:w16se="http://schemas.microsoft.com/office/word/2015/wordml/symex" xmlns:w15="http://schemas.microsoft.com/office/word/2012/wordml" xmlns:cx1="http://schemas.microsoft.com/office/drawing/2015/9/8/chartex" xmlns:cx="http://schemas.microsoft.com/office/drawing/2014/chartex">
             <w:pict>
               <v:shape w14:anchorId="6E8F50B4" id="Right Arrow 15" o:spid="_x0000_s1035" type="#_x0000_t13" style="position:absolute;margin-left:-231.6pt;margin-top:232.5pt;width:417.05pt;height:11.95pt;rotation:90;z-index:251679744;visibility:visible;mso-wrap-style:square;mso-width-percent:0;mso-height-percent:0;mso-wrap-distance-left:9pt;mso-wrap-distance-top:0;mso-wrap-distance-right:9pt;mso-wrap-distance-bottom:0;mso-position-horizontal:absolute;mso-position-horizontal-relative:text;mso-position-vertical:absolute;mso-position-vertical-relative:text;mso-width-percent:0;mso-height-percent:0;mso-width-relative:margin;mso-height-relative:margin;v-text-anchor:middle" o:gfxdata="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" adj="20742,7065" fillcolor="#ed7d31 [3205]" stroked="f">
                 <v:fill opacity="32896f"/>
@@ -1452,6 +1571,15 @@
                                 <w:sz w:val="28"/>
                                 <w:szCs w:val="28"/>
                               </w:rPr>
+                              <w:t>void</w:t>
+                            </w:r>
+                            <w:r>
+                              <w:rPr>
+                                <w:b/>
+                                <w:bCs/>
+                                <w:sz w:val="28"/>
+                                <w:szCs w:val="28"/>
+                              </w:rPr>
                               <w:t>Init</w:t>
                             </w:r>
                             <w:proofErr w:type="spellEnd"/>
@@ -1497,7 +1625,7 @@
           </mc:Choice>
           <mc:Fallback>
             <w:pict>
-              <v:shape w14:anchorId="54027734" id="Text Box 20" o:spid="_x0000_s1036" type="#_x0000_t202" style="position:absolute;margin-left:260.9pt;margin-top:216.25pt;width:400.3pt;height:24.95pt;rotation:-90;z-index:251686912;visibility:visible;mso-wrap-style:square;mso-width-percent:0;mso-height-percent:0;mso-wrap-distance-left:9pt;mso-wrap-distance-top:0;mso-wrap-distance-right:9pt;mso-wrap-distance-bottom:0;mso-position-horizontal:absolute;mso-position-horizontal-relative:text;mso-position-vertical:absolute;mso-position-vertical-relative:text;mso-width-percent:0;mso-height-percent:0;mso-width-relative:margin;mso-height-relative:margin;v-text-anchor:top" o:gfxdata="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" filled="f" stroked="f">
+              <v:shape id="Text Box 20" o:spid="_x0000_s1036" type="#_x0000_t202" style="position:absolute;margin-left:260.9pt;margin-top:216.25pt;width:400.3pt;height:24.95pt;rotation:-90;z-index:251686912;visibility:visible;mso-wrap-style:square;mso-width-percent:0;mso-height-percent:0;mso-wrap-distance-left:9pt;mso-wrap-distance-top:0;mso-wrap-distance-right:9pt;mso-wrap-distance-bottom:0;mso-position-horizontal:absolute;mso-position-horizontal-relative:text;mso-position-vertical:absolute;mso-position-vertical-relative:text;mso-width-percent:0;mso-height-percent:0;mso-width-relative:margin;mso-height-relative:margin;v-text-anchor:top" o:gfxdata="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" filled="f" stroked="f">
                 <v:textbox>
                   <w:txbxContent>
                     <w:p>
@@ -1530,6 +1658,15 @@
                         <w:t>_</w:t>
                       </w:r>
                       <w:proofErr w:type="gramStart"/>
+                      <w:r>
+                        <w:rPr>
+                          <w:b/>
+                          <w:bCs/>
+                          <w:sz w:val="28"/>
+                          <w:szCs w:val="28"/>
+                        </w:rPr>
+                        <w:t>void</w:t>
+                      </w:r>
                       <w:r>
                         <w:rPr>
                           <w:b/>
@@ -1652,7 +1789,7 @@
               </wp:anchor>
             </w:drawing>
           </mc:Choice>
-          <mc:Fallback>
+          <mc:Fallback xmlns:w16se="http://schemas.microsoft.com/office/word/2015/wordml/symex" xmlns:w15="http://schemas.microsoft.com/office/word/2012/wordml" xmlns:cx1="http://schemas.microsoft.com/office/drawing/2015/9/8/chartex" xmlns:cx="http://schemas.microsoft.com/office/drawing/2014/chartex">
             <w:pict>
               <v:shape w14:anchorId="6D7029A4" id="Right Arrow 19" o:spid="_x0000_s1037" type="#_x0000_t13" style="position:absolute;margin-left:262.1pt;margin-top:234.9pt;width:422.7pt;height:11.95pt;rotation:90;z-index:251685888;visibility:visible;mso-wrap-style:square;mso-width-percent:0;mso-height-percent:0;mso-wrap-distance-left:9pt;mso-wrap-distance-top:0;mso-wrap-distance-right:9pt;mso-wrap-distance-bottom:0;mso-position-horizontal:absolute;mso-position-horizontal-relative:text;mso-position-vertical:absolute;mso-position-vertical-relative:text;mso-width-percent:0;mso-height-percent:0;mso-width-relative:margin;mso-height-relative:margin;v-text-anchor:middle" o:gfxdata="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" adj="20753,7065" fillcolor="#ed7d31 [3205]" stroked="f">
                 <v:fill opacity="32896f"/>
@@ -1760,6 +1897,15 @@
                                 <w:sz w:val="28"/>
                                 <w:szCs w:val="28"/>
                               </w:rPr>
+                              <w:t>void</w:t>
+                            </w:r>
+                            <w:r>
+                              <w:rPr>
+                                <w:b/>
+                                <w:bCs/>
+                                <w:sz w:val="28"/>
+                                <w:szCs w:val="28"/>
+                              </w:rPr>
                               <w:t>Init</w:t>
                             </w:r>
                             <w:proofErr w:type="spellEnd"/>
@@ -1805,7 +1951,7 @@
           </mc:Choice>
           <mc:Fallback>
             <w:pict>
-              <v:shape w14:anchorId="54027734" id="Text Box 18" o:spid="_x0000_s1038" type="#_x0000_t202" style="position:absolute;margin-left:25.4pt;margin-top:216.6pt;width:399.2pt;height:24.9pt;rotation:-90;z-index:251683840;visibility:visible;mso-wrap-style:square;mso-width-percent:0;mso-height-percent:0;mso-wrap-distance-left:9pt;mso-wrap-distance-top:0;mso-wrap-distance-right:9pt;mso-wrap-distance-bottom:0;mso-position-horizontal:absolute;mso-position-horizontal-relative:text;mso-position-vertical:absolute;mso-position-vertical-relative:text;mso-width-percent:0;mso-height-percent:0;mso-width-relative:margin;mso-height-relative:margin;v-text-anchor:top" o:gfxdata="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" filled="f" stroked="f">
+              <v:shape id="Text Box 18" o:spid="_x0000_s1038" type="#_x0000_t202" style="position:absolute;margin-left:25.4pt;margin-top:216.6pt;width:399.2pt;height:24.9pt;rotation:-90;z-index:251683840;visibility:visible;mso-wrap-style:square;mso-width-percent:0;mso-height-percent:0;mso-wrap-distance-left:9pt;mso-wrap-distance-top:0;mso-wrap-distance-right:9pt;mso-wrap-distance-bottom:0;mso-position-horizontal:absolute;mso-position-horizontal-relative:text;mso-position-vertical:absolute;mso-position-vertical-relative:text;mso-width-percent:0;mso-height-percent:0;mso-width-relative:margin;mso-height-relative:margin;v-text-anchor:top" o:gfxdata="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" filled="f" stroked="f">
                 <v:textbox>
                   <w:txbxContent>
                     <w:p>
@@ -1838,6 +1984,15 @@
                         <w:t>_</w:t>
                       </w:r>
                       <w:proofErr w:type="gramStart"/>
+                      <w:r>
+                        <w:rPr>
+                          <w:b/>
+                          <w:bCs/>
+                          <w:sz w:val="28"/>
+                          <w:szCs w:val="28"/>
+                        </w:rPr>
+                        <w:t>void</w:t>
+                      </w:r>
                       <w:r>
                         <w:rPr>
                           <w:b/>
@@ -1960,7 +2115,7 @@
               </wp:anchor>
             </w:drawing>
           </mc:Choice>
-          <mc:Fallback>
+          <mc:Fallback xmlns:w16se="http://schemas.microsoft.com/office/word/2015/wordml/symex" xmlns:w15="http://schemas.microsoft.com/office/word/2012/wordml" xmlns:cx1="http://schemas.microsoft.com/office/drawing/2015/9/8/chartex" xmlns:cx="http://schemas.microsoft.com/office/drawing/2014/chartex">
             <w:pict>
               <v:shape w14:anchorId="6D7029A4" id="Right Arrow 17" o:spid="_x0000_s1039" type="#_x0000_t13" style="position:absolute;margin-left:25pt;margin-top:233pt;width:421.05pt;height:15.75pt;rotation:90;z-index:251682816;visibility:visible;mso-wrap-style:square;mso-width-percent:0;mso-height-percent:0;mso-wrap-distance-left:9pt;mso-wrap-distance-top:0;mso-wrap-distance-right:9pt;mso-wrap-distance-bottom:0;mso-position-horizontal:absolute;mso-position-horizontal-relative:text;mso-position-vertical:absolute;mso-position-vertical-relative:text;mso-width-percent:0;mso-height-percent:0;mso-width-relative:margin;mso-height-relative:margin;v-text-anchor:middle" o:gfxdata="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" adj="20481,7065" fillcolor="#ed7d31 [3205]" stroked="f">
                 <v:fill opacity="32896f"/>
@@ -2041,7 +2196,6 @@
                                 <w:szCs w:val="24"/>
                               </w:rPr>
                             </w:pPr>
-                            <w:proofErr w:type="spellStart"/>
                             <w:r>
                               <w:rPr>
                                 <w:b/>
@@ -2059,9 +2213,8 @@
                                 <w:sz w:val="24"/>
                                 <w:szCs w:val="24"/>
                               </w:rPr>
-                              <w:t>GetHoldTime</w:t>
-                            </w:r>
-                            <w:proofErr w:type="spellEnd"/>
+                              <w:t>u16</w:t>
+                            </w:r>
                             <w:r>
                               <w:rPr>
                                 <w:b/>
@@ -2069,7 +2222,7 @@
                                 <w:sz w:val="24"/>
                                 <w:szCs w:val="24"/>
                               </w:rPr>
-                              <w:t>(</w:t>
+                              <w:t>GetHoldTime(</w:t>
                             </w:r>
                             <w:proofErr w:type="gramEnd"/>
                             <w:r>
@@ -2114,7 +2267,7 @@
           </mc:Choice>
           <mc:Fallback>
             <w:pict>
-              <v:shape w14:anchorId="4F01FE3F" id="Text Box 26" o:spid="_x0000_s1040" type="#_x0000_t202" style="position:absolute;margin-left:311.4pt;margin-top:106.6pt;width:184.8pt;height:23.1pt;rotation:-90;z-index:251696128;visibility:visible;mso-wrap-style:square;mso-width-percent:0;mso-height-percent:0;mso-wrap-distance-left:9pt;mso-wrap-distance-top:0;mso-wrap-distance-right:9pt;mso-wrap-distance-bottom:0;mso-position-horizontal:absolute;mso-position-horizontal-relative:text;mso-position-vertical:absolute;mso-position-vertical-relative:text;mso-width-percent:0;mso-height-percent:0;mso-width-relative:margin;mso-height-relative:margin;v-text-anchor:top" o:gfxdata="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" filled="f" stroked="f">
+              <v:shape id="Text Box 26" o:spid="_x0000_s1040" type="#_x0000_t202" style="position:absolute;margin-left:311.4pt;margin-top:106.6pt;width:184.8pt;height:23.1pt;rotation:-90;z-index:251696128;visibility:visible;mso-wrap-style:square;mso-width-percent:0;mso-height-percent:0;mso-wrap-distance-left:9pt;mso-wrap-distance-top:0;mso-wrap-distance-right:9pt;mso-wrap-distance-bottom:0;mso-position-horizontal:absolute;mso-position-horizontal-relative:text;mso-position-vertical:absolute;mso-position-vertical-relative:text;mso-width-percent:0;mso-height-percent:0;mso-width-relative:margin;mso-height-relative:margin;v-text-anchor:top" o:gfxdata="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" filled="f" stroked="f">
                 <v:textbox>
                   <w:txbxContent>
                     <w:p>
@@ -2127,7 +2280,6 @@
                           <w:szCs w:val="24"/>
                         </w:rPr>
                       </w:pPr>
-                      <w:proofErr w:type="spellStart"/>
                       <w:r>
                         <w:rPr>
                           <w:b/>
@@ -2145,9 +2297,8 @@
                           <w:sz w:val="24"/>
                           <w:szCs w:val="24"/>
                         </w:rPr>
-                        <w:t>GetHoldTime</w:t>
-                      </w:r>
-                      <w:proofErr w:type="spellEnd"/>
+                        <w:t>u16</w:t>
+                      </w:r>
                       <w:r>
                         <w:rPr>
                           <w:b/>
@@ -2155,7 +2306,7 @@
                           <w:sz w:val="24"/>
                           <w:szCs w:val="24"/>
                         </w:rPr>
-                        <w:t>(</w:t>
+                        <w:t>GetHoldTime(</w:t>
                       </w:r>
                       <w:proofErr w:type="gramEnd"/>
                       <w:r>
@@ -2177,193 +2328,6 @@
                           <w:szCs w:val="24"/>
                         </w:rPr>
                       </w:pPr>
-                    </w:p>
-                  </w:txbxContent>
-                </v:textbox>
-              </v:shape>
-            </w:pict>
-          </mc:Fallback>
-        </mc:AlternateContent>
-      </w:r>
-      <w:r>
-        <w:rPr>
-          <w:noProof/>
-        </w:rPr>
-        <mc:AlternateContent>
-          <mc:Choice Requires="wps">
-            <w:drawing>
-              <wp:anchor distT="0" distB="0" distL="114300" distR="114300" simplePos="0" relativeHeight="251702272" behindDoc="0" locked="0" layoutInCell="1" allowOverlap="1" wp14:anchorId="0753BC71" wp14:editId="3271029C">
-                <wp:simplePos x="0" y="0"/>
-                <wp:positionH relativeFrom="column">
-                  <wp:posOffset>2450359</wp:posOffset>
-                </wp:positionH>
-                <wp:positionV relativeFrom="paragraph">
-                  <wp:posOffset>1376574</wp:posOffset>
-                </wp:positionV>
-                <wp:extent cx="2300817" cy="293370"/>
-                <wp:effectExtent l="0" t="0" r="0" b="0"/>
-                <wp:wrapNone/>
-                <wp:docPr id="30" name="Text Box 30"/>
-                <wp:cNvGraphicFramePr/>
-                <a:graphic xmlns:a="http://schemas.openxmlformats.org/drawingml/2006/main">
-                  <a:graphicData uri="http://schemas.microsoft.com/office/word/2010/wordprocessingShape">
-                    <wps:wsp>
-                      <wps:cNvSpPr txBox="1"/>
-                      <wps:spPr>
-                        <a:xfrm rot="16200000">
-                          <a:off x="0" y="0"/>
-                          <a:ext cx="2300817" cy="293370"/>
-                        </a:xfrm>
-                        <a:prstGeom prst="rect">
-                          <a:avLst/>
-                        </a:prstGeom>
-                        <a:noFill/>
-                        <a:ln>
-                          <a:noFill/>
-                        </a:ln>
-                      </wps:spPr>
-                      <wps:style>
-                        <a:lnRef idx="0">
-                          <a:scrgbClr r="0" g="0" b="0"/>
-                        </a:lnRef>
-                        <a:fillRef idx="0">
-                          <a:scrgbClr r="0" g="0" b="0"/>
-                        </a:fillRef>
-                        <a:effectRef idx="0">
-                          <a:scrgbClr r="0" g="0" b="0"/>
-                        </a:effectRef>
-                        <a:fontRef idx="minor">
-                          <a:schemeClr val="accent1"/>
-                        </a:fontRef>
-                      </wps:style>
-                      <wps:txbx>
-                        <w:txbxContent>
-                          <w:p>
-                            <w:pPr>
-                              <w:jc w:val="center"/>
-                              <w:rPr>
-                                <w:b/>
-                                <w:bCs/>
-                                <w:sz w:val="24"/>
-                                <w:szCs w:val="24"/>
-                              </w:rPr>
-                            </w:pPr>
-                            <w:proofErr w:type="spellStart"/>
-                            <w:r>
-                              <w:rPr>
-                                <w:b/>
-                                <w:bCs/>
-                                <w:sz w:val="24"/>
-                                <w:szCs w:val="24"/>
-                              </w:rPr>
-                              <w:t>BUTTON_</w:t>
-                            </w:r>
-                            <w:proofErr w:type="gramStart"/>
-                            <w:r>
-                              <w:rPr>
-                                <w:b/>
-                                <w:bCs/>
-                                <w:sz w:val="24"/>
-                                <w:szCs w:val="24"/>
-                              </w:rPr>
-                              <w:t>Init</w:t>
-                            </w:r>
-                            <w:proofErr w:type="spellEnd"/>
-                            <w:r>
-                              <w:rPr>
-                                <w:b/>
-                                <w:bCs/>
-                                <w:sz w:val="24"/>
-                                <w:szCs w:val="24"/>
-                              </w:rPr>
-                              <w:t>(</w:t>
-                            </w:r>
-                            <w:proofErr w:type="gramEnd"/>
-                            <w:r>
-                              <w:rPr>
-                                <w:b/>
-                                <w:bCs/>
-                                <w:sz w:val="24"/>
-                                <w:szCs w:val="24"/>
-                              </w:rPr>
-                              <w:t xml:space="preserve"> )</w:t>
-                            </w:r>
-                          </w:p>
-                        </w:txbxContent>
-                      </wps:txbx>
-                      <wps:bodyPr rot="0" spcFirstLastPara="0" vertOverflow="overflow" horzOverflow="overflow" vert="horz" wrap="square" lIns="91440" tIns="45720" rIns="91440" bIns="45720" numCol="1" spcCol="0" rtlCol="1" fromWordArt="0" anchor="t" anchorCtr="0" forceAA="0" compatLnSpc="1">
-                        <a:prstTxWarp prst="textNoShape">
-                          <a:avLst/>
-                        </a:prstTxWarp>
-                        <a:noAutofit/>
-                      </wps:bodyPr>
-                    </wps:wsp>
-                  </a:graphicData>
-                </a:graphic>
-                <wp14:sizeRelH relativeFrom="margin">
-                  <wp14:pctWidth>0</wp14:pctWidth>
-                </wp14:sizeRelH>
-                <wp14:sizeRelV relativeFrom="margin">
-                  <wp14:pctHeight>0</wp14:pctHeight>
-                </wp14:sizeRelV>
-              </wp:anchor>
-            </w:drawing>
-          </mc:Choice>
-          <mc:Fallback>
-            <w:pict>
-              <v:shape w14:anchorId="0753BC71" id="Text Box 30" o:spid="_x0000_s1041" type="#_x0000_t202" style="position:absolute;margin-left:192.95pt;margin-top:108.4pt;width:181.15pt;height:23.1pt;rotation:-90;z-index:251702272;visibility:visible;mso-wrap-style:square;mso-width-percent:0;mso-height-percent:0;mso-wrap-distance-left:9pt;mso-wrap-distance-top:0;mso-wrap-distance-right:9pt;mso-wrap-distance-bottom:0;mso-position-horizontal:absolute;mso-position-horizontal-relative:text;mso-position-vertical:absolute;mso-position-vertical-relative:text;mso-width-percent:0;mso-height-percent:0;mso-width-relative:margin;mso-height-relative:margin;v-text-anchor:top" o:gfxdata="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" filled="f" stroked="f">
-                <v:textbox>
-                  <w:txbxContent>
-                    <w:p>
-                      <w:pPr>
-                        <w:jc w:val="center"/>
-                        <w:rPr>
-                          <w:b/>
-                          <w:bCs/>
-                          <w:sz w:val="24"/>
-                          <w:szCs w:val="24"/>
-                        </w:rPr>
-                      </w:pPr>
-                      <w:proofErr w:type="spellStart"/>
-                      <w:r>
-                        <w:rPr>
-                          <w:b/>
-                          <w:bCs/>
-                          <w:sz w:val="24"/>
-                          <w:szCs w:val="24"/>
-                        </w:rPr>
-                        <w:t>BUTTON_</w:t>
-                      </w:r>
-                      <w:proofErr w:type="gramStart"/>
-                      <w:r>
-                        <w:rPr>
-                          <w:b/>
-                          <w:bCs/>
-                          <w:sz w:val="24"/>
-                          <w:szCs w:val="24"/>
-                        </w:rPr>
-                        <w:t>Init</w:t>
-                      </w:r>
-                      <w:proofErr w:type="spellEnd"/>
-                      <w:r>
-                        <w:rPr>
-                          <w:b/>
-                          <w:bCs/>
-                          <w:sz w:val="24"/>
-                          <w:szCs w:val="24"/>
-                        </w:rPr>
-                        <w:t>(</w:t>
-                      </w:r>
-                      <w:proofErr w:type="gramEnd"/>
-                      <w:r>
-                        <w:rPr>
-                          <w:b/>
-                          <w:bCs/>
-                          <w:sz w:val="24"/>
-                          <w:szCs w:val="24"/>
-                        </w:rPr>
-                        <w:t xml:space="preserve"> )</w:t>
-                      </w:r>
                     </w:p>
                   </w:txbxContent>
                 </v:textbox>
@@ -2435,7 +2399,6 @@
                                 <w:szCs w:val="24"/>
                               </w:rPr>
                             </w:pPr>
-                            <w:proofErr w:type="spellStart"/>
                             <w:r>
                               <w:rPr>
                                 <w:b/>
@@ -2453,9 +2416,8 @@
                                 <w:sz w:val="24"/>
                                 <w:szCs w:val="24"/>
                               </w:rPr>
-                              <w:t>GetStatus</w:t>
-                            </w:r>
-                            <w:proofErr w:type="spellEnd"/>
+                              <w:t>u8</w:t>
+                            </w:r>
                             <w:r>
                               <w:rPr>
                                 <w:b/>
@@ -2463,7 +2425,7 @@
                                 <w:sz w:val="24"/>
                                 <w:szCs w:val="24"/>
                               </w:rPr>
-                              <w:t>(</w:t>
+                              <w:t>GetStatus(</w:t>
                             </w:r>
                             <w:proofErr w:type="gramEnd"/>
                             <w:r>
@@ -2498,7 +2460,7 @@
           </mc:Choice>
           <mc:Fallback>
             <w:pict>
-              <v:shape w14:anchorId="757DD825" id="Text Box 24" o:spid="_x0000_s1042" type="#_x0000_t202" style="position:absolute;margin-left:249.2pt;margin-top:108.1pt;width:182pt;height:23.1pt;rotation:-90;z-index:251693056;visibility:visible;mso-wrap-style:square;mso-width-percent:0;mso-height-percent:0;mso-wrap-distance-left:9pt;mso-wrap-distance-top:0;mso-wrap-distance-right:9pt;mso-wrap-distance-bottom:0;mso-position-horizontal:absolute;mso-position-horizontal-relative:text;mso-position-vertical:absolute;mso-position-vertical-relative:text;mso-width-percent:0;mso-height-percent:0;mso-width-relative:margin;mso-height-relative:margin;v-text-anchor:top" o:gfxdata="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" filled="f" stroked="f">
+              <v:shape id="Text Box 24" o:spid="_x0000_s1041" type="#_x0000_t202" style="position:absolute;margin-left:249.2pt;margin-top:108.1pt;width:182pt;height:23.1pt;rotation:-90;z-index:251693056;visibility:visible;mso-wrap-style:square;mso-width-percent:0;mso-height-percent:0;mso-wrap-distance-left:9pt;mso-wrap-distance-top:0;mso-wrap-distance-right:9pt;mso-wrap-distance-bottom:0;mso-position-horizontal:absolute;mso-position-horizontal-relative:text;mso-position-vertical:absolute;mso-position-vertical-relative:text;mso-width-percent:0;mso-height-percent:0;mso-width-relative:margin;mso-height-relative:margin;v-text-anchor:top" o:gfxdata="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" filled="f" stroked="f">
                 <v:textbox>
                   <w:txbxContent>
                     <w:p>
@@ -2511,7 +2473,6 @@
                           <w:szCs w:val="24"/>
                         </w:rPr>
                       </w:pPr>
-                      <w:proofErr w:type="spellStart"/>
                       <w:r>
                         <w:rPr>
                           <w:b/>
@@ -2529,9 +2490,8 @@
                           <w:sz w:val="24"/>
                           <w:szCs w:val="24"/>
                         </w:rPr>
-                        <w:t>GetStatus</w:t>
-                      </w:r>
-                      <w:proofErr w:type="spellEnd"/>
+                        <w:t>u8</w:t>
+                      </w:r>
                       <w:r>
                         <w:rPr>
                           <w:b/>
@@ -2539,7 +2499,7 @@
                           <w:sz w:val="24"/>
                           <w:szCs w:val="24"/>
                         </w:rPr>
-                        <w:t>(</w:t>
+                        <w:t>GetStatus(</w:t>
                       </w:r>
                       <w:proofErr w:type="gramEnd"/>
                       <w:r>
@@ -2644,7 +2604,7 @@
               </wp:anchor>
             </w:drawing>
           </mc:Choice>
-          <mc:Fallback>
+          <mc:Fallback xmlns:w16se="http://schemas.microsoft.com/office/word/2015/wordml/symex" xmlns:w15="http://schemas.microsoft.com/office/word/2012/wordml" xmlns:cx1="http://schemas.microsoft.com/office/drawing/2015/9/8/chartex" xmlns:cx="http://schemas.microsoft.com/office/drawing/2014/chartex">
             <w:pict>
               <v:shapetype w14:anchorId="7F4F53B7" id="_x0000_t13" coordsize="21600,21600" o:spt="13" adj="16200,5400" path="m@0,l@0@1,0@1,0@2@0@2@0,21600,21600,10800xe">
                 <v:stroke joinstyle="miter"/>
@@ -2759,6 +2719,15 @@
                                 <w:sz w:val="24"/>
                                 <w:szCs w:val="24"/>
                               </w:rPr>
+                              <w:t>void</w:t>
+                            </w:r>
+                            <w:r>
+                              <w:rPr>
+                                <w:b/>
+                                <w:bCs/>
+                                <w:sz w:val="24"/>
+                                <w:szCs w:val="24"/>
+                              </w:rPr>
                               <w:t>Init</w:t>
                             </w:r>
                             <w:proofErr w:type="spellEnd"/>
@@ -2813,7 +2782,7 @@
           </mc:Choice>
           <mc:Fallback>
             <w:pict>
-              <v:shape w14:anchorId="13D21812" id="Text Box 32" o:spid="_x0000_s1044" type="#_x0000_t202" style="position:absolute;margin-left:-80pt;margin-top:110pt;width:202.8pt;height:23.1pt;rotation:-90;z-index:251705344;visibility:visible;mso-wrap-style:square;mso-width-percent:0;mso-height-percent:0;mso-wrap-distance-left:9pt;mso-wrap-distance-top:0;mso-wrap-distance-right:9pt;mso-wrap-distance-bottom:0;mso-position-horizontal:absolute;mso-position-horizontal-relative:text;mso-position-vertical:absolute;mso-position-vertical-relative:text;mso-width-percent:0;mso-height-percent:0;mso-width-relative:margin;mso-height-relative:margin;v-text-anchor:top" o:gfxdata="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" filled="f" stroked="f">
+              <v:shape id="Text Box 32" o:spid="_x0000_s1043" type="#_x0000_t202" style="position:absolute;margin-left:-80pt;margin-top:110pt;width:202.8pt;height:23.1pt;rotation:-90;z-index:251705344;visibility:visible;mso-wrap-style:square;mso-width-percent:0;mso-height-percent:0;mso-wrap-distance-left:9pt;mso-wrap-distance-top:0;mso-wrap-distance-right:9pt;mso-wrap-distance-bottom:0;mso-position-horizontal:absolute;mso-position-horizontal-relative:text;mso-position-vertical:absolute;mso-position-vertical-relative:text;mso-width-percent:0;mso-height-percent:0;mso-width-relative:margin;mso-height-relative:margin;v-text-anchor:top" o:gfxdata="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" filled="f" stroked="f">
                 <v:textbox>
                   <w:txbxContent>
                     <w:p>
@@ -2837,6 +2806,15 @@
                         <w:t>MOTOR_</w:t>
                       </w:r>
                       <w:proofErr w:type="gramStart"/>
+                      <w:r>
+                        <w:rPr>
+                          <w:b/>
+                          <w:bCs/>
+                          <w:sz w:val="24"/>
+                          <w:szCs w:val="24"/>
+                        </w:rPr>
+                        <w:t>void</w:t>
+                      </w:r>
                       <w:r>
                         <w:rPr>
                           <w:b/>
@@ -2968,112 +2946,9 @@
               </wp:anchor>
             </w:drawing>
           </mc:Choice>
-          <mc:Fallback>
+          <mc:Fallback xmlns:w16se="http://schemas.microsoft.com/office/word/2015/wordml/symex" xmlns:w15="http://schemas.microsoft.com/office/word/2012/wordml" xmlns:cx1="http://schemas.microsoft.com/office/drawing/2015/9/8/chartex" xmlns:cx="http://schemas.microsoft.com/office/drawing/2014/chartex">
             <w:pict>
               <v:shape w14:anchorId="19594179" id="Right Arrow 25" o:spid="_x0000_s1045" type="#_x0000_t13" style="position:absolute;margin-left:314.85pt;margin-top:120.5pt;width:200.3pt;height:11.95pt;rotation:90;z-index:251695104;visibility:visible;mso-wrap-style:square;mso-width-percent:0;mso-height-percent:0;mso-wrap-distance-left:9pt;mso-wrap-distance-top:0;mso-wrap-distance-right:9pt;mso-wrap-distance-bottom:0;mso-position-horizontal:absolute;mso-position-horizontal-relative:text;mso-position-vertical:absolute;mso-position-vertical-relative:text;mso-width-percent:0;mso-height-percent:0;mso-width-relative:margin;mso-height-relative:margin;v-text-anchor:middle" o:gfxdata="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" adj="19813,7065" fillcolor="#ed7d31 [3205]" stroked="f">
-                <v:fill opacity="32896f"/>
-                <v:textbox>
-                  <w:txbxContent>
-                    <w:p>
-                      <w:pPr>
-                        <w:jc w:val="center"/>
-                      </w:pPr>
-                    </w:p>
-                  </w:txbxContent>
-                </v:textbox>
-              </v:shape>
-            </w:pict>
-          </mc:Fallback>
-        </mc:AlternateContent>
-      </w:r>
-      <w:r>
-        <w:rPr>
-          <w:noProof/>
-        </w:rPr>
-        <mc:AlternateContent>
-          <mc:Choice Requires="wps">
-            <w:drawing>
-              <wp:anchor distT="0" distB="0" distL="114300" distR="114300" simplePos="0" relativeHeight="251701248" behindDoc="0" locked="0" layoutInCell="1" allowOverlap="1" wp14:anchorId="44F996A4" wp14:editId="3614F96E">
-                <wp:simplePos x="0" y="0"/>
-                <wp:positionH relativeFrom="column">
-                  <wp:posOffset>2497349</wp:posOffset>
-                </wp:positionH>
-                <wp:positionV relativeFrom="paragraph">
-                  <wp:posOffset>1555645</wp:posOffset>
-                </wp:positionV>
-                <wp:extent cx="2528783" cy="151766"/>
-                <wp:effectExtent l="7302" t="0" r="0" b="0"/>
-                <wp:wrapNone/>
-                <wp:docPr id="29" name="Right Arrow 29"/>
-                <wp:cNvGraphicFramePr/>
-                <a:graphic xmlns:a="http://schemas.openxmlformats.org/drawingml/2006/main">
-                  <a:graphicData uri="http://schemas.microsoft.com/office/word/2010/wordprocessingShape">
-                    <wps:wsp>
-                      <wps:cNvSpPr/>
-                      <wps:spPr>
-                        <a:xfrm rot="5400000">
-                          <a:off x="0" y="0"/>
-                          <a:ext cx="2528783" cy="151766"/>
-                        </a:xfrm>
-                        <a:prstGeom prst="rightArrow">
-                          <a:avLst>
-                            <a:gd name="adj1" fmla="val 34586"/>
-                            <a:gd name="adj2" fmla="val 138632"/>
-                          </a:avLst>
-                        </a:prstGeom>
-                        <a:solidFill>
-                          <a:schemeClr val="accent2">
-                            <a:alpha val="50000"/>
-                          </a:schemeClr>
-                        </a:solidFill>
-                        <a:ln>
-                          <a:noFill/>
-                        </a:ln>
-                      </wps:spPr>
-                      <wps:style>
-                        <a:lnRef idx="0">
-                          <a:scrgbClr r="0" g="0" b="0"/>
-                        </a:lnRef>
-                        <a:fillRef idx="0">
-                          <a:scrgbClr r="0" g="0" b="0"/>
-                        </a:fillRef>
-                        <a:effectRef idx="0">
-                          <a:scrgbClr r="0" g="0" b="0"/>
-                        </a:effectRef>
-                        <a:fontRef idx="minor">
-                          <a:schemeClr val="lt1"/>
-                        </a:fontRef>
-                      </wps:style>
-                      <wps:txbx>
-                        <w:txbxContent>
-                          <w:p>
-                            <w:pPr>
-                              <w:jc w:val="center"/>
-                            </w:pPr>
-                          </w:p>
-                        </w:txbxContent>
-                      </wps:txbx>
-                      <wps:bodyPr rot="0" spcFirstLastPara="0" vertOverflow="overflow" horzOverflow="overflow" vert="horz" wrap="square" lIns="91440" tIns="45720" rIns="91440" bIns="45720" numCol="1" spcCol="0" rtlCol="1" fromWordArt="0" anchor="ctr" anchorCtr="0" forceAA="0" compatLnSpc="1">
-                        <a:prstTxWarp prst="textNoShape">
-                          <a:avLst/>
-                        </a:prstTxWarp>
-                        <a:noAutofit/>
-                      </wps:bodyPr>
-                    </wps:wsp>
-                  </a:graphicData>
-                </a:graphic>
-                <wp14:sizeRelH relativeFrom="margin">
-                  <wp14:pctWidth>0</wp14:pctWidth>
-                </wp14:sizeRelH>
-                <wp14:sizeRelV relativeFrom="margin">
-                  <wp14:pctHeight>0</wp14:pctHeight>
-                </wp14:sizeRelV>
-              </wp:anchor>
-            </w:drawing>
-          </mc:Choice>
-          <mc:Fallback>
-            <w:pict>
-              <v:shape w14:anchorId="44F996A4" id="Right Arrow 29" o:spid="_x0000_s1046" type="#_x0000_t13" style="position:absolute;margin-left:196.65pt;margin-top:122.5pt;width:199.1pt;height:11.95pt;rotation:90;z-index:251701248;visibility:visible;mso-wrap-style:square;mso-width-percent:0;mso-height-percent:0;mso-wrap-distance-left:9pt;mso-wrap-distance-top:0;mso-wrap-distance-right:9pt;mso-wrap-distance-bottom:0;mso-position-horizontal:absolute;mso-position-horizontal-relative:text;mso-position-vertical:absolute;mso-position-vertical-relative:text;mso-width-percent:0;mso-height-percent:0;mso-width-relative:margin;mso-height-relative:margin;v-text-anchor:middle" o:gfxdata="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" adj="19803,7065" fillcolor="#ed7d31 [3205]" stroked="f">
                 <v:fill opacity="32896f"/>
                 <v:textbox>
                   <w:txbxContent>
@@ -3176,7 +3051,7 @@
           </mc:Choice>
           <mc:Fallback>
             <w:pict>
-              <v:shape w14:anchorId="016967AF" id="Right Arrow 23" o:spid="_x0000_s1047" type="#_x0000_t13" style="position:absolute;margin-left:253.75pt;margin-top:122.15pt;width:199.1pt;height:11.95pt;rotation:90;z-index:251692032;visibility:visible;mso-wrap-style:square;mso-width-percent:0;mso-height-percent:0;mso-wrap-distance-left:9pt;mso-wrap-distance-top:0;mso-wrap-distance-right:9pt;mso-wrap-distance-bottom:0;mso-position-horizontal:absolute;mso-position-horizontal-relative:text;mso-position-vertical:absolute;mso-position-vertical-relative:text;mso-width-percent:0;mso-height-percent:0;mso-width-relative:margin;mso-height-relative:margin;v-text-anchor:middle" o:gfxdata="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" adj="19803,7065" fillcolor="#ed7d31 [3205]" stroked="f">
+              <v:shape id="Right Arrow 23" o:spid="_x0000_s1045" type="#_x0000_t13" style="position:absolute;margin-left:253.75pt;margin-top:122.15pt;width:199.1pt;height:11.95pt;rotation:90;z-index:251692032;visibility:visible;mso-wrap-style:square;mso-width-percent:0;mso-height-percent:0;mso-wrap-distance-left:9pt;mso-wrap-distance-top:0;mso-wrap-distance-right:9pt;mso-wrap-distance-bottom:0;mso-position-horizontal:absolute;mso-position-horizontal-relative:text;mso-position-vertical:absolute;mso-position-vertical-relative:text;mso-width-percent:0;mso-height-percent:0;mso-width-relative:margin;mso-height-relative:margin;v-text-anchor:middle" o:gfxdata="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" adj="19803,7065" fillcolor="#ed7d31 [3205]" stroked="f">
                 <v:fill opacity="32896f"/>
                 <v:textbox>
                   <w:txbxContent>
@@ -3277,7 +3152,7 @@
               </wp:anchor>
             </w:drawing>
           </mc:Choice>
-          <mc:Fallback>
+          <mc:Fallback xmlns:w16se="http://schemas.microsoft.com/office/word/2015/wordml/symex" xmlns:w15="http://schemas.microsoft.com/office/word/2012/wordml" xmlns:cx1="http://schemas.microsoft.com/office/drawing/2015/9/8/chartex" xmlns:cx="http://schemas.microsoft.com/office/drawing/2014/chartex">
             <w:pict>
               <v:shape w14:anchorId="6C8A2B9B" id="Right Arrow 27" o:spid="_x0000_s1048" type="#_x0000_t13" style="position:absolute;margin-left:-12.85pt;margin-top:370.85pt;width:142.7pt;height:15.3pt;rotation:90;z-index:251698176;visibility:visible;mso-wrap-style:square;mso-width-percent:0;mso-height-percent:0;mso-wrap-distance-left:9pt;mso-wrap-distance-top:0;mso-wrap-distance-right:9pt;mso-wrap-distance-bottom:0;mso-position-horizontal:absolute;mso-position-horizontal-relative:text;mso-position-vertical:absolute;mso-position-vertical-relative:text;mso-width-percent:0;mso-height-percent:0;mso-width-relative:margin;mso-height-relative:margin;v-text-anchor:middle" o:gfxdata="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" adj="18391,7065" fillcolor="#ed7d31 [3205]" stroked="f">
                 <v:fill opacity="32896f"/>
@@ -3380,7 +3255,7 @@
               </wp:anchor>
             </w:drawing>
           </mc:Choice>
-          <mc:Fallback>
+          <mc:Fallback xmlns:w16se="http://schemas.microsoft.com/office/word/2015/wordml/symex" xmlns:w15="http://schemas.microsoft.com/office/word/2012/wordml" xmlns:cx1="http://schemas.microsoft.com/office/drawing/2015/9/8/chartex" xmlns:cx="http://schemas.microsoft.com/office/drawing/2014/chartex">
             <w:pict>
               <v:shape id="Right Arrow 11" o:spid="_x0000_s1049" type="#_x0000_t13" style="position:absolute;margin-left:485.35pt;margin-top:-48pt;width:110.3pt;height:17.3pt;z-index:251673600;visibility:visible;mso-wrap-style:square;mso-width-percent:0;mso-height-percent:0;mso-wrap-distance-left:9pt;mso-wrap-distance-top:0;mso-wrap-distance-right:9pt;mso-wrap-distance-bottom:0;mso-position-horizontal:absolute;mso-position-horizontal-relative:text;mso-position-vertical:absolute;mso-position-vertical-relative:text;mso-width-percent:0;mso-height-percent:0;mso-width-relative:margin;mso-height-relative:margin;v-text-anchor:middle" o:gfxdata="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" adj="16903,7065" fillcolor="#ed7d31 [3205]" stroked="f">
                 <v:fill opacity="32896f"/>
@@ -3473,7 +3348,30 @@
                                 <w:szCs w:val="56"/>
                               </w:rPr>
                               <w:br/>
-                              <w:t>CDD_7</w:t>
+                            </w:r>
+                            <w:r>
+                              <w:rPr>
+                                <w:rFonts w:cstheme="minorHAnsi"/>
+                                <w:sz w:val="52"/>
+                                <w:szCs w:val="52"/>
+                              </w:rPr>
+                              <w:t>HLD</w:t>
+                            </w:r>
+                            <w:r>
+                              <w:rPr>
+                                <w:rFonts w:cstheme="minorHAnsi"/>
+                                <w:sz w:val="56"/>
+                                <w:szCs w:val="56"/>
+                              </w:rPr>
+                              <w:t xml:space="preserve"> </w:t>
+                            </w:r>
+                            <w:r>
+                              <w:rPr>
+                                <w:rFonts w:cstheme="minorHAnsi"/>
+                                <w:sz w:val="56"/>
+                                <w:szCs w:val="56"/>
+                              </w:rPr>
+                              <w:t>_7</w:t>
                             </w:r>
                           </w:p>
                         </w:txbxContent>
@@ -3495,7 +3393,7 @@
           </mc:Choice>
           <mc:Fallback>
             <w:pict>
-              <v:roundrect w14:anchorId="31682FB0" id="Rounded Rectangle 6" o:spid="_x0000_s1050" style="position:absolute;margin-left:-45.35pt;margin-top:-64.65pt;width:524.65pt;height:88.65pt;z-index:251665408;visibility:visible;mso-wrap-style:square;mso-width-percent:0;mso-wrap-distance-left:9pt;mso-wrap-distance-top:0;mso-wrap-distance-right:9pt;mso-wrap-distance-bottom:0;mso-position-horizontal:absolute;mso-position-horizontal-relative:text;mso-position-vertical:absolute;mso-position-vertical-relative:text;mso-width-percent:0;mso-width-relative:margin;v-text-anchor:middle" arcsize="10923f" o:gfxdata="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" fillcolor="#5b9bd5 [3204]" strokecolor="#1f4d78 [1604]" strokeweight="1pt">
+              <v:roundrect id="Rounded Rectangle 6" o:spid="_x0000_s1048" style="position:absolute;margin-left:-45.35pt;margin-top:-64.65pt;width:524.65pt;height:88.65pt;z-index:251665408;visibility:visible;mso-wrap-style:square;mso-width-percent:0;mso-wrap-distance-left:9pt;mso-wrap-distance-top:0;mso-wrap-distance-right:9pt;mso-wrap-distance-bottom:0;mso-position-horizontal:absolute;mso-position-horizontal-relative:text;mso-position-vertical:absolute;mso-position-vertical-relative:text;mso-width-percent:0;mso-width-relative:margin;v-text-anchor:middle" arcsize="10923f" o:gfxdata="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" fillcolor="#5b9bd5 [3204]" strokecolor="#1f4d78 [1604]" strokeweight="1pt">
                 <v:stroke joinstyle="miter"/>
                 <v:textbox>
                   <w:txbxContent>
@@ -3523,7 +3421,30 @@
                           <w:szCs w:val="56"/>
                         </w:rPr>
                         <w:br/>
-                        <w:t>CDD_7</w:t>
+                      </w:r>
+                      <w:r>
+                        <w:rPr>
+                          <w:rFonts w:cstheme="minorHAnsi"/>
+                          <w:sz w:val="52"/>
+                          <w:szCs w:val="52"/>
+                        </w:rPr>
+                        <w:t>HLD</w:t>
+                      </w:r>
+                      <w:r>
+                        <w:rPr>
+                          <w:rFonts w:cstheme="minorHAnsi"/>
+                          <w:sz w:val="56"/>
+                          <w:szCs w:val="56"/>
+                        </w:rPr>
+                        <w:t xml:space="preserve"> </w:t>
+                      </w:r>
+                      <w:r>
+                        <w:rPr>
+                          <w:rFonts w:cstheme="minorHAnsi"/>
+                          <w:sz w:val="56"/>
+                          <w:szCs w:val="56"/>
+                        </w:rPr>
+                        <w:t>_7</w:t>
                       </w:r>
                     </w:p>
                   </w:txbxContent>
@@ -3618,7 +3539,7 @@
               </wp:anchor>
             </w:drawing>
           </mc:Choice>
-          <mc:Fallback>
+          <mc:Fallback xmlns:w16se="http://schemas.microsoft.com/office/word/2015/wordml/symex" xmlns:w15="http://schemas.microsoft.com/office/word/2012/wordml" xmlns:cx1="http://schemas.microsoft.com/office/drawing/2015/9/8/chartex" xmlns:cx="http://schemas.microsoft.com/office/drawing/2014/chartex">
             <w:pict>
               <v:shape w14:anchorId="52512D4A" id="Right Arrow 13" o:spid="_x0000_s1051" type="#_x0000_t13" style="position:absolute;margin-left:485.35pt;margin-top:-8pt;width:110.65pt;height:17.3pt;z-index:251676672;visibility:visible;mso-wrap-style:square;mso-width-percent:0;mso-height-percent:0;mso-wrap-distance-left:9pt;mso-wrap-distance-top:0;mso-wrap-distance-right:9pt;mso-wrap-distance-bottom:0;mso-position-horizontal:absolute;mso-position-horizontal-relative:text;mso-position-vertical:absolute;mso-position-vertical-relative:text;mso-width-percent:0;mso-height-percent:0;mso-width-relative:margin;mso-height-relative:margin;v-text-anchor:middle" o:gfxdata="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" adj="16918,7065" fillcolor="#ed7d31 [3205]" stroked="f">
                 <v:fill opacity="32896f"/>
@@ -3706,7 +3627,25 @@
                                 <w:sz w:val="24"/>
                                 <w:szCs w:val="24"/>
                               </w:rPr>
-                              <w:t>OS_Start</w:t>
+                              <w:t>OS_</w:t>
+                            </w:r>
+                            <w:r>
+                              <w:rPr>
+                                <w:b/>
+                                <w:bCs/>
+                                <w:sz w:val="24"/>
+                                <w:szCs w:val="24"/>
+                              </w:rPr>
+                              <w:t>void</w:t>
+                            </w:r>
+                            <w:r>
+                              <w:rPr>
+                                <w:b/>
+                                <w:bCs/>
+                                <w:sz w:val="24"/>
+                                <w:szCs w:val="24"/>
+                              </w:rPr>
+                              <w:t>Start</w:t>
                             </w:r>
                             <w:proofErr w:type="spellEnd"/>
                             <w:r>
@@ -3741,7 +3680,7 @@
           </mc:Choice>
           <mc:Fallback>
             <w:pict>
-              <v:shape w14:anchorId="7F9DBE50" id="Text Box 14" o:spid="_x0000_s1052" type="#_x0000_t202" style="position:absolute;margin-left:479.7pt;margin-top:-22.65pt;width:94.95pt;height:24pt;z-index:251677696;visibility:visible;mso-wrap-style:square;mso-width-percent:0;mso-height-percent:0;mso-wrap-distance-left:9pt;mso-wrap-distance-top:0;mso-wrap-distance-right:9pt;mso-wrap-distance-bottom:0;mso-position-horizontal:absolute;mso-position-horizontal-relative:text;mso-position-vertical:absolute;mso-position-vertical-relative:text;mso-width-percent:0;mso-height-percent:0;mso-width-relative:margin;mso-height-relative:margin;v-text-anchor:top" o:gfxdata="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" filled="f" stroked="f">
+              <v:shape id="Text Box 14" o:spid="_x0000_s1050" type="#_x0000_t202" style="position:absolute;margin-left:479.7pt;margin-top:-22.65pt;width:94.95pt;height:24pt;z-index:251677696;visibility:visible;mso-wrap-style:square;mso-width-percent:0;mso-height-percent:0;mso-wrap-distance-left:9pt;mso-wrap-distance-top:0;mso-wrap-distance-right:9pt;mso-wrap-distance-bottom:0;mso-position-horizontal:absolute;mso-position-horizontal-relative:text;mso-position-vertical:absolute;mso-position-vertical-relative:text;mso-width-percent:0;mso-height-percent:0;mso-width-relative:margin;mso-height-relative:margin;v-text-anchor:top" o:gfxdata="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" filled="f" stroked="f">
                 <v:textbox>
                   <w:txbxContent>
                     <w:p>
@@ -3761,7 +3700,25 @@
                           <w:sz w:val="24"/>
                           <w:szCs w:val="24"/>
                         </w:rPr>
-                        <w:t>OS_Start</w:t>
+                        <w:t>OS_</w:t>
+                      </w:r>
+                      <w:r>
+                        <w:rPr>
+                          <w:b/>
+                          <w:bCs/>
+                          <w:sz w:val="24"/>
+                          <w:szCs w:val="24"/>
+                        </w:rPr>
+                        <w:t>void</w:t>
+                      </w:r>
+                      <w:r>
+                        <w:rPr>
+                          <w:b/>
+                          <w:bCs/>
+                          <w:sz w:val="24"/>
+                          <w:szCs w:val="24"/>
+                        </w:rPr>
+                        <w:t>Start</w:t>
                       </w:r>
                       <w:proofErr w:type="spellEnd"/>
                       <w:r>
@@ -3861,6 +3818,15 @@
                                 <w:sz w:val="24"/>
                                 <w:szCs w:val="24"/>
                               </w:rPr>
+                              <w:t>void</w:t>
+                            </w:r>
+                            <w:r>
+                              <w:rPr>
+                                <w:b/>
+                                <w:bCs/>
+                                <w:sz w:val="24"/>
+                                <w:szCs w:val="24"/>
+                              </w:rPr>
                               <w:t>I</w:t>
                             </w:r>
                             <w:r>
@@ -3915,7 +3881,7 @@
           </mc:Choice>
           <mc:Fallback>
             <w:pict>
-              <v:shape id="Text Box 12" o:spid="_x0000_s1053" type="#_x0000_t202" style="position:absolute;margin-left:485.4pt;margin-top:-62.65pt;width:84.6pt;height:24pt;z-index:251674624;visibility:visible;mso-wrap-style:square;mso-width-percent:0;mso-height-percent:0;mso-wrap-distance-left:9pt;mso-wrap-distance-top:0;mso-wrap-distance-right:9pt;mso-wrap-distance-bottom:0;mso-position-horizontal:absolute;mso-position-horizontal-relative:text;mso-position-vertical:absolute;mso-position-vertical-relative:text;mso-width-percent:0;mso-height-percent:0;mso-width-relative:margin;mso-height-relative:margin;v-text-anchor:top" o:gfxdata="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" filled="f" stroked="f">
+              <v:shape id="Text Box 12" o:spid="_x0000_s1051" type="#_x0000_t202" style="position:absolute;margin-left:485.4pt;margin-top:-62.65pt;width:84.6pt;height:24pt;z-index:251674624;visibility:visible;mso-wrap-style:square;mso-width-percent:0;mso-height-percent:0;mso-wrap-distance-left:9pt;mso-wrap-distance-top:0;mso-wrap-distance-right:9pt;mso-wrap-distance-bottom:0;mso-position-horizontal:absolute;mso-position-horizontal-relative:text;mso-position-vertical:absolute;mso-position-vertical-relative:text;mso-width-percent:0;mso-height-percent:0;mso-width-relative:margin;mso-height-relative:margin;v-text-anchor:top" o:gfxdata="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" filled="f" stroked="f">
                 <v:textbox>
                   <w:txbxContent>
                     <w:p>
@@ -3938,6 +3904,15 @@
                         <w:t>OS_</w:t>
                       </w:r>
                       <w:proofErr w:type="gramStart"/>
+                      <w:r>
+                        <w:rPr>
+                          <w:b/>
+                          <w:bCs/>
+                          <w:sz w:val="24"/>
+                          <w:szCs w:val="24"/>
+                        </w:rPr>
+                        <w:t>void</w:t>
+                      </w:r>
                       <w:r>
                         <w:rPr>
                           <w:b/>
@@ -4066,7 +4041,15 @@
                                 <w:sz w:val="52"/>
                                 <w:szCs w:val="52"/>
                               </w:rPr>
-                              <w:t>CDD_6</w:t>
+                              <w:t>HLD</w:t>
+                            </w:r>
+                            <w:r>
+                              <w:rPr>
+                                <w:rFonts w:cstheme="minorHAnsi"/>
+                                <w:sz w:val="52"/>
+                                <w:szCs w:val="52"/>
+                              </w:rPr>
+                              <w:t>_6</w:t>
                             </w:r>
                           </w:p>
                         </w:txbxContent>
@@ -4091,7 +4074,7 @@
           </mc:Choice>
           <mc:Fallback>
             <w:pict>
-              <v:roundrect w14:anchorId="4F572836" id="Rounded Rectangle 9" o:spid="_x0000_s1054" style="position:absolute;margin-left:596pt;margin-top:-64.65pt;width:103.95pt;height:595.3pt;z-index:251671552;visibility:visible;mso-wrap-style:square;mso-width-percent:0;mso-height-percent:0;mso-wrap-distance-left:9pt;mso-wrap-distance-top:0;mso-wrap-distance-right:9pt;mso-wrap-distance-bottom:0;mso-position-horizontal:absolute;mso-position-horizontal-relative:text;mso-position-vertical:absolute;mso-position-vertical-relative:text;mso-width-percent:0;mso-height-percent:0;mso-width-relative:margin;mso-height-relative:margin;v-text-anchor:middle" arcsize="10923f" o:gfxdata="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" fillcolor="#5b9bd5 [3204]" strokecolor="#1f4d78 [1604]" strokeweight="1pt">
+              <v:roundrect id="Rounded Rectangle 9" o:spid="_x0000_s1052" style="position:absolute;margin-left:596pt;margin-top:-64.65pt;width:103.95pt;height:595.3pt;z-index:251671552;visibility:visible;mso-wrap-style:square;mso-width-percent:0;mso-height-percent:0;mso-wrap-distance-left:9pt;mso-wrap-distance-top:0;mso-wrap-distance-right:9pt;mso-wrap-distance-bottom:0;mso-position-horizontal:absolute;mso-position-horizontal-relative:text;mso-position-vertical:absolute;mso-position-vertical-relative:text;mso-width-percent:0;mso-height-percent:0;mso-width-relative:margin;mso-height-relative:margin;v-text-anchor:middle" arcsize="10923f" o:gfxdata="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" fillcolor="#5b9bd5 [3204]" strokecolor="#1f4d78 [1604]" strokeweight="1pt">
                 <v:stroke joinstyle="miter"/>
                 <v:textbox>
                   <w:txbxContent>
@@ -4126,7 +4109,15 @@
                           <w:sz w:val="52"/>
                           <w:szCs w:val="52"/>
                         </w:rPr>
-                        <w:t>CDD_6</w:t>
+                        <w:t>HLD</w:t>
+                      </w:r>
+                      <w:r>
+                        <w:rPr>
+                          <w:rFonts w:cstheme="minorHAnsi"/>
+                          <w:sz w:val="52"/>
+                          <w:szCs w:val="52"/>
+                        </w:rPr>
+                        <w:t>_6</w:t>
                       </w:r>
                     </w:p>
                   </w:txbxContent>
@@ -4211,7 +4202,30 @@
                                 <w:szCs w:val="44"/>
                               </w:rPr>
                               <w:br/>
-                              <w:t>CDD_3</w:t>
+                            </w:r>
+                            <w:r>
+                              <w:rPr>
+                                <w:rFonts w:cstheme="minorHAnsi"/>
+                                <w:sz w:val="52"/>
+                                <w:szCs w:val="52"/>
+                              </w:rPr>
+                              <w:t>HLD</w:t>
+                            </w:r>
+                            <w:r>
+                              <w:rPr>
+                                <w:rFonts w:cstheme="minorHAnsi"/>
+                                <w:sz w:val="44"/>
+                                <w:szCs w:val="44"/>
+                              </w:rPr>
+                              <w:t xml:space="preserve"> </w:t>
+                            </w:r>
+                            <w:r>
+                              <w:rPr>
+                                <w:rFonts w:cstheme="minorHAnsi"/>
+                                <w:sz w:val="44"/>
+                                <w:szCs w:val="44"/>
+                              </w:rPr>
+                              <w:t>_3</w:t>
                             </w:r>
                           </w:p>
                         </w:txbxContent>
@@ -4236,7 +4250,7 @@
           </mc:Choice>
           <mc:Fallback>
             <w:pict>
-              <v:roundrect id="Rounded Rectangle 3" o:spid="_x0000_s1055" style="position:absolute;margin-left:384.65pt;margin-top:456pt;width:188.65pt;height:74.65pt;z-index:251659264;visibility:visible;mso-wrap-style:square;mso-width-percent:0;mso-height-percent:0;mso-wrap-distance-left:9pt;mso-wrap-distance-top:0;mso-wrap-distance-right:9pt;mso-wrap-distance-bottom:0;mso-position-horizontal:absolute;mso-position-horizontal-relative:text;mso-position-vertical:absolute;mso-position-vertical-relative:text;mso-width-percent:0;mso-height-percent:0;mso-width-relative:margin;mso-height-relative:margin;v-text-anchor:middle" arcsize="10923f" o:gfxdata="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" fillcolor="#5b9bd5 [3204]" strokecolor="#1f4d78 [1604]" strokeweight="1pt">
+              <v:roundrect id="Rounded Rectangle 3" o:spid="_x0000_s1053" style="position:absolute;margin-left:384.65pt;margin-top:456pt;width:188.65pt;height:74.65pt;z-index:251659264;visibility:visible;mso-wrap-style:square;mso-width-percent:0;mso-height-percent:0;mso-wrap-distance-left:9pt;mso-wrap-distance-top:0;mso-wrap-distance-right:9pt;mso-wrap-distance-bottom:0;mso-position-horizontal:absolute;mso-position-horizontal-relative:text;mso-position-vertical:absolute;mso-position-vertical-relative:text;mso-width-percent:0;mso-height-percent:0;mso-width-relative:margin;mso-height-relative:margin;v-text-anchor:middle" arcsize="10923f" o:gfxdata="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" fillcolor="#5b9bd5 [3204]" strokecolor="#1f4d78 [1604]" strokeweight="1pt">
                 <v:stroke joinstyle="miter"/>
                 <v:textbox>
                   <w:txbxContent>
@@ -4264,7 +4278,30 @@
                           <w:szCs w:val="44"/>
                         </w:rPr>
                         <w:br/>
-                        <w:t>CDD_3</w:t>
+                      </w:r>
+                      <w:r>
+                        <w:rPr>
+                          <w:rFonts w:cstheme="minorHAnsi"/>
+                          <w:sz w:val="52"/>
+                          <w:szCs w:val="52"/>
+                        </w:rPr>
+                        <w:t>HLD</w:t>
+                      </w:r>
+                      <w:r>
+                        <w:rPr>
+                          <w:rFonts w:cstheme="minorHAnsi"/>
+                          <w:sz w:val="44"/>
+                          <w:szCs w:val="44"/>
+                        </w:rPr>
+                        <w:t xml:space="preserve"> </w:t>
+                      </w:r>
+                      <w:r>
+                        <w:rPr>
+                          <w:rFonts w:cstheme="minorHAnsi"/>
+                          <w:sz w:val="44"/>
+                          <w:szCs w:val="44"/>
+                        </w:rPr>
+                        <w:t>_3</w:t>
                       </w:r>
                     </w:p>
                   </w:txbxContent>
@@ -4349,7 +4386,30 @@
                                 <w:szCs w:val="44"/>
                               </w:rPr>
                               <w:br/>
-                              <w:t>CDD_1</w:t>
+                            </w:r>
+                            <w:r>
+                              <w:rPr>
+                                <w:rFonts w:cstheme="minorHAnsi"/>
+                                <w:sz w:val="52"/>
+                                <w:szCs w:val="52"/>
+                              </w:rPr>
+                              <w:t>HLD</w:t>
+                            </w:r>
+                            <w:r>
+                              <w:rPr>
+                                <w:rFonts w:cstheme="minorHAnsi"/>
+                                <w:sz w:val="44"/>
+                                <w:szCs w:val="44"/>
+                              </w:rPr>
+                              <w:t xml:space="preserve"> </w:t>
+                            </w:r>
+                            <w:r>
+                              <w:rPr>
+                                <w:rFonts w:cstheme="minorHAnsi"/>
+                                <w:sz w:val="44"/>
+                                <w:szCs w:val="44"/>
+                              </w:rPr>
+                              <w:t>_1</w:t>
                             </w:r>
                           </w:p>
                         </w:txbxContent>
@@ -4374,7 +4434,7 @@
           </mc:Choice>
           <mc:Fallback>
             <w:pict>
-              <v:roundrect w14:anchorId="63E4ABB1" id="Rounded Rectangle 5" o:spid="_x0000_s1056" style="position:absolute;margin-left:168.05pt;margin-top:456pt;width:198.65pt;height:74.65pt;z-index:251663360;visibility:visible;mso-wrap-style:square;mso-width-percent:0;mso-height-percent:0;mso-wrap-distance-left:9pt;mso-wrap-distance-top:0;mso-wrap-distance-right:9pt;mso-wrap-distance-bottom:0;mso-position-horizontal:absolute;mso-position-horizontal-relative:text;mso-position-vertical:absolute;mso-position-vertical-relative:text;mso-width-percent:0;mso-height-percent:0;mso-width-relative:margin;mso-height-relative:margin;v-text-anchor:middle" arcsize="10923f" o:gfxdata="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" fillcolor="#5b9bd5 [3204]" strokecolor="#1f4d78 [1604]" strokeweight="1pt">
+              <v:roundrect id="Rounded Rectangle 5" o:spid="_x0000_s1054" style="position:absolute;margin-left:168.05pt;margin-top:456pt;width:198.65pt;height:74.65pt;z-index:251663360;visibility:visible;mso-wrap-style:square;mso-width-percent:0;mso-height-percent:0;mso-wrap-distance-left:9pt;mso-wrap-distance-top:0;mso-wrap-distance-right:9pt;mso-wrap-distance-bottom:0;mso-position-horizontal:absolute;mso-position-horizontal-relative:text;mso-position-vertical:absolute;mso-position-vertical-relative:text;mso-width-percent:0;mso-height-percent:0;mso-width-relative:margin;mso-height-relative:margin;v-text-anchor:middle" arcsize="10923f" o:gfxdata="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" fillcolor="#5b9bd5 [3204]" strokecolor="#1f4d78 [1604]" strokeweight="1pt">
                 <v:stroke joinstyle="miter"/>
                 <v:textbox>
                   <w:txbxContent>
@@ -4402,7 +4462,30 @@
                           <w:szCs w:val="44"/>
                         </w:rPr>
                         <w:br/>
-                        <w:t>CDD_1</w:t>
+                      </w:r>
+                      <w:r>
+                        <w:rPr>
+                          <w:rFonts w:cstheme="minorHAnsi"/>
+                          <w:sz w:val="52"/>
+                          <w:szCs w:val="52"/>
+                        </w:rPr>
+                        <w:t>HLD</w:t>
+                      </w:r>
+                      <w:r>
+                        <w:rPr>
+                          <w:rFonts w:cstheme="minorHAnsi"/>
+                          <w:sz w:val="44"/>
+                          <w:szCs w:val="44"/>
+                        </w:rPr>
+                        <w:t xml:space="preserve"> </w:t>
+                      </w:r>
+                      <w:r>
+                        <w:rPr>
+                          <w:rFonts w:cstheme="minorHAnsi"/>
+                          <w:sz w:val="44"/>
+                          <w:szCs w:val="44"/>
+                        </w:rPr>
+                        <w:t>_1</w:t>
                       </w:r>
                     </w:p>
                   </w:txbxContent>
@@ -4493,6 +4576,15 @@
                                 <w:sz w:val="24"/>
                                 <w:szCs w:val="24"/>
                               </w:rPr>
+                              <w:t>void</w:t>
+                            </w:r>
+                            <w:r>
+                              <w:rPr>
+                                <w:b/>
+                                <w:bCs/>
+                                <w:sz w:val="24"/>
+                                <w:szCs w:val="24"/>
+                              </w:rPr>
                               <w:t>SetDutyCycle</w:t>
                             </w:r>
                             <w:proofErr w:type="spellEnd"/>
@@ -4547,7 +4639,7 @@
           </mc:Choice>
           <mc:Fallback>
             <w:pict>
-              <v:shape w14:anchorId="3246A42E" id="Text Box 28" o:spid="_x0000_s1057" type="#_x0000_t202" style="position:absolute;margin-left:-34.05pt;margin-top:363.95pt;width:159.5pt;height:24.95pt;rotation:-90;z-index:251699200;visibility:visible;mso-wrap-style:square;mso-width-percent:0;mso-height-percent:0;mso-wrap-distance-left:9pt;mso-wrap-distance-top:0;mso-wrap-distance-right:9pt;mso-wrap-distance-bottom:0;mso-position-horizontal:absolute;mso-position-horizontal-relative:text;mso-position-vertical:absolute;mso-position-vertical-relative:text;mso-width-percent:0;mso-height-percent:0;mso-width-relative:margin;mso-height-relative:margin;v-text-anchor:top" o:gfxdata="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" filled="f" stroked="f">
+              <v:shape id="Text Box 28" o:spid="_x0000_s1055" type="#_x0000_t202" style="position:absolute;margin-left:-34.05pt;margin-top:363.95pt;width:159.5pt;height:24.95pt;rotation:-90;z-index:251699200;visibility:visible;mso-wrap-style:square;mso-width-percent:0;mso-height-percent:0;mso-wrap-distance-left:9pt;mso-wrap-distance-top:0;mso-wrap-distance-right:9pt;mso-wrap-distance-bottom:0;mso-position-horizontal:absolute;mso-position-horizontal-relative:text;mso-position-vertical:absolute;mso-position-vertical-relative:text;mso-width-percent:0;mso-height-percent:0;mso-width-relative:margin;mso-height-relative:margin;v-text-anchor:top" o:gfxdata="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" filled="f" stroked="f">
                 <v:textbox>
                   <w:txbxContent>
                     <w:p>
@@ -4571,6 +4663,15 @@
                         <w:t>PWM_</w:t>
                       </w:r>
                       <w:proofErr w:type="gramStart"/>
+                      <w:r>
+                        <w:rPr>
+                          <w:b/>
+                          <w:bCs/>
+                          <w:sz w:val="24"/>
+                          <w:szCs w:val="24"/>
+                        </w:rPr>
+                        <w:t>void</w:t>
+                      </w:r>
                       <w:r>
                         <w:rPr>
                           <w:b/>
@@ -4692,7 +4793,30 @@
                                 <w:szCs w:val="44"/>
                               </w:rPr>
                               <w:br/>
-                              <w:t>CDD_2</w:t>
+                            </w:r>
+                            <w:r>
+                              <w:rPr>
+                                <w:rFonts w:cstheme="minorHAnsi"/>
+                                <w:sz w:val="52"/>
+                                <w:szCs w:val="52"/>
+                              </w:rPr>
+                              <w:t>HLD</w:t>
+                            </w:r>
+                            <w:r>
+                              <w:rPr>
+                                <w:rFonts w:cstheme="minorHAnsi"/>
+                                <w:sz w:val="44"/>
+                                <w:szCs w:val="44"/>
+                              </w:rPr>
+                              <w:t xml:space="preserve"> </w:t>
+                            </w:r>
+                            <w:r>
+                              <w:rPr>
+                                <w:rFonts w:cstheme="minorHAnsi"/>
+                                <w:sz w:val="44"/>
+                                <w:szCs w:val="44"/>
+                              </w:rPr>
+                              <w:t>_2</w:t>
                             </w:r>
                           </w:p>
                         </w:txbxContent>
@@ -4717,7 +4841,7 @@
           </mc:Choice>
           <mc:Fallback>
             <w:pict>
-              <v:roundrect w14:anchorId="63E4ABB1" id="Rounded Rectangle 4" o:spid="_x0000_s1058" style="position:absolute;margin-left:-35pt;margin-top:456pt;width:188.65pt;height:74.65pt;z-index:251661312;visibility:visible;mso-wrap-style:square;mso-width-percent:0;mso-height-percent:0;mso-wrap-distance-left:9pt;mso-wrap-distance-top:0;mso-wrap-distance-right:9pt;mso-wrap-distance-bottom:0;mso-position-horizontal:absolute;mso-position-horizontal-relative:text;mso-position-vertical:absolute;mso-position-vertical-relative:text;mso-width-percent:0;mso-height-percent:0;mso-width-relative:margin;mso-height-relative:margin;v-text-anchor:middle" arcsize="10923f" o:gfxdata="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" fillcolor="#5b9bd5 [3204]" strokecolor="#1f4d78 [1604]" strokeweight="1pt">
+              <v:roundrect id="Rounded Rectangle 4" o:spid="_x0000_s1056" style="position:absolute;margin-left:-35pt;margin-top:456pt;width:188.65pt;height:74.65pt;z-index:251661312;visibility:visible;mso-wrap-style:square;mso-width-percent:0;mso-height-percent:0;mso-wrap-distance-left:9pt;mso-wrap-distance-top:0;mso-wrap-distance-right:9pt;mso-wrap-distance-bottom:0;mso-position-horizontal:absolute;mso-position-horizontal-relative:text;mso-position-vertical:absolute;mso-position-vertical-relative:text;mso-width-percent:0;mso-height-percent:0;mso-width-relative:margin;mso-height-relative:margin;v-text-anchor:middle" arcsize="10923f" o:gfxdata="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" fillcolor="#5b9bd5 [3204]" strokecolor="#1f4d78 [1604]" strokeweight="1pt">
                 <v:stroke joinstyle="miter"/>
                 <v:textbox>
                   <w:txbxContent>
@@ -4745,7 +4869,30 @@
                           <w:szCs w:val="44"/>
                         </w:rPr>
                         <w:br/>
-                        <w:t>CDD_2</w:t>
+                      </w:r>
+                      <w:r>
+                        <w:rPr>
+                          <w:rFonts w:cstheme="minorHAnsi"/>
+                          <w:sz w:val="52"/>
+                          <w:szCs w:val="52"/>
+                        </w:rPr>
+                        <w:t>HLD</w:t>
+                      </w:r>
+                      <w:r>
+                        <w:rPr>
+                          <w:rFonts w:cstheme="minorHAnsi"/>
+                          <w:sz w:val="44"/>
+                          <w:szCs w:val="44"/>
+                        </w:rPr>
+                        <w:t xml:space="preserve"> </w:t>
+                      </w:r>
+                      <w:r>
+                        <w:rPr>
+                          <w:rFonts w:cstheme="minorHAnsi"/>
+                          <w:sz w:val="44"/>
+                          <w:szCs w:val="44"/>
+                        </w:rPr>
+                        <w:t>_2</w:t>
                       </w:r>
                     </w:p>
                   </w:txbxContent>
@@ -4815,7 +4962,6 @@
                                 <w:szCs w:val="44"/>
                               </w:rPr>
                             </w:pPr>
-                            <w:bookmarkStart w:id="0" w:name="_GoBack"/>
                             <w:proofErr w:type="spellStart"/>
                             <w:r>
                               <w:rPr>
@@ -4833,9 +4979,31 @@
                                 <w:szCs w:val="44"/>
                               </w:rPr>
                               <w:br/>
-                              <w:t>CDD_5</w:t>
-                            </w:r>
-                            <w:bookmarkEnd w:id="0"/>
+                            </w:r>
+                            <w:r>
+                              <w:rPr>
+                                <w:rFonts w:cstheme="minorHAnsi"/>
+                                <w:sz w:val="52"/>
+                                <w:szCs w:val="52"/>
+                              </w:rPr>
+                              <w:t>HLD</w:t>
+                            </w:r>
+                            <w:r>
+                              <w:rPr>
+                                <w:rFonts w:cstheme="minorHAnsi"/>
+                                <w:sz w:val="44"/>
+                                <w:szCs w:val="44"/>
+                              </w:rPr>
+                              <w:t xml:space="preserve"> </w:t>
+                            </w:r>
+                            <w:r>
+                              <w:rPr>
+                                <w:rFonts w:cstheme="minorHAnsi"/>
+                                <w:sz w:val="44"/>
+                                <w:szCs w:val="44"/>
+                              </w:rPr>
+                              <w:t>_5</w:t>
+                            </w:r>
                           </w:p>
                         </w:txbxContent>
                       </wps:txbx>
@@ -4859,7 +5027,7 @@
           </mc:Choice>
           <mc:Fallback>
             <w:pict>
-              <v:roundrect w14:anchorId="31682FB0" id="Rounded Rectangle 8" o:spid="_x0000_s1059" style="position:absolute;margin-left:-14.65pt;margin-top:232.65pt;width:220.65pt;height:72.65pt;z-index:251669504;visibility:visible;mso-wrap-style:square;mso-width-percent:0;mso-height-percent:0;mso-wrap-distance-left:9pt;mso-wrap-distance-top:0;mso-wrap-distance-right:9pt;mso-wrap-distance-bottom:0;mso-position-horizontal:absolute;mso-position-horizontal-relative:text;mso-position-vertical:absolute;mso-position-vertical-relative:text;mso-width-percent:0;mso-height-percent:0;mso-width-relative:margin;mso-height-relative:margin;v-text-anchor:middle" arcsize="10923f" o:gfxdata="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" fillcolor="#5b9bd5 [3204]" strokecolor="#1f4d78 [1604]" strokeweight="1pt">
+              <v:roundrect id="Rounded Rectangle 8" o:spid="_x0000_s1057" style="position:absolute;margin-left:-14.65pt;margin-top:232.65pt;width:220.65pt;height:72.65pt;z-index:251669504;visibility:visible;mso-wrap-style:square;mso-width-percent:0;mso-height-percent:0;mso-wrap-distance-left:9pt;mso-wrap-distance-top:0;mso-wrap-distance-right:9pt;mso-wrap-distance-bottom:0;mso-position-horizontal:absolute;mso-position-horizontal-relative:text;mso-position-vertical:absolute;mso-position-vertical-relative:text;mso-width-percent:0;mso-height-percent:0;mso-width-relative:margin;mso-height-relative:margin;v-text-anchor:middle" arcsize="10923f" o:gfxdata="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" fillcolor="#5b9bd5 [3204]" strokecolor="#1f4d78 [1604]" strokeweight="1pt">
                 <v:stroke joinstyle="miter"/>
                 <v:textbox>
                   <w:txbxContent>
@@ -4889,7 +5057,30 @@
                           <w:szCs w:val="44"/>
                         </w:rPr>
                         <w:br/>
-                        <w:t>CDD_5</w:t>
+                      </w:r>
+                      <w:r>
+                        <w:rPr>
+                          <w:rFonts w:cstheme="minorHAnsi"/>
+                          <w:sz w:val="52"/>
+                          <w:szCs w:val="52"/>
+                        </w:rPr>
+                        <w:t>HLD</w:t>
+                      </w:r>
+                      <w:r>
+                        <w:rPr>
+                          <w:rFonts w:cstheme="minorHAnsi"/>
+                          <w:sz w:val="44"/>
+                          <w:szCs w:val="44"/>
+                        </w:rPr>
+                        <w:t xml:space="preserve"> </w:t>
+                      </w:r>
+                      <w:r>
+                        <w:rPr>
+                          <w:rFonts w:cstheme="minorHAnsi"/>
+                          <w:sz w:val="44"/>
+                          <w:szCs w:val="44"/>
+                        </w:rPr>
+                        <w:t>_5</w:t>
                       </w:r>
                     </w:p>
                   </w:txbxContent>
@@ -4979,6 +5170,15 @@
                                 <w:sz w:val="24"/>
                                 <w:szCs w:val="24"/>
                               </w:rPr>
+                              <w:t>void</w:t>
+                            </w:r>
+                            <w:r>
+                              <w:rPr>
+                                <w:b/>
+                                <w:bCs/>
+                                <w:sz w:val="24"/>
+                                <w:szCs w:val="24"/>
+                              </w:rPr>
                               <w:t>SetSpeed</w:t>
                             </w:r>
                             <w:proofErr w:type="spellEnd"/>
@@ -5051,7 +5251,7 @@
           </mc:Choice>
           <mc:Fallback>
             <w:pict>
-              <v:shape w14:anchorId="124890D5" id="Text Box 22" o:spid="_x0000_s1060" type="#_x0000_t202" style="position:absolute;margin-left:-14.8pt;margin-top:113.85pt;width:202.8pt;height:23.1pt;rotation:-90;z-index:251689984;visibility:visible;mso-wrap-style:square;mso-width-percent:0;mso-height-percent:0;mso-wrap-distance-left:9pt;mso-wrap-distance-top:0;mso-wrap-distance-right:9pt;mso-wrap-distance-bottom:0;mso-position-horizontal:absolute;mso-position-horizontal-relative:text;mso-position-vertical:absolute;mso-position-vertical-relative:text;mso-width-percent:0;mso-height-percent:0;mso-width-relative:margin;mso-height-relative:margin;v-text-anchor:top" o:gfxdata="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" filled="f" stroked="f">
+              <v:shape id="Text Box 22" o:spid="_x0000_s1058" type="#_x0000_t202" style="position:absolute;margin-left:-14.8pt;margin-top:113.85pt;width:202.8pt;height:23.1pt;rotation:-90;z-index:251689984;visibility:visible;mso-wrap-style:square;mso-width-percent:0;mso-height-percent:0;mso-wrap-distance-left:9pt;mso-wrap-distance-top:0;mso-wrap-distance-right:9pt;mso-wrap-distance-bottom:0;mso-position-horizontal:absolute;mso-position-horizontal-relative:text;mso-position-vertical:absolute;mso-position-vertical-relative:text;mso-width-percent:0;mso-height-percent:0;mso-width-relative:margin;mso-height-relative:margin;v-text-anchor:top" o:gfxdata="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" filled="f" stroked="f">
                 <v:textbox>
                   <w:txbxContent>
                     <w:p>
@@ -5074,6 +5274,15 @@
                         <w:t>MOTOR_</w:t>
                       </w:r>
                       <w:proofErr w:type="gramStart"/>
+                      <w:r>
+                        <w:rPr>
+                          <w:b/>
+                          <w:bCs/>
+                          <w:sz w:val="24"/>
+                          <w:szCs w:val="24"/>
+                        </w:rPr>
+                        <w:t>void</w:t>
+                      </w:r>
                       <w:r>
                         <w:rPr>
                           <w:b/>
@@ -5138,6 +5347,73 @@
           </mc:Fallback>
         </mc:AlternateContent>
       </w:r>
+    </w:p>
+    <w:p>
+      <w:pPr>
+        <w:rPr>
+          <w:lang w:bidi="ar-EG"/>
+        </w:rPr>
+      </w:pPr>
+    </w:p>
+    <w:p>
+      <w:pPr>
+        <w:rPr>
+          <w:lang w:bidi="ar-EG"/>
+        </w:rPr>
+      </w:pPr>
+    </w:p>
+    <w:p>
+      <w:pPr>
+        <w:rPr>
+          <w:lang w:bidi="ar-EG"/>
+        </w:rPr>
+      </w:pPr>
+    </w:p>
+    <w:p>
+      <w:pPr>
+        <w:rPr>
+          <w:lang w:bidi="ar-EG"/>
+        </w:rPr>
+      </w:pPr>
+    </w:p>
+    <w:p>
+      <w:pPr>
+        <w:rPr>
+          <w:lang w:bidi="ar-EG"/>
+        </w:rPr>
+      </w:pPr>
+    </w:p>
+    <w:p>
+      <w:pPr>
+        <w:rPr>
+          <w:lang w:bidi="ar-EG"/>
+        </w:rPr>
+      </w:pPr>
+    </w:p>
+    <w:p>
+      <w:pPr>
+        <w:rPr>
+          <w:lang w:bidi="ar-EG"/>
+        </w:rPr>
+      </w:pPr>
+    </w:p>
+    <w:p>
+      <w:pPr>
+        <w:tabs>
+          <w:tab w:val="left" w:pos="10665"/>
+        </w:tabs>
+        <w:rPr>
+          <w:lang w:bidi="ar-EG"/>
+        </w:rPr>
+      </w:pPr>
+      <w:r>
+        <w:rPr>
+          <w:lang w:bidi="ar-EG"/>
+        </w:rPr>
+        <w:tab/>
+      </w:r>
+      <w:bookmarkStart w:id="0" w:name="_GoBack"/>
+      <w:bookmarkEnd w:id="0"/>
     </w:p>
     <w:sectPr>
       <w:pgSz w:w="15840" w:h="12240" w:orient="landscape"/>
@@ -5150,7 +5426,7 @@
 </file>
 
 <file path=word/styles.xml><?xml version="1.0" encoding="utf-8"?>
-<w:styles xmlns:mc="http://schemas.openxmlformats.org/markup-compatibility/2006" xmlns:r="http://schemas.openxmlformats.org/officeDocument/2006/relationships" xmlns:w="http://schemas.openxmlformats.org/wordprocessingml/2006/main" xmlns:w14="http://schemas.microsoft.com/office/word/2010/wordml" xmlns:w15="http://schemas.microsoft.com/office/word/2012/wordml" xmlns:w16se="http://schemas.microsoft.com/office/word/2015/wordml/symex" mc:Ignorable="w14 w15 w16se">
+<w:styles xmlns:mc="http://schemas.openxmlformats.org/markup-compatibility/2006" xmlns:r="http://schemas.openxmlformats.org/officeDocument/2006/relationships" xmlns:w="http://schemas.openxmlformats.org/wordprocessingml/2006/main" xmlns:w14="http://schemas.microsoft.com/office/word/2010/wordml" mc:Ignorable="w14">
   <w:docDefaults>
     <w:rPrDefault>
       <w:rPr>
@@ -5166,378 +5442,144 @@
       </w:pPr>
     </w:pPrDefault>
   </w:docDefaults>
-  <w:latentStyles w:defLockedState="0" w:defUIPriority="99" w:defSemiHidden="0" w:defUnhideWhenUsed="0" w:defQFormat="0" w:count="371">
-    <w:lsdException w:name="Normal" w:uiPriority="0" w:qFormat="1"/>
-    <w:lsdException w:name="heading 1" w:uiPriority="9" w:qFormat="1"/>
-    <w:lsdException w:name="heading 2" w:semiHidden="1" w:uiPriority="9" w:unhideWhenUsed="1" w:qFormat="1"/>
-    <w:lsdException w:name="heading 3" w:semiHidden="1" w:uiPriority="9" w:unhideWhenUsed="1" w:qFormat="1"/>
-    <w:lsdException w:name="heading 4" w:semiHidden="1" w:uiPriority="9" w:unhideWhenUsed="1" w:qFormat="1"/>
-    <w:lsdException w:name="heading 5" w:semiHidden="1" w:uiPriority="9" w:unhideWhenUsed="1" w:qFormat="1"/>
-    <w:lsdException w:name="heading 6" w:semiHidden="1" w:uiPriority="9" w:unhideWhenUsed="1" w:qFormat="1"/>
-    <w:lsdException w:name="heading 7" w:semiHidden="1" w:uiPriority="9" w:unhideWhenUsed="1" w:qFormat="1"/>
-    <w:lsdException w:name="heading 8" w:semiHidden="1" w:uiPriority="9" w:unhideWhenUsed="1" w:qFormat="1"/>
-    <w:lsdException w:name="heading 9" w:semiHidden="1" w:uiPriority="9" w:unhideWhenUsed="1" w:qFormat="1"/>
-    <w:lsdException w:name="index 1" w:semiHidden="1" w:unhideWhenUsed="1"/>
-    <w:lsdException w:name="index 2" w:semiHidden="1" w:unhideWhenUsed="1"/>
-    <w:lsdException w:name="index 3" w:semiHidden="1" w:unhideWhenUsed="1"/>
-    <w:lsdException w:name="index 4" w:semiHidden="1" w:unhideWhenUsed="1"/>
-    <w:lsdException w:name="index 5" w:semiHidden="1" w:unhideWhenUsed="1"/>
-    <w:lsdException w:name="index 6" w:semiHidden="1" w:unhideWhenUsed="1"/>
-    <w:lsdException w:name="index 7" w:semiHidden="1" w:unhideWhenUsed="1"/>
-    <w:lsdException w:name="index 8" w:semiHidden="1" w:unhideWhenUsed="1"/>
-    <w:lsdException w:name="index 9" w:semiHidden="1" w:unhideWhenUsed="1"/>
-    <w:lsdException w:name="toc 1" w:semiHidden="1" w:uiPriority="39" w:unhideWhenUsed="1"/>
-    <w:lsdException w:name="toc 2" w:semiHidden="1" w:uiPriority="39" w:unhideWhenUsed="1"/>
-    <w:lsdException w:name="toc 3" w:semiHidden="1" w:uiPriority="39" w:unhideWhenUsed="1"/>
-    <w:lsdException w:name="toc 4" w:semiHidden="1" w:uiPriority="39" w:unhideWhenUsed="1"/>
-    <w:lsdException w:name="toc 5" w:semiHidden="1" w:uiPriority="39" w:unhideWhenUsed="1"/>
-    <w:lsdException w:name="toc 6" w:semiHidden="1" w:uiPriority="39" w:unhideWhenUsed="1"/>
-    <w:lsdException w:name="toc 7" w:semiHidden="1" w:uiPriority="39" w:unhideWhenUsed="1"/>
-    <w:lsdException w:name="toc 8" w:semiHidden="1" w:uiPriority="39" w:unhideWhenUsed="1"/>
-    <w:lsdException w:name="toc 9" w:semiHidden="1" w:uiPriority="39" w:unhideWhenUsed="1"/>
-    <w:lsdException w:name="Normal Indent" w:semiHidden="1" w:unhideWhenUsed="1"/>
-    <w:lsdException w:name="footnote text" w:semiHidden="1" w:unhideWhenUsed="1"/>
-    <w:lsdException w:name="annotation text" w:semiHidden="1" w:unhideWhenUsed="1"/>
-    <w:lsdException w:name="header" w:semiHidden="1" w:unhideWhenUsed="1"/>
-    <w:lsdException w:name="footer" w:semiHidden="1" w:unhideWhenUsed="1"/>
-    <w:lsdException w:name="index heading" w:semiHidden="1" w:unhideWhenUsed="1"/>
-    <w:lsdException w:name="caption" w:semiHidden="1" w:uiPriority="35" w:unhideWhenUsed="1" w:qFormat="1"/>
-    <w:lsdException w:name="table of figures" w:semiHidden="1" w:unhideWhenUsed="1"/>
-    <w:lsdException w:name="envelope address" w:semiHidden="1" w:unhideWhenUsed="1"/>
-    <w:lsdException w:name="envelope return" w:semiHidden="1" w:unhideWhenUsed="1"/>
-    <w:lsdException w:name="footnote reference" w:semiHidden="1" w:unhideWhenUsed="1"/>
-    <w:lsdException w:name="annotation reference" w:semiHidden="1" w:unhideWhenUsed="1"/>
-    <w:lsdException w:name="line number" w:semiHidden="1" w:unhideWhenUsed="1"/>
-    <w:lsdException w:name="page number" w:semiHidden="1" w:unhideWhenUsed="1"/>
-    <w:lsdException w:name="endnote reference" w:semiHidden="1" w:unhideWhenUsed="1"/>
-    <w:lsdException w:name="endnote text" w:semiHidden="1" w:unhideWhenUsed="1"/>
-    <w:lsdException w:name="table of authorities" w:semiHidden="1" w:unhideWhenUsed="1"/>
-    <w:lsdException w:name="macro" w:semiHidden="1" w:unhideWhenUsed="1"/>
-    <w:lsdException w:name="toa heading" w:semiHidden="1" w:unhideWhenUsed="1"/>
-    <w:lsdException w:name="List" w:semiHidden="1" w:unhideWhenUsed="1"/>
-    <w:lsdException w:name="List Bullet" w:semiHidden="1" w:unhideWhenUsed="1"/>
-    <w:lsdException w:name="List Number" w:semiHidden="1" w:unhideWhenUsed="1"/>
-    <w:lsdException w:name="List 2" w:semiHidden="1" w:unhideWhenUsed="1"/>
-    <w:lsdException w:name="List 3" w:semiHidden="1" w:unhideWhenUsed="1"/>
-    <w:lsdException w:name="List 4" w:semiHidden="1" w:unhideWhenUsed="1"/>
-    <w:lsdException w:name="List 5" w:semiHidden="1" w:unhideWhenUsed="1"/>
-    <w:lsdException w:name="List Bullet 2" w:semiHidden="1" w:unhideWhenUsed="1"/>
-    <w:lsdException w:name="List Bullet 3" w:semiHidden="1" w:unhideWhenUsed="1"/>
-    <w:lsdException w:name="List Bullet 4" w:semiHidden="1" w:unhideWhenUsed="1"/>
-    <w:lsdException w:name="List Bullet 5" w:semiHidden="1" w:unhideWhenUsed="1"/>
-    <w:lsdException w:name="List Number 2" w:semiHidden="1" w:unhideWhenUsed="1"/>
-    <w:lsdException w:name="List Number 3" w:semiHidden="1" w:unhideWhenUsed="1"/>
-    <w:lsdException w:name="List Number 4" w:semiHidden="1" w:unhideWhenUsed="1"/>
-    <w:lsdException w:name="List Number 5" w:semiHidden="1" w:unhideWhenUsed="1"/>
-    <w:lsdException w:name="Title" w:uiPriority="10" w:qFormat="1"/>
-    <w:lsdException w:name="Closing" w:semiHidden="1" w:unhideWhenUsed="1"/>
-    <w:lsdException w:name="Signature" w:semiHidden="1" w:unhideWhenUsed="1"/>
-    <w:lsdException w:name="Default Paragraph Font" w:semiHidden="1" w:uiPriority="1" w:unhideWhenUsed="1"/>
-    <w:lsdException w:name="Body Text" w:semiHidden="1" w:unhideWhenUsed="1"/>
-    <w:lsdException w:name="Body Text Indent" w:semiHidden="1" w:unhideWhenUsed="1"/>
-    <w:lsdException w:name="List Continue" w:semiHidden="1" w:unhideWhenUsed="1"/>
-    <w:lsdException w:name="List Continue 2" w:semiHidden="1" w:unhideWhenUsed="1"/>
-    <w:lsdException w:name="List Continue 3" w:semiHidden="1" w:unhideWhenUsed="1"/>
-    <w:lsdException w:name="List Continue 4" w:semiHidden="1" w:unhideWhenUsed="1"/>
-    <w:lsdException w:name="List Continue 5" w:semiHidden="1" w:unhideWhenUsed="1"/>
-    <w:lsdException w:name="Message Header" w:semiHidden="1" w:unhideWhenUsed="1"/>
-    <w:lsdException w:name="Subtitle" w:uiPriority="11" w:qFormat="1"/>
-    <w:lsdException w:name="Salutation" w:semiHidden="1" w:unhideWhenUsed="1"/>
-    <w:lsdException w:name="Date" w:semiHidden="1" w:unhideWhenUsed="1"/>
-    <w:lsdException w:name="Body Text First Indent" w:semiHidden="1" w:unhideWhenUsed="1"/>
-    <w:lsdException w:name="Body Text First Indent 2" w:semiHidden="1" w:unhideWhenUsed="1"/>
-    <w:lsdException w:name="Note Heading" w:semiHidden="1" w:unhideWhenUsed="1"/>
-    <w:lsdException w:name="Body Text 2" w:semiHidden="1" w:unhideWhenUsed="1"/>
-    <w:lsdException w:name="Body Text 3" w:semiHidden="1" w:unhideWhenUsed="1"/>
-    <w:lsdException w:name="Body Text Indent 2" w:semiHidden="1" w:unhideWhenUsed="1"/>
-    <w:lsdException w:name="Body Text Indent 3" w:semiHidden="1" w:unhideWhenUsed="1"/>
-    <w:lsdException w:name="Block Text" w:semiHidden="1" w:unhideWhenUsed="1"/>
-    <w:lsdException w:name="Hyperlink" w:semiHidden="1" w:unhideWhenUsed="1"/>
-    <w:lsdException w:name="FollowedHyperlink" w:semiHidden="1" w:unhideWhenUsed="1"/>
-    <w:lsdException w:name="Strong" w:uiPriority="22" w:qFormat="1"/>
-    <w:lsdException w:name="Emphasis" w:uiPriority="20" w:qFormat="1"/>
-    <w:lsdException w:name="Document Map" w:semiHidden="1" w:unhideWhenUsed="1"/>
-    <w:lsdException w:name="Plain Text" w:semiHidden="1" w:unhideWhenUsed="1"/>
-    <w:lsdException w:name="E-mail Signature" w:semiHidden="1" w:unhideWhenUsed="1"/>
-    <w:lsdException w:name="HTML Top of Form" w:semiHidden="1" w:unhideWhenUsed="1"/>
-    <w:lsdException w:name="HTML Bottom of Form" w:semiHidden="1" w:unhideWhenUsed="1"/>
-    <w:lsdException w:name="Normal (Web)" w:semiHidden="1" w:unhideWhenUsed="1"/>
-    <w:lsdException w:name="HTML Acronym" w:semiHidden="1" w:unhideWhenUsed="1"/>
-    <w:lsdException w:name="HTML Address" w:semiHidden="1" w:unhideWhenUsed="1"/>
-    <w:lsdException w:name="HTML Cite" w:semiHidden="1" w:unhideWhenUsed="1"/>
-    <w:lsdException w:name="HTML Code" w:semiHidden="1" w:unhideWhenUsed="1"/>
-    <w:lsdException w:name="HTML Definition" w:semiHidden="1" w:unhideWhenUsed="1"/>
-    <w:lsdException w:name="HTML Keyboard" w:semiHidden="1" w:unhideWhenUsed="1"/>
-    <w:lsdException w:name="HTML Preformatted" w:semiHidden="1" w:unhideWhenUsed="1"/>
-    <w:lsdException w:name="HTML Sample" w:semiHidden="1" w:unhideWhenUsed="1"/>
-    <w:lsdException w:name="HTML Typewriter" w:semiHidden="1" w:unhideWhenUsed="1"/>
-    <w:lsdException w:name="HTML Variable" w:semiHidden="1" w:unhideWhenUsed="1"/>
-    <w:lsdException w:name="Normal Table" w:semiHidden="1" w:unhideWhenUsed="1"/>
-    <w:lsdException w:name="annotation subject" w:semiHidden="1" w:unhideWhenUsed="1"/>
-    <w:lsdException w:name="No List" w:semiHidden="1" w:unhideWhenUsed="1"/>
-    <w:lsdException w:name="Outline List 1" w:semiHidden="1" w:unhideWhenUsed="1"/>
-    <w:lsdException w:name="Outline List 2" w:semiHidden="1" w:unhideWhenUsed="1"/>
-    <w:lsdException w:name="Outline List 3" w:semiHidden="1" w:unhideWhenUsed="1"/>
-    <w:lsdException w:name="Table Simple 1" w:semiHidden="1" w:unhideWhenUsed="1"/>
-    <w:lsdException w:name="Table Simple 2" w:semiHidden="1" w:unhideWhenUsed="1"/>
-    <w:lsdException w:name="Table Simple 3" w:semiHidden="1" w:unhideWhenUsed="1"/>
-    <w:lsdException w:name="Table Classic 1" w:semiHidden="1" w:unhideWhenUsed="1"/>
-    <w:lsdException w:name="Table Classic 2" w:semiHidden="1" w:unhideWhenUsed="1"/>
-    <w:lsdException w:name="Table Classic 3" w:semiHidden="1" w:unhideWhenUsed="1"/>
-    <w:lsdException w:name="Table Classic 4" w:semiHidden="1" w:unhideWhenUsed="1"/>
-    <w:lsdException w:name="Table Colorful 1" w:semiHidden="1" w:unhideWhenUsed="1"/>
-    <w:lsdException w:name="Table Colorful 2" w:semiHidden="1" w:unhideWhenUsed="1"/>
-    <w:lsdException w:name="Table Colorful 3" w:semiHidden="1" w:unhideWhenUsed="1"/>
-    <w:lsdException w:name="Table Columns 1" w:semiHidden="1" w:unhideWhenUsed="1"/>
-    <w:lsdException w:name="Table Columns 2" w:semiHidden="1" w:unhideWhenUsed="1"/>
-    <w:lsdException w:name="Table Columns 3" w:semiHidden="1" w:unhideWhenUsed="1"/>
-    <w:lsdException w:name="Table Columns 4" w:semiHidden="1" w:unhideWhenUsed="1"/>
-    <w:lsdException w:name="Table Columns 5" w:semiHidden="1" w:unhideWhenUsed="1"/>
-    <w:lsdException w:name="Table Grid 1" w:semiHidden="1" w:unhideWhenUsed="1"/>
-    <w:lsdException w:name="Table Grid 2" w:semiHidden="1" w:unhideWhenUsed="1"/>
-    <w:lsdException w:name="Table Grid 3" w:semiHidden="1" w:unhideWhenUsed="1"/>
-    <w:lsdException w:name="Table Grid 4" w:semiHidden="1" w:unhideWhenUsed="1"/>
-    <w:lsdException w:name="Table Grid 5" w:semiHidden="1" w:unhideWhenUsed="1"/>
-    <w:lsdException w:name="Table Grid 6" w:semiHidden="1" w:unhideWhenUsed="1"/>
-    <w:lsdException w:name="Table Grid 7" w:semiHidden="1" w:unhideWhenUsed="1"/>
-    <w:lsdException w:name="Table Grid 8" w:semiHidden="1" w:unhideWhenUsed="1"/>
-    <w:lsdException w:name="Table List 1" w:semiHidden="1" w:unhideWhenUsed="1"/>
-    <w:lsdException w:name="Table List 2" w:semiHidden="1" w:unhideWhenUsed="1"/>
-    <w:lsdException w:name="Table List 3" w:semiHidden="1" w:unhideWhenUsed="1"/>
-    <w:lsdException w:name="Table List 4" w:semiHidden="1" w:unhideWhenUsed="1"/>
-    <w:lsdException w:name="Table List 5" w:semiHidden="1" w:unhideWhenUsed="1"/>
-    <w:lsdException w:name="Table List 6" w:semiHidden="1" w:unhideWhenUsed="1"/>
-    <w:lsdException w:name="Table List 7" w:semiHidden="1" w:unhideWhenUsed="1"/>
-    <w:lsdException w:name="Table List 8" w:semiHidden="1" w:unhideWhenUsed="1"/>
-    <w:lsdException w:name="Table 3D effects 1" w:semiHidden="1" w:unhideWhenUsed="1"/>
-    <w:lsdException w:name="Table 3D effects 2" w:semiHidden="1" w:unhideWhenUsed="1"/>
-    <w:lsdException w:name="Table 3D effects 3" w:semiHidden="1" w:unhideWhenUsed="1"/>
-    <w:lsdException w:name="Table Contemporary" w:semiHidden="1" w:unhideWhenUsed="1"/>
-    <w:lsdException w:name="Table Elegant" w:semiHidden="1" w:unhideWhenUsed="1"/>
-    <w:lsdException w:name="Table Professional" w:semiHidden="1" w:unhideWhenUsed="1"/>
-    <w:lsdException w:name="Table Subtle 1" w:semiHidden="1" w:unhideWhenUsed="1"/>
-    <w:lsdException w:name="Table Subtle 2" w:semiHidden="1" w:unhideWhenUsed="1"/>
-    <w:lsdException w:name="Table Web 1" w:semiHidden="1" w:unhideWhenUsed="1"/>
-    <w:lsdException w:name="Table Web 2" w:semiHidden="1" w:unhideWhenUsed="1"/>
-    <w:lsdException w:name="Table Web 3" w:semiHidden="1" w:unhideWhenUsed="1"/>
-    <w:lsdException w:name="Balloon Text" w:semiHidden="1" w:unhideWhenUsed="1"/>
-    <w:lsdException w:name="Table Grid" w:uiPriority="39"/>
-    <w:lsdException w:name="Table Theme" w:semiHidden="1" w:unhideWhenUsed="1"/>
-    <w:lsdException w:name="Placeholder Text" w:semiHidden="1"/>
-    <w:lsdException w:name="No Spacing" w:uiPriority="1" w:qFormat="1"/>
-    <w:lsdException w:name="Light Shading" w:uiPriority="60"/>
-    <w:lsdException w:name="Light List" w:uiPriority="61"/>
-    <w:lsdException w:name="Light Grid" w:uiPriority="62"/>
-    <w:lsdException w:name="Medium Shading 1" w:uiPriority="63"/>
-    <w:lsdException w:name="Medium Shading 2" w:uiPriority="64"/>
-    <w:lsdException w:name="Medium List 1" w:uiPriority="65"/>
-    <w:lsdException w:name="Medium List 2" w:uiPriority="66"/>
-    <w:lsdException w:name="Medium Grid 1" w:uiPriority="67"/>
-    <w:lsdException w:name="Medium Grid 2" w:uiPriority="68"/>
-    <w:lsdException w:name="Medium Grid 3" w:uiPriority="69"/>
-    <w:lsdException w:name="Dark List" w:uiPriority="70"/>
-    <w:lsdException w:name="Colorful Shading" w:uiPriority="71"/>
-    <w:lsdException w:name="Colorful List" w:uiPriority="72"/>
-    <w:lsdException w:name="Colorful Grid" w:uiPriority="73"/>
-    <w:lsdException w:name="Light Shading Accent 1" w:uiPriority="60"/>
-    <w:lsdException w:name="Light List Accent 1" w:uiPriority="61"/>
-    <w:lsdException w:name="Light Grid Accent 1" w:uiPriority="62"/>
-    <w:lsdException w:name="Medium Shading 1 Accent 1" w:uiPriority="63"/>
-    <w:lsdException w:name="Medium Shading 2 Accent 1" w:uiPriority="64"/>
-    <w:lsdException w:name="Medium List 1 Accent 1" w:uiPriority="65"/>
-    <w:lsdException w:name="Revision" w:semiHidden="1"/>
-    <w:lsdException w:name="List Paragraph" w:uiPriority="34" w:qFormat="1"/>
-    <w:lsdException w:name="Quote" w:uiPriority="29" w:qFormat="1"/>
-    <w:lsdException w:name="Intense Quote" w:uiPriority="30" w:qFormat="1"/>
-    <w:lsdException w:name="Medium List 2 Accent 1" w:uiPriority="66"/>
-    <w:lsdException w:name="Medium Grid 1 Accent 1" w:uiPriority="67"/>
-    <w:lsdException w:name="Medium Grid 2 Accent 1" w:uiPriority="68"/>
-    <w:lsdException w:name="Medium Grid 3 Accent 1" w:uiPriority="69"/>
-    <w:lsdException w:name="Dark List Accent 1" w:uiPriority="70"/>
-    <w:lsdException w:name="Colorful Shading Accent 1" w:uiPriority="71"/>
-    <w:lsdException w:name="Colorful List Accent 1" w:uiPriority="72"/>
-    <w:lsdException w:name="Colorful Grid Accent 1" w:uiPriority="73"/>
-    <w:lsdException w:name="Light Shading Accent 2" w:uiPriority="60"/>
-    <w:lsdException w:name="Light List Accent 2" w:uiPriority="61"/>
-    <w:lsdException w:name="Light Grid Accent 2" w:uiPriority="62"/>
-    <w:lsdException w:name="Medium Shading 1 Accent 2" w:uiPriority="63"/>
-    <w:lsdException w:name="Medium Shading 2 Accent 2" w:uiPriority="64"/>
-    <w:lsdException w:name="Medium List 1 Accent 2" w:uiPriority="65"/>
-    <w:lsdException w:name="Medium List 2 Accent 2" w:uiPriority="66"/>
-    <w:lsdException w:name="Medium Grid 1 Accent 2" w:uiPriority="67"/>
-    <w:lsdException w:name="Medium Grid 2 Accent 2" w:uiPriority="68"/>
-    <w:lsdException w:name="Medium Grid 3 Accent 2" w:uiPriority="69"/>
-    <w:lsdException w:name="Dark List Accent 2" w:uiPriority="70"/>
-    <w:lsdException w:name="Colorful Shading Accent 2" w:uiPriority="71"/>
-    <w:lsdException w:name="Colorful List Accent 2" w:uiPriority="72"/>
-    <w:lsdException w:name="Colorful Grid Accent 2" w:uiPriority="73"/>
-    <w:lsdException w:name="Light Shading Accent 3" w:uiPriority="60"/>
-    <w:lsdException w:name="Light List Accent 3" w:uiPriority="61"/>
-    <w:lsdException w:name="Light Grid Accent 3" w:uiPriority="62"/>
-    <w:lsdException w:name="Medium Shading 1 Accent 3" w:uiPriority="63"/>
-    <w:lsdException w:name="Medium Shading 2 Accent 3" w:uiPriority="64"/>
-    <w:lsdException w:name="Medium List 1 Accent 3" w:uiPriority="65"/>
-    <w:lsdException w:name="Medium List 2 Accent 3" w:uiPriority="66"/>
-    <w:lsdException w:name="Medium Grid 1 Accent 3" w:uiPriority="67"/>
-    <w:lsdException w:name="Medium Grid 2 Accent 3" w:uiPriority="68"/>
-    <w:lsdException w:name="Medium Grid 3 Accent 3" w:uiPriority="69"/>
-    <w:lsdException w:name="Dark List Accent 3" w:uiPriority="70"/>
-    <w:lsdException w:name="Colorful Shading Accent 3" w:uiPriority="71"/>
-    <w:lsdException w:name="Colorful List Accent 3" w:uiPriority="72"/>
-    <w:lsdException w:name="Colorful Grid Accent 3" w:uiPriority="73"/>
-    <w:lsdException w:name="Light Shading Accent 4" w:uiPriority="60"/>
-    <w:lsdException w:name="Light List Accent 4" w:uiPriority="61"/>
-    <w:lsdException w:name="Light Grid Accent 4" w:uiPriority="62"/>
-    <w:lsdException w:name="Medium Shading 1 Accent 4" w:uiPriority="63"/>
-    <w:lsdException w:name="Medium Shading 2 Accent 4" w:uiPriority="64"/>
-    <w:lsdException w:name="Medium List 1 Accent 4" w:uiPriority="65"/>
-    <w:lsdException w:name="Medium List 2 Accent 4" w:uiPriority="66"/>
-    <w:lsdException w:name="Medium Grid 1 Accent 4" w:uiPriority="67"/>
-    <w:lsdException w:name="Medium Grid 2 Accent 4" w:uiPriority="68"/>
-    <w:lsdException w:name="Medium Grid 3 Accent 4" w:uiPriority="69"/>
-    <w:lsdException w:name="Dark List Accent 4" w:uiPriority="70"/>
-    <w:lsdException w:name="Colorful Shading Accent 4" w:uiPriority="71"/>
-    <w:lsdException w:name="Colorful List Accent 4" w:uiPriority="72"/>
-    <w:lsdException w:name="Colorful Grid Accent 4" w:uiPriority="73"/>
-    <w:lsdException w:name="Light Shading Accent 5" w:uiPriority="60"/>
-    <w:lsdException w:name="Light List Accent 5" w:uiPriority="61"/>
-    <w:lsdException w:name="Light Grid Accent 5" w:uiPriority="62"/>
-    <w:lsdException w:name="Medium Shading 1 Accent 5" w:uiPriority="63"/>
-    <w:lsdException w:name="Medium Shading 2 Accent 5" w:uiPriority="64"/>
-    <w:lsdException w:name="Medium List 1 Accent 5" w:uiPriority="65"/>
-    <w:lsdException w:name="Medium List 2 Accent 5" w:uiPriority="66"/>
-    <w:lsdException w:name="Medium Grid 1 Accent 5" w:uiPriority="67"/>
-    <w:lsdException w:name="Medium Grid 2 Accent 5" w:uiPriority="68"/>
-    <w:lsdException w:name="Medium Grid 3 Accent 5" w:uiPriority="69"/>
-    <w:lsdException w:name="Dark List Accent 5" w:uiPriority="70"/>
-    <w:lsdException w:name="Colorful Shading Accent 5" w:uiPriority="71"/>
-    <w:lsdException w:name="Colorful List Accent 5" w:uiPriority="72"/>
-    <w:lsdException w:name="Colorful Grid Accent 5" w:uiPriority="73"/>
-    <w:lsdException w:name="Light Shading Accent 6" w:uiPriority="60"/>
-    <w:lsdException w:name="Light List Accent 6" w:uiPriority="61"/>
-    <w:lsdException w:name="Light Grid Accent 6" w:uiPriority="62"/>
-    <w:lsdException w:name="Medium Shading 1 Accent 6" w:uiPriority="63"/>
-    <w:lsdException w:name="Medium Shading 2 Accent 6" w:uiPriority="64"/>
-    <w:lsdException w:name="Medium List 1 Accent 6" w:uiPriority="65"/>
-    <w:lsdException w:name="Medium List 2 Accent 6" w:uiPriority="66"/>
-    <w:lsdException w:name="Medium Grid 1 Accent 6" w:uiPriority="67"/>
-    <w:lsdException w:name="Medium Grid 2 Accent 6" w:uiPriority="68"/>
-    <w:lsdException w:name="Medium Grid 3 Accent 6" w:uiPriority="69"/>
-    <w:lsdException w:name="Dark List Accent 6" w:uiPriority="70"/>
-    <w:lsdException w:name="Colorful Shading Accent 6" w:uiPriority="71"/>
-    <w:lsdException w:name="Colorful List Accent 6" w:uiPriority="72"/>
-    <w:lsdException w:name="Colorful Grid Accent 6" w:uiPriority="73"/>
-    <w:lsdException w:name="Subtle Emphasis" w:uiPriority="19" w:qFormat="1"/>
-    <w:lsdException w:name="Intense Emphasis" w:uiPriority="21" w:qFormat="1"/>
-    <w:lsdException w:name="Subtle Reference" w:uiPriority="31" w:qFormat="1"/>
-    <w:lsdException w:name="Intense Reference" w:uiPriority="32" w:qFormat="1"/>
-    <w:lsdException w:name="Book Title" w:uiPriority="33" w:qFormat="1"/>
-    <w:lsdException w:name="Bibliography" w:semiHidden="1" w:uiPriority="37" w:unhideWhenUsed="1"/>
-    <w:lsdException w:name="TOC Heading" w:semiHidden="1" w:uiPriority="39" w:unhideWhenUsed="1" w:qFormat="1"/>
-    <w:lsdException w:name="Plain Table 1" w:uiPriority="41"/>
-    <w:lsdException w:name="Plain Table 2" w:uiPriority="42"/>
-    <w:lsdException w:name="Plain Table 3" w:uiPriority="43"/>
-    <w:lsdException w:name="Plain Table 4" w:uiPriority="44"/>
-    <w:lsdException w:name="Plain Table 5" w:uiPriority="45"/>
-    <w:lsdException w:name="Grid Table Light" w:uiPriority="40"/>
-    <w:lsdException w:name="Grid Table 1 Light" w:uiPriority="46"/>
-    <w:lsdException w:name="Grid Table 2" w:uiPriority="47"/>
-    <w:lsdException w:name="Grid Table 3" w:uiPriority="48"/>
-    <w:lsdException w:name="Grid Table 4" w:uiPriority="49"/>
-    <w:lsdException w:name="Grid Table 5 Dark" w:uiPriority="50"/>
-    <w:lsdException w:name="Grid Table 6 Colorful" w:uiPriority="51"/>
-    <w:lsdException w:name="Grid Table 7 Colorful" w:uiPriority="52"/>
-    <w:lsdException w:name="Grid Table 1 Light Accent 1" w:uiPriority="46"/>
-    <w:lsdException w:name="Grid Table 2 Accent 1" w:uiPriority="47"/>
-    <w:lsdException w:name="Grid Table 3 Accent 1" w:uiPriority="48"/>
-    <w:lsdException w:name="Grid Table 4 Accent 1" w:uiPriority="49"/>
-    <w:lsdException w:name="Grid Table 5 Dark Accent 1" w:uiPriority="50"/>
-    <w:lsdException w:name="Grid Table 6 Colorful Accent 1" w:uiPriority="51"/>
-    <w:lsdException w:name="Grid Table 7 Colorful Accent 1" w:uiPriority="52"/>
-    <w:lsdException w:name="Grid Table 1 Light Accent 2" w:uiPriority="46"/>
-    <w:lsdException w:name="Grid Table 2 Accent 2" w:uiPriority="47"/>
-    <w:lsdException w:name="Grid Table 3 Accent 2" w:uiPriority="48"/>
-    <w:lsdException w:name="Grid Table 4 Accent 2" w:uiPriority="49"/>
-    <w:lsdException w:name="Grid Table 5 Dark Accent 2" w:uiPriority="50"/>
-    <w:lsdException w:name="Grid Table 6 Colorful Accent 2" w:uiPriority="51"/>
-    <w:lsdException w:name="Grid Table 7 Colorful Accent 2" w:uiPriority="52"/>
-    <w:lsdException w:name="Grid Table 1 Light Accent 3" w:uiPriority="46"/>
-    <w:lsdException w:name="Grid Table 2 Accent 3" w:uiPriority="47"/>
-    <w:lsdException w:name="Grid Table 3 Accent 3" w:uiPriority="48"/>
-    <w:lsdException w:name="Grid Table 4 Accent 3" w:uiPriority="49"/>
-    <w:lsdException w:name="Grid Table 5 Dark Accent 3" w:uiPriority="50"/>
-    <w:lsdException w:name="Grid Table 6 Colorful Accent 3" w:uiPriority="51"/>
-    <w:lsdException w:name="Grid Table 7 Colorful Accent 3" w:uiPriority="52"/>
-    <w:lsdException w:name="Grid Table 1 Light Accent 4" w:uiPriority="46"/>
-    <w:lsdException w:name="Grid Table 2 Accent 4" w:uiPriority="47"/>
-    <w:lsdException w:name="Grid Table 3 Accent 4" w:uiPriority="48"/>
-    <w:lsdException w:name="Grid Table 4 Accent 4" w:uiPriority="49"/>
-    <w:lsdException w:name="Grid Table 5 Dark Accent 4" w:uiPriority="50"/>
-    <w:lsdException w:name="Grid Table 6 Colorful Accent 4" w:uiPriority="51"/>
-    <w:lsdException w:name="Grid Table 7 Colorful Accent 4" w:uiPriority="52"/>
-    <w:lsdException w:name="Grid Table 1 Light Accent 5" w:uiPriority="46"/>
-    <w:lsdException w:name="Grid Table 2 Accent 5" w:uiPriority="47"/>
-    <w:lsdException w:name="Grid Table 3 Accent 5" w:uiPriority="48"/>
-    <w:lsdException w:name="Grid Table 4 Accent 5" w:uiPriority="49"/>
-    <w:lsdException w:name="Grid Table 5 Dark Accent 5" w:uiPriority="50"/>
-    <w:lsdException w:name="Grid Table 6 Colorful Accent 5" w:uiPriority="51"/>
-    <w:lsdException w:name="Grid Table 7 Colorful Accent 5" w:uiPriority="52"/>
-    <w:lsdException w:name="Grid Table 1 Light Accent 6" w:uiPriority="46"/>
-    <w:lsdException w:name="Grid Table 2 Accent 6" w:uiPriority="47"/>
-    <w:lsdException w:name="Grid Table 3 Accent 6" w:uiPriority="48"/>
-    <w:lsdException w:name="Grid Table 4 Accent 6" w:uiPriority="49"/>
-    <w:lsdException w:name="Grid Table 5 Dark Accent 6" w:uiPriority="50"/>
-    <w:lsdException w:name="Grid Table 6 Colorful Accent 6" w:uiPriority="51"/>
-    <w:lsdException w:name="Grid Table 7 Colorful Accent 6" w:uiPriority="52"/>
-    <w:lsdException w:name="List Table 1 Light" w:uiPriority="46"/>
-    <w:lsdException w:name="List Table 2" w:uiPriority="47"/>
-    <w:lsdException w:name="List Table 3" w:uiPriority="48"/>
-    <w:lsdException w:name="List Table 4" w:uiPriority="49"/>
-    <w:lsdException w:name="List Table 5 Dark" w:uiPriority="50"/>
-    <w:lsdException w:name="List Table 6 Colorful" w:uiPriority="51"/>
-    <w:lsdException w:name="List Table 7 Colorful" w:uiPriority="52"/>
-    <w:lsdException w:name="List Table 1 Light Accent 1" w:uiPriority="46"/>
-    <w:lsdException w:name="List Table 2 Accent 1" w:uiPriority="47"/>
-    <w:lsdException w:name="List Table 3 Accent 1" w:uiPriority="48"/>
-    <w:lsdException w:name="List Table 4 Accent 1" w:uiPriority="49"/>
-    <w:lsdException w:name="List Table 5 Dark Accent 1" w:uiPriority="50"/>
-    <w:lsdException w:name="List Table 6 Colorful Accent 1" w:uiPriority="51"/>
-    <w:lsdException w:name="List Table 7 Colorful Accent 1" w:uiPriority="52"/>
-    <w:lsdException w:name="List Table 1 Light Accent 2" w:uiPriority="46"/>
-    <w:lsdException w:name="List Table 2 Accent 2" w:uiPriority="47"/>
-    <w:lsdException w:name="List Table 3 Accent 2" w:uiPriority="48"/>
-    <w:lsdException w:name="List Table 4 Accent 2" w:uiPriority="49"/>
-    <w:lsdException w:name="List Table 5 Dark Accent 2" w:uiPriority="50"/>
-    <w:lsdException w:name="List Table 6 Colorful Accent 2" w:uiPriority="51"/>
-    <w:lsdException w:name="List Table 7 Colorful Accent 2" w:uiPriority="52"/>
-    <w:lsdException w:name="List Table 1 Light Accent 3" w:uiPriority="46"/>
-    <w:lsdException w:name="List Table 2 Accent 3" w:uiPriority="47"/>
-    <w:lsdException w:name="List Table 3 Accent 3" w:uiPriority="48"/>
-    <w:lsdException w:name="List Table 4 Accent 3" w:uiPriority="49"/>
-    <w:lsdException w:name="List Table 5 Dark Accent 3" w:uiPriority="50"/>
-    <w:lsdException w:name="List Table 6 Colorful Accent 3" w:uiPriority="51"/>
-    <w:lsdException w:name="List Table 7 Colorful Accent 3" w:uiPriority="52"/>
-    <w:lsdException w:name="List Table 1 Light Accent 4" w:uiPriority="46"/>
-    <w:lsdException w:name="List Table 2 Accent 4" w:uiPriority="47"/>
-    <w:lsdException w:name="List Table 3 Accent 4" w:uiPriority="48"/>
-    <w:lsdException w:name="List Table 4 Accent 4" w:uiPriority="49"/>
-    <w:lsdException w:name="List Table 5 Dark Accent 4" w:uiPriority="50"/>
-    <w:lsdException w:name="List Table 6 Colorful Accent 4" w:uiPriority="51"/>
-    <w:lsdException w:name="List Table 7 Colorful Accent 4" w:uiPriority="52"/>
-    <w:lsdException w:name="List Table 1 Light Accent 5" w:uiPriority="46"/>
-    <w:lsdException w:name="List Table 2 Accent 5" w:uiPriority="47"/>
-    <w:lsdException w:name="List Table 3 Accent 5" w:uiPriority="48"/>
-    <w:lsdException w:name="List Table 4 Accent 5" w:uiPriority="49"/>
-    <w:lsdException w:name="List Table 5 Dark Accent 5" w:uiPriority="50"/>
-    <w:lsdException w:name="List Table 6 Colorful Accent 5" w:uiPriority="51"/>
-    <w:lsdException w:name="List Table 7 Colorful Accent 5" w:uiPriority="52"/>
-    <w:lsdException w:name="List Table 1 Light Accent 6" w:uiPriority="46"/>
-    <w:lsdException w:name="List Table 2 Accent 6" w:uiPriority="47"/>
-    <w:lsdException w:name="List Table 3 Accent 6" w:uiPriority="48"/>
-    <w:lsdException w:name="List Table 4 Accent 6" w:uiPriority="49"/>
-    <w:lsdException w:name="List Table 5 Dark Accent 6" w:uiPriority="50"/>
-    <w:lsdException w:name="List Table 6 Colorful Accent 6" w:uiPriority="51"/>
-    <w:lsdException w:name="List Table 7 Colorful Accent 6" w:uiPriority="52"/>
+  <w:latentStyles w:defLockedState="0" w:defUIPriority="99" w:defSemiHidden="1" w:defUnhideWhenUsed="1" w:defQFormat="0" w:count="267">
+    <w:lsdException w:name="Normal" w:semiHidden="0" w:uiPriority="0" w:unhideWhenUsed="0" w:qFormat="1"/>
+    <w:lsdException w:name="heading 1" w:semiHidden="0" w:uiPriority="9" w:unhideWhenUsed="0" w:qFormat="1"/>
+    <w:lsdException w:name="heading 2" w:uiPriority="9" w:qFormat="1"/>
+    <w:lsdException w:name="heading 3" w:uiPriority="9" w:qFormat="1"/>
+    <w:lsdException w:name="heading 4" w:uiPriority="9" w:qFormat="1"/>
+    <w:lsdException w:name="heading 5" w:uiPriority="9" w:qFormat="1"/>
+    <w:lsdException w:name="heading 6" w:uiPriority="9" w:qFormat="1"/>
+    <w:lsdException w:name="heading 7" w:uiPriority="9" w:qFormat="1"/>
+    <w:lsdException w:name="heading 8" w:uiPriority="9" w:qFormat="1"/>
+    <w:lsdException w:name="heading 9" w:uiPriority="9" w:qFormat="1"/>
+    <w:lsdException w:name="toc 1" w:uiPriority="39"/>
+    <w:lsdException w:name="toc 2" w:uiPriority="39"/>
+    <w:lsdException w:name="toc 3" w:uiPriority="39"/>
+    <w:lsdException w:name="toc 4" w:uiPriority="39"/>
+    <w:lsdException w:name="toc 5" w:uiPriority="39"/>
+    <w:lsdException w:name="toc 6" w:uiPriority="39"/>
+    <w:lsdException w:name="toc 7" w:uiPriority="39"/>
+    <w:lsdException w:name="toc 8" w:uiPriority="39"/>
+    <w:lsdException w:name="toc 9" w:uiPriority="39"/>
+    <w:lsdException w:name="caption" w:uiPriority="35" w:qFormat="1"/>
+    <w:lsdException w:name="Title" w:semiHidden="0" w:uiPriority="10" w:unhideWhenUsed="0" w:qFormat="1"/>
+    <w:lsdException w:name="Default Paragraph Font" w:uiPriority="1"/>
+    <w:lsdException w:name="Subtitle" w:semiHidden="0" w:uiPriority="11" w:unhideWhenUsed="0" w:qFormat="1"/>
+    <w:lsdException w:name="Strong" w:semiHidden="0" w:uiPriority="22" w:unhideWhenUsed="0" w:qFormat="1"/>
+    <w:lsdException w:name="Emphasis" w:semiHidden="0" w:uiPriority="20" w:unhideWhenUsed="0" w:qFormat="1"/>
+    <w:lsdException w:name="Table Grid" w:semiHidden="0" w:uiPriority="39" w:unhideWhenUsed="0"/>
+    <w:lsdException w:name="Placeholder Text" w:unhideWhenUsed="0"/>
+    <w:lsdException w:name="No Spacing" w:semiHidden="0" w:uiPriority="1" w:unhideWhenUsed="0" w:qFormat="1"/>
+    <w:lsdException w:name="Light Shading" w:semiHidden="0" w:uiPriority="60" w:unhideWhenUsed="0"/>
+    <w:lsdException w:name="Light List" w:semiHidden="0" w:uiPriority="61" w:unhideWhenUsed="0"/>
+    <w:lsdException w:name="Light Grid" w:semiHidden="0" w:uiPriority="62" w:unhideWhenUsed="0"/>
+    <w:lsdException w:name="Medium Shading 1" w:semiHidden="0" w:uiPriority="63" w:unhideWhenUsed="0"/>
+    <w:lsdException w:name="Medium Shading 2" w:semiHidden="0" w:uiPriority="64" w:unhideWhenUsed="0"/>
+    <w:lsdException w:name="Medium List 1" w:semiHidden="0" w:uiPriority="65" w:unhideWhenUsed="0"/>
+    <w:lsdException w:name="Medium List 2" w:semiHidden="0" w:uiPriority="66" w:unhideWhenUsed="0"/>
+    <w:lsdException w:name="Medium Grid 1" w:semiHidden="0" w:uiPriority="67" w:unhideWhenUsed="0"/>
+    <w:lsdException w:name="Medium Grid 2" w:semiHidden="0" w:uiPriority="68" w:unhideWhenUsed="0"/>
+    <w:lsdException w:name="Medium Grid 3" w:semiHidden="0" w:uiPriority="69" w:unhideWhenUsed="0"/>
+    <w:lsdException w:name="Dark List" w:semiHidden="0" w:uiPriority="70" w:unhideWhenUsed="0"/>
+    <w:lsdException w:name="Colorful Shading" w:semiHidden="0" w:uiPriority="71" w:unhideWhenUsed="0"/>
+    <w:lsdException w:name="Colorful List" w:semiHidden="0" w:uiPriority="72" w:unhideWhenUsed="0"/>
+    <w:lsdException w:name="Colorful Grid" w:semiHidden="0" w:uiPriority="73" w:unhideWhenUsed="0"/>
+    <w:lsdException w:name="Light Shading Accent 1" w:semiHidden="0" w:uiPriority="60" w:unhideWhenUsed="0"/>
+    <w:lsdException w:name="Light List Accent 1" w:semiHidden="0" w:uiPriority="61" w:unhideWhenUsed="0"/>
+    <w:lsdException w:name="Light Grid Accent 1" w:semiHidden="0" w:uiPriority="62" w:unhideWhenUsed="0"/>
+    <w:lsdException w:name="Medium Shading 1 Accent 1" w:semiHidden="0" w:uiPriority="63" w:unhideWhenUsed="0"/>
+    <w:lsdException w:name="Medium Shading 2 Accent 1" w:semiHidden="0" w:uiPriority="64" w:unhideWhenUsed="0"/>
+    <w:lsdException w:name="Medium List 1 Accent 1" w:semiHidden="0" w:uiPriority="65" w:unhideWhenUsed="0"/>
+    <w:lsdException w:name="Revision" w:unhideWhenUsed="0"/>
+    <w:lsdException w:name="List Paragraph" w:semiHidden="0" w:uiPriority="34" w:unhideWhenUsed="0" w:qFormat="1"/>
+    <w:lsdException w:name="Quote" w:semiHidden="0" w:uiPriority="29" w:unhideWhenUsed="0" w:qFormat="1"/>
+    <w:lsdException w:name="Intense Quote" w:semiHidden="0" w:uiPriority="30" w:unhideWhenUsed="0" w:qFormat="1"/>
+    <w:lsdException w:name="Medium List 2 Accent 1" w:semiHidden="0" w:uiPriority="66" w:unhideWhenUsed="0"/>
+    <w:lsdException w:name="Medium Grid 1 Accent 1" w:semiHidden="0" w:uiPriority="67" w:unhideWhenUsed="0"/>
+    <w:lsdException w:name="Medium Grid 2 Accent 1" w:semiHidden="0" w:uiPriority="68" w:unhideWhenUsed="0"/>
+    <w:lsdException w:name="Medium Grid 3 Accent 1" w:semiHidden="0" w:uiPriority="69" w:unhideWhenUsed="0"/>
+    <w:lsdException w:name="Dark List Accent 1" w:semiHidden="0" w:uiPriority="70" w:unhideWhenUsed="0"/>
+    <w:lsdException w:name="Colorful Shading Accent 1" w:semiHidden="0" w:uiPriority="71" w:unhideWhenUsed="0"/>
+    <w:lsdException w:name="Colorful List Accent 1" w:semiHidden="0" w:uiPriority="72" w:unhideWhenUsed="0"/>
+    <w:lsdException w:name="Colorful Grid Accent 1" w:semiHidden="0" w:uiPriority="73" w:unhideWhenUsed="0"/>
+    <w:lsdException w:name="Light Shading Accent 2" w:semiHidden="0" w:uiPriority="60" w:unhideWhenUsed="0"/>
+    <w:lsdException w:name="Light List Accent 2" w:semiHidden="0" w:uiPriority="61" w:unhideWhenUsed="0"/>
+    <w:lsdException w:name="Light Grid Accent 2" w:semiHidden="0" w:uiPriority="62" w:unhideWhenUsed="0"/>
+    <w:lsdException w:name="Medium Shading 1 Accent 2" w:semiHidden="0" w:uiPriority="63" w:unhideWhenUsed="0"/>
+    <w:lsdException w:name="Medium Shading 2 Accent 2" w:semiHidden="0" w:uiPriority="64" w:unhideWhenUsed="0"/>
+    <w:lsdException w:name="Medium List 1 Accent 2" w:semiHidden="0" w:uiPriority="65" w:unhideWhenUsed="0"/>
+    <w:lsdException w:name="Medium List 2 Accent 2" w:semiHidden="0" w:uiPriority="66" w:unhideWhenUsed="0"/>
+    <w:lsdException w:name="Medium Grid 1 Accent 2" w:semiHidden="0" w:uiPriority="67" w:unhideWhenUsed="0"/>
+    <w:lsdException w:name="Medium Grid 2 Accent 2" w:semiHidden="0" w:uiPriority="68" w:unhideWhenUsed="0"/>
+    <w:lsdException w:name="Medium Grid 3 Accent 2" w:semiHidden="0" w:uiPriority="69" w:unhideWhenUsed="0"/>
+    <w:lsdException w:name="Dark List Accent 2" w:semiHidden="0" w:uiPriority="70" w:unhideWhenUsed="0"/>
+    <w:lsdException w:name="Colorful Shading Accent 2" w:semiHidden="0" w:uiPriority="71" w:unhideWhenUsed="0"/>
+    <w:lsdException w:name="Colorful List Accent 2" w:semiHidden="0" w:uiPriority="72" w:unhideWhenUsed="0"/>
+    <w:lsdException w:name="Colorful Grid Accent 2" w:semiHidden="0" w:uiPriority="73" w:unhideWhenUsed="0"/>
+    <w:lsdException w:name="Light Shading Accent 3" w:semiHidden="0" w:uiPriority="60" w:unhideWhenUsed="0"/>
+    <w:lsdException w:name="Light List Accent 3" w:semiHidden="0" w:uiPriority="61" w:unhideWhenUsed="0"/>
+    <w:lsdException w:name="Light Grid Accent 3" w:semiHidden="0" w:uiPriority="62" w:unhideWhenUsed="0"/>
+    <w:lsdException w:name="Medium Shading 1 Accent 3" w:semiHidden="0" w:uiPriority="63" w:unhideWhenUsed="0"/>
+    <w:lsdException w:name="Medium Shading 2 Accent 3" w:semiHidden="0" w:uiPriority="64" w:unhideWhenUsed="0"/>
+    <w:lsdException w:name="Medium List 1 Accent 3" w:semiHidden="0" w:uiPriority="65" w:unhideWhenUsed="0"/>
+    <w:lsdException w:name="Medium List 2 Accent 3" w:semiHidden="0" w:uiPriority="66" w:unhideWhenUsed="0"/>
+    <w:lsdException w:name="Medium Grid 1 Accent 3" w:semiHidden="0" w:uiPriority="67" w:unhideWhenUsed="0"/>
+    <w:lsdException w:name="Medium Grid 2 Accent 3" w:semiHidden="0" w:uiPriority="68" w:unhideWhenUsed="0"/>
+    <w:lsdException w:name="Medium Grid 3 Accent 3" w:semiHidden="0" w:uiPriority="69" w:unhideWhenUsed="0"/>
+    <w:lsdException w:name="Dark List Accent 3" w:semiHidden="0" w:uiPriority="70" w:unhideWhenUsed="0"/>
+    <w:lsdException w:name="Colorful Shading Accent 3" w:semiHidden="0" w:uiPriority="71" w:unhideWhenUsed="0"/>
+    <w:lsdException w:name="Colorful List Accent 3" w:semiHidden="0" w:uiPriority="72" w:unhideWhenUsed="0"/>
+    <w:lsdException w:name="Colorful Grid Accent 3" w:semiHidden="0" w:uiPriority="73" w:unhideWhenUsed="0"/>
+    <w:lsdException w:name="Light Shading Accent 4" w:semiHidden="0" w:uiPriority="60" w:unhideWhenUsed="0"/>
+    <w:lsdException w:name="Light List Accent 4" w:semiHidden="0" w:uiPriority="61" w:unhideWhenUsed="0"/>
+    <w:lsdException w:name="Light Grid Accent 4" w:semiHidden="0" w:uiPriority="62" w:unhideWhenUsed="0"/>
+    <w:lsdException w:name="Medium Shading 1 Accent 4" w:semiHidden="0" w:uiPriority="63" w:unhideWhenUsed="0"/>
+    <w:lsdException w:name="Medium Shading 2 Accent 4" w:semiHidden="0" w:uiPriority="64" w:unhideWhenUsed="0"/>
+    <w:lsdException w:name="Medium List 1 Accent 4" w:semiHidden="0" w:uiPriority="65" w:unhideWhenUsed="0"/>
+    <w:lsdException w:name="Medium List 2 Accent 4" w:semiHidden="0" w:uiPriority="66" w:unhideWhenUsed="0"/>
+    <w:lsdException w:name="Medium Grid 1 Accent 4" w:semiHidden="0" w:uiPriority="67" w:unhideWhenUsed="0"/>
+    <w:lsdException w:name="Medium Grid 2 Accent 4" w:semiHidden="0" w:uiPriority="68" w:unhideWhenUsed="0"/>
+    <w:lsdException w:name="Medium Grid 3 Accent 4" w:semiHidden="0" w:uiPriority="69" w:unhideWhenUsed="0"/>
+    <w:lsdException w:name="Dark List Accent 4" w:semiHidden="0" w:uiPriority="70" w:unhideWhenUsed="0"/>
+    <w:lsdException w:name="Colorful Shading Accent 4" w:semiHidden="0" w:uiPriority="71" w:unhideWhenUsed="0"/>
+    <w:lsdException w:name="Colorful List Accent 4" w:semiHidden="0" w:uiPriority="72" w:unhideWhenUsed="0"/>
+    <w:lsdException w:name="Colorful Grid Accent 4" w:semiHidden="0" w:uiPriority="73" w:unhideWhenUsed="0"/>
+    <w:lsdException w:name="Light Shading Accent 5" w:semiHidden="0" w:uiPriority="60" w:unhideWhenUsed="0"/>
+    <w:lsdException w:name="Light List Accent 5" w:semiHidden="0" w:uiPriority="61" w:unhideWhenUsed="0"/>
+    <w:lsdException w:name="Light Grid Accent 5" w:semiHidden="0" w:uiPriority="62" w:unhideWhenUsed="0"/>
+    <w:lsdException w:name="Medium Shading 1 Accent 5" w:semiHidden="0" w:uiPriority="63" w:unhideWhenUsed="0"/>
+    <w:lsdException w:name="Medium Shading 2 Accent 5" w:semiHidden="0" w:uiPriority="64" w:unhideWhenUsed="0"/>
+    <w:lsdException w:name="Medium List 1 Accent 5" w:semiHidden="0" w:uiPriority="65" w:unhideWhenUsed="0"/>
+    <w:lsdException w:name="Medium List 2 Accent 5" w:semiHidden="0" w:uiPriority="66" w:unhideWhenUsed="0"/>
+    <w:lsdException w:name="Medium Grid 1 Accent 5" w:semiHidden="0" w:uiPriority="67" w:unhideWhenUsed="0"/>
+    <w:lsdException w:name="Medium Grid 2 Accent 5" w:semiHidden="0" w:uiPriority="68" w:unhideWhenUsed="0"/>
+    <w:lsdException w:name="Medium Grid 3 Accent 5" w:semiHidden="0" w:uiPriority="69" w:unhideWhenUsed="0"/>
+    <w:lsdException w:name="Dark List Accent 5" w:semiHidden="0" w:uiPriority="70" w:unhideWhenUsed="0"/>
+    <w:lsdException w:name="Colorful Shading Accent 5" w:semiHidden="0" w:uiPriority="71" w:unhideWhenUsed="0"/>
+    <w:lsdException w:name="Colorful List Accent 5" w:semiHidden="0" w:uiPriority="72" w:unhideWhenUsed="0"/>
+    <w:lsdException w:name="Colorful Grid Accent 5" w:semiHidden="0" w:uiPriority="73" w:unhideWhenUsed="0"/>
+    <w:lsdException w:name="Light Shading Accent 6" w:semiHidden="0" w:uiPriority="60" w:unhideWhenUsed="0"/>
+    <w:lsdException w:name="Light List Accent 6" w:semiHidden="0" w:uiPriority="61" w:unhideWhenUsed="0"/>
+    <w:lsdException w:name="Light Grid Accent 6" w:semiHidden="0" w:uiPriority="62" w:unhideWhenUsed="0"/>
+    <w:lsdException w:name="Medium Shading 1 Accent 6" w:semiHidden="0" w:uiPriority="63" w:unhideWhenUsed="0"/>
+    <w:lsdException w:name="Medium Shading 2 Accent 6" w:semiHidden="0" w:uiPriority="64" w:unhideWhenUsed="0"/>
+    <w:lsdException w:name="Medium List 1 Accent 6" w:semiHidden="0" w:uiPriority="65" w:unhideWhenUsed="0"/>
+    <w:lsdException w:name="Medium List 2 Accent 6" w:semiHidden="0" w:uiPriority="66" w:unhideWhenUsed="0"/>
+    <w:lsdException w:name="Medium Grid 1 Accent 6" w:semiHidden="0" w:uiPriority="67" w:unhideWhenUsed="0"/>
+    <w:lsdException w:name="Medium Grid 2 Accent 6" w:semiHidden="0" w:uiPriority="68" w:unhideWhenUsed="0"/>
+    <w:lsdException w:name="Medium Grid 3 Accent 6" w:semiHidden="0" w:uiPriority="69" w:unhideWhenUsed="0"/>
+    <w:lsdException w:name="Dark List Accent 6" w:semiHidden="0" w:uiPriority="70" w:unhideWhenUsed="0"/>
+    <w:lsdException w:name="Colorful Shading Accent 6" w:semiHidden="0" w:uiPriority="71" w:unhideWhenUsed="0"/>
+    <w:lsdException w:name="Colorful List Accent 6" w:semiHidden="0" w:uiPriority="72" w:unhideWhenUsed="0"/>
+    <w:lsdException w:name="Colorful Grid Accent 6" w:semiHidden="0" w:uiPriority="73" w:unhideWhenUsed="0"/>
+    <w:lsdException w:name="Subtle Emphasis" w:semiHidden="0" w:uiPriority="19" w:unhideWhenUsed="0" w:qFormat="1"/>
+    <w:lsdException w:name="Intense Emphasis" w:semiHidden="0" w:uiPriority="21" w:unhideWhenUsed="0" w:qFormat="1"/>
+    <w:lsdException w:name="Subtle Reference" w:semiHidden="0" w:uiPriority="31" w:unhideWhenUsed="0" w:qFormat="1"/>
+    <w:lsdException w:name="Intense Reference" w:semiHidden="0" w:uiPriority="32" w:unhideWhenUsed="0" w:qFormat="1"/>
+    <w:lsdException w:name="Book Title" w:semiHidden="0" w:uiPriority="33" w:unhideWhenUsed="0" w:qFormat="1"/>
+    <w:lsdException w:name="Bibliography" w:uiPriority="37"/>
+    <w:lsdException w:name="TOC Heading" w:uiPriority="39" w:qFormat="1"/>
   </w:latentStyles>
   <w:style w:type="paragraph" w:default="1" w:styleId="Normal">
     <w:name w:val="Normal"/>
@@ -5600,7 +5642,258 @@
     <w:pPr>
       <w:spacing w:after="0" w:line="240" w:lineRule="auto"/>
     </w:pPr>
-    <w:tblPr/>
+    <w:tblPr>
+      <w:tblInd w:w="0" w:type="dxa"/>
+      <w:tblCellMar>
+        <w:top w:w="0" w:type="dxa"/>
+        <w:left w:w="108" w:type="dxa"/>
+        <w:bottom w:w="0" w:type="dxa"/>
+        <w:right w:w="108" w:type="dxa"/>
+      </w:tblCellMar>
+    </w:tblPr>
+  </w:style>
+  <w:style w:type="character" w:customStyle="1" w:styleId="Heading1Char">
+    <w:name w:val="Heading 1 Char"/>
+    <w:basedOn w:val="DefaultParagraphFont"/>
+    <w:link w:val="Heading1"/>
+    <w:uiPriority w:val="9"/>
+    <w:rsid w:val="00FD36B2"/>
+    <w:rPr>
+      <w:rFonts w:asciiTheme="majorHAnsi" w:eastAsiaTheme="majorEastAsia" w:hAnsiTheme="majorHAnsi" w:cstheme="majorBidi"/>
+      <w:color w:val="2E74B5" w:themeColor="accent1" w:themeShade="BF"/>
+      <w:sz w:val="32"/>
+      <w:szCs w:val="32"/>
+    </w:rPr>
+  </w:style>
+</w:styles>
+</file>
+
+<file path=word/stylesWithEffects.xml><?xml version="1.0" encoding="utf-8"?>
+<w:styles xmlns:wpc="http://schemas.microsoft.com/office/word/2010/wordprocessingCanvas" xmlns:mc="http://schemas.openxmlformats.org/markup-compatibility/2006" xmlns:o="urn:schemas-microsoft-com:office:office" xmlns:r="http://schemas.openxmlformats.org/officeDocument/2006/relationships" xmlns:m="http://schemas.openxmlformats.org/officeDocument/2006/math" xmlns:v="urn:schemas-microsoft-com:vml" xmlns:wp14="http://schemas.microsoft.com/office/word/2010/wordprocessingDrawing" xmlns:wp="http://schemas.openxmlformats.org/drawingml/2006/wordprocessingDrawing" xmlns:w10="urn:schemas-microsoft-com:office:word" xmlns:w="http://schemas.openxmlformats.org/wordprocessingml/2006/main" xmlns:w14="http://schemas.microsoft.com/office/word/2010/wordml" xmlns:wpg="http://schemas.microsoft.com/office/word/2010/wordprocessingGroup" xmlns:wpi="http://schemas.microsoft.com/office/word/2010/wordprocessingInk" xmlns:wne="http://schemas.microsoft.com/office/word/2006/wordml" xmlns:wps="http://schemas.microsoft.com/office/word/2010/wordprocessingShape" mc:Ignorable="w14 wp14">
+  <w:docDefaults>
+    <w:rPrDefault>
+      <w:rPr>
+        <w:rFonts w:asciiTheme="minorHAnsi" w:eastAsiaTheme="minorHAnsi" w:hAnsiTheme="minorHAnsi" w:cstheme="minorBidi"/>
+        <w:sz w:val="22"/>
+        <w:szCs w:val="22"/>
+        <w:lang w:val="en-US" w:eastAsia="en-US" w:bidi="ar-SA"/>
+      </w:rPr>
+    </w:rPrDefault>
+    <w:pPrDefault>
+      <w:pPr>
+        <w:spacing w:after="160" w:line="259" w:lineRule="auto"/>
+      </w:pPr>
+    </w:pPrDefault>
+  </w:docDefaults>
+  <w:latentStyles w:defLockedState="0" w:defUIPriority="99" w:defSemiHidden="1" w:defUnhideWhenUsed="1" w:defQFormat="0" w:count="267">
+    <w:lsdException w:name="Normal" w:semiHidden="0" w:uiPriority="0" w:unhideWhenUsed="0" w:qFormat="1"/>
+    <w:lsdException w:name="heading 1" w:semiHidden="0" w:uiPriority="9" w:unhideWhenUsed="0" w:qFormat="1"/>
+    <w:lsdException w:name="heading 2" w:uiPriority="9" w:qFormat="1"/>
+    <w:lsdException w:name="heading 3" w:uiPriority="9" w:qFormat="1"/>
+    <w:lsdException w:name="heading 4" w:uiPriority="9" w:qFormat="1"/>
+    <w:lsdException w:name="heading 5" w:uiPriority="9" w:qFormat="1"/>
+    <w:lsdException w:name="heading 6" w:uiPriority="9" w:qFormat="1"/>
+    <w:lsdException w:name="heading 7" w:uiPriority="9" w:qFormat="1"/>
+    <w:lsdException w:name="heading 8" w:uiPriority="9" w:qFormat="1"/>
+    <w:lsdException w:name="heading 9" w:uiPriority="9" w:qFormat="1"/>
+    <w:lsdException w:name="toc 1" w:uiPriority="39"/>
+    <w:lsdException w:name="toc 2" w:uiPriority="39"/>
+    <w:lsdException w:name="toc 3" w:uiPriority="39"/>
+    <w:lsdException w:name="toc 4" w:uiPriority="39"/>
+    <w:lsdException w:name="toc 5" w:uiPriority="39"/>
+    <w:lsdException w:name="toc 6" w:uiPriority="39"/>
+    <w:lsdException w:name="toc 7" w:uiPriority="39"/>
+    <w:lsdException w:name="toc 8" w:uiPriority="39"/>
+    <w:lsdException w:name="toc 9" w:uiPriority="39"/>
+    <w:lsdException w:name="caption" w:uiPriority="35" w:qFormat="1"/>
+    <w:lsdException w:name="Title" w:semiHidden="0" w:uiPriority="10" w:unhideWhenUsed="0" w:qFormat="1"/>
+    <w:lsdException w:name="Default Paragraph Font" w:uiPriority="1"/>
+    <w:lsdException w:name="Subtitle" w:semiHidden="0" w:uiPriority="11" w:unhideWhenUsed="0" w:qFormat="1"/>
+    <w:lsdException w:name="Strong" w:semiHidden="0" w:uiPriority="22" w:unhideWhenUsed="0" w:qFormat="1"/>
+    <w:lsdException w:name="Emphasis" w:semiHidden="0" w:uiPriority="20" w:unhideWhenUsed="0" w:qFormat="1"/>
+    <w:lsdException w:name="Table Grid" w:semiHidden="0" w:uiPriority="39" w:unhideWhenUsed="0"/>
+    <w:lsdException w:name="Placeholder Text" w:unhideWhenUsed="0"/>
+    <w:lsdException w:name="No Spacing" w:semiHidden="0" w:uiPriority="1" w:unhideWhenUsed="0" w:qFormat="1"/>
+    <w:lsdException w:name="Light Shading" w:semiHidden="0" w:uiPriority="60" w:unhideWhenUsed="0"/>
+    <w:lsdException w:name="Light List" w:semiHidden="0" w:uiPriority="61" w:unhideWhenUsed="0"/>
+    <w:lsdException w:name="Light Grid" w:semiHidden="0" w:uiPriority="62" w:unhideWhenUsed="0"/>
+    <w:lsdException w:name="Medium Shading 1" w:semiHidden="0" w:uiPriority="63" w:unhideWhenUsed="0"/>
+    <w:lsdException w:name="Medium Shading 2" w:semiHidden="0" w:uiPriority="64" w:unhideWhenUsed="0"/>
+    <w:lsdException w:name="Medium List 1" w:semiHidden="0" w:uiPriority="65" w:unhideWhenUsed="0"/>
+    <w:lsdException w:name="Medium List 2" w:semiHidden="0" w:uiPriority="66" w:unhideWhenUsed="0"/>
+    <w:lsdException w:name="Medium Grid 1" w:semiHidden="0" w:uiPriority="67" w:unhideWhenUsed="0"/>
+    <w:lsdException w:name="Medium Grid 2" w:semiHidden="0" w:uiPriority="68" w:unhideWhenUsed="0"/>
+    <w:lsdException w:name="Medium Grid 3" w:semiHidden="0" w:uiPriority="69" w:unhideWhenUsed="0"/>
+    <w:lsdException w:name="Dark List" w:semiHidden="0" w:uiPriority="70" w:unhideWhenUsed="0"/>
+    <w:lsdException w:name="Colorful Shading" w:semiHidden="0" w:uiPriority="71" w:unhideWhenUsed="0"/>
+    <w:lsdException w:name="Colorful List" w:semiHidden="0" w:uiPriority="72" w:unhideWhenUsed="0"/>
+    <w:lsdException w:name="Colorful Grid" w:semiHidden="0" w:uiPriority="73" w:unhideWhenUsed="0"/>
+    <w:lsdException w:name="Light Shading Accent 1" w:semiHidden="0" w:uiPriority="60" w:unhideWhenUsed="0"/>
+    <w:lsdException w:name="Light List Accent 1" w:semiHidden="0" w:uiPriority="61" w:unhideWhenUsed="0"/>
+    <w:lsdException w:name="Light Grid Accent 1" w:semiHidden="0" w:uiPriority="62" w:unhideWhenUsed="0"/>
+    <w:lsdException w:name="Medium Shading 1 Accent 1" w:semiHidden="0" w:uiPriority="63" w:unhideWhenUsed="0"/>
+    <w:lsdException w:name="Medium Shading 2 Accent 1" w:semiHidden="0" w:uiPriority="64" w:unhideWhenUsed="0"/>
+    <w:lsdException w:name="Medium List 1 Accent 1" w:semiHidden="0" w:uiPriority="65" w:unhideWhenUsed="0"/>
+    <w:lsdException w:name="Revision" w:unhideWhenUsed="0"/>
+    <w:lsdException w:name="List Paragraph" w:semiHidden="0" w:uiPriority="34" w:unhideWhenUsed="0" w:qFormat="1"/>
+    <w:lsdException w:name="Quote" w:semiHidden="0" w:uiPriority="29" w:unhideWhenUsed="0" w:qFormat="1"/>
+    <w:lsdException w:name="Intense Quote" w:semiHidden="0" w:uiPriority="30" w:unhideWhenUsed="0" w:qFormat="1"/>
+    <w:lsdException w:name="Medium List 2 Accent 1" w:semiHidden="0" w:uiPriority="66" w:unhideWhenUsed="0"/>
+    <w:lsdException w:name="Medium Grid 1 Accent 1" w:semiHidden="0" w:uiPriority="67" w:unhideWhenUsed="0"/>
+    <w:lsdException w:name="Medium Grid 2 Accent 1" w:semiHidden="0" w:uiPriority="68" w:unhideWhenUsed="0"/>
+    <w:lsdException w:name="Medium Grid 3 Accent 1" w:semiHidden="0" w:uiPriority="69" w:unhideWhenUsed="0"/>
+    <w:lsdException w:name="Dark List Accent 1" w:semiHidden="0" w:uiPriority="70" w:unhideWhenUsed="0"/>
+    <w:lsdException w:name="Colorful Shading Accent 1" w:semiHidden="0" w:uiPriority="71" w:unhideWhenUsed="0"/>
+    <w:lsdException w:name="Colorful List Accent 1" w:semiHidden="0" w:uiPriority="72" w:unhideWhenUsed="0"/>
+    <w:lsdException w:name="Colorful Grid Accent 1" w:semiHidden="0" w:uiPriority="73" w:unhideWhenUsed="0"/>
+    <w:lsdException w:name="Light Shading Accent 2" w:semiHidden="0" w:uiPriority="60" w:unhideWhenUsed="0"/>
+    <w:lsdException w:name="Light List Accent 2" w:semiHidden="0" w:uiPriority="61" w:unhideWhenUsed="0"/>
+    <w:lsdException w:name="Light Grid Accent 2" w:semiHidden="0" w:uiPriority="62" w:unhideWhenUsed="0"/>
+    <w:lsdException w:name="Medium Shading 1 Accent 2" w:semiHidden="0" w:uiPriority="63" w:unhideWhenUsed="0"/>
+    <w:lsdException w:name="Medium Shading 2 Accent 2" w:semiHidden="0" w:uiPriority="64" w:unhideWhenUsed="0"/>
+    <w:lsdException w:name="Medium List 1 Accent 2" w:semiHidden="0" w:uiPriority="65" w:unhideWhenUsed="0"/>
+    <w:lsdException w:name="Medium List 2 Accent 2" w:semiHidden="0" w:uiPriority="66" w:unhideWhenUsed="0"/>
+    <w:lsdException w:name="Medium Grid 1 Accent 2" w:semiHidden="0" w:uiPriority="67" w:unhideWhenUsed="0"/>
+    <w:lsdException w:name="Medium Grid 2 Accent 2" w:semiHidden="0" w:uiPriority="68" w:unhideWhenUsed="0"/>
+    <w:lsdException w:name="Medium Grid 3 Accent 2" w:semiHidden="0" w:uiPriority="69" w:unhideWhenUsed="0"/>
+    <w:lsdException w:name="Dark List Accent 2" w:semiHidden="0" w:uiPriority="70" w:unhideWhenUsed="0"/>
+    <w:lsdException w:name="Colorful Shading Accent 2" w:semiHidden="0" w:uiPriority="71" w:unhideWhenUsed="0"/>
+    <w:lsdException w:name="Colorful List Accent 2" w:semiHidden="0" w:uiPriority="72" w:unhideWhenUsed="0"/>
+    <w:lsdException w:name="Colorful Grid Accent 2" w:semiHidden="0" w:uiPriority="73" w:unhideWhenUsed="0"/>
+    <w:lsdException w:name="Light Shading Accent 3" w:semiHidden="0" w:uiPriority="60" w:unhideWhenUsed="0"/>
+    <w:lsdException w:name="Light List Accent 3" w:semiHidden="0" w:uiPriority="61" w:unhideWhenUsed="0"/>
+    <w:lsdException w:name="Light Grid Accent 3" w:semiHidden="0" w:uiPriority="62" w:unhideWhenUsed="0"/>
+    <w:lsdException w:name="Medium Shading 1 Accent 3" w:semiHidden="0" w:uiPriority="63" w:unhideWhenUsed="0"/>
+    <w:lsdException w:name="Medium Shading 2 Accent 3" w:semiHidden="0" w:uiPriority="64" w:unhideWhenUsed="0"/>
+    <w:lsdException w:name="Medium List 1 Accent 3" w:semiHidden="0" w:uiPriority="65" w:unhideWhenUsed="0"/>
+    <w:lsdException w:name="Medium List 2 Accent 3" w:semiHidden="0" w:uiPriority="66" w:unhideWhenUsed="0"/>
+    <w:lsdException w:name="Medium Grid 1 Accent 3" w:semiHidden="0" w:uiPriority="67" w:unhideWhenUsed="0"/>
+    <w:lsdException w:name="Medium Grid 2 Accent 3" w:semiHidden="0" w:uiPriority="68" w:unhideWhenUsed="0"/>
+    <w:lsdException w:name="Medium Grid 3 Accent 3" w:semiHidden="0" w:uiPriority="69" w:unhideWhenUsed="0"/>
+    <w:lsdException w:name="Dark List Accent 3" w:semiHidden="0" w:uiPriority="70" w:unhideWhenUsed="0"/>
+    <w:lsdException w:name="Colorful Shading Accent 3" w:semiHidden="0" w:uiPriority="71" w:unhideWhenUsed="0"/>
+    <w:lsdException w:name="Colorful List Accent 3" w:semiHidden="0" w:uiPriority="72" w:unhideWhenUsed="0"/>
+    <w:lsdException w:name="Colorful Grid Accent 3" w:semiHidden="0" w:uiPriority="73" w:unhideWhenUsed="0"/>
+    <w:lsdException w:name="Light Shading Accent 4" w:semiHidden="0" w:uiPriority="60" w:unhideWhenUsed="0"/>
+    <w:lsdException w:name="Light List Accent 4" w:semiHidden="0" w:uiPriority="61" w:unhideWhenUsed="0"/>
+    <w:lsdException w:name="Light Grid Accent 4" w:semiHidden="0" w:uiPriority="62" w:unhideWhenUsed="0"/>
+    <w:lsdException w:name="Medium Shading 1 Accent 4" w:semiHidden="0" w:uiPriority="63" w:unhideWhenUsed="0"/>
+    <w:lsdException w:name="Medium Shading 2 Accent 4" w:semiHidden="0" w:uiPriority="64" w:unhideWhenUsed="0"/>
+    <w:lsdException w:name="Medium List 1 Accent 4" w:semiHidden="0" w:uiPriority="65" w:unhideWhenUsed="0"/>
+    <w:lsdException w:name="Medium List 2 Accent 4" w:semiHidden="0" w:uiPriority="66" w:unhideWhenUsed="0"/>
+    <w:lsdException w:name="Medium Grid 1 Accent 4" w:semiHidden="0" w:uiPriority="67" w:unhideWhenUsed="0"/>
+    <w:lsdException w:name="Medium Grid 2 Accent 4" w:semiHidden="0" w:uiPriority="68" w:unhideWhenUsed="0"/>
+    <w:lsdException w:name="Medium Grid 3 Accent 4" w:semiHidden="0" w:uiPriority="69" w:unhideWhenUsed="0"/>
+    <w:lsdException w:name="Dark List Accent 4" w:semiHidden="0" w:uiPriority="70" w:unhideWhenUsed="0"/>
+    <w:lsdException w:name="Colorful Shading Accent 4" w:semiHidden="0" w:uiPriority="71" w:unhideWhenUsed="0"/>
+    <w:lsdException w:name="Colorful List Accent 4" w:semiHidden="0" w:uiPriority="72" w:unhideWhenUsed="0"/>
+    <w:lsdException w:name="Colorful Grid Accent 4" w:semiHidden="0" w:uiPriority="73" w:unhideWhenUsed="0"/>
+    <w:lsdException w:name="Light Shading Accent 5" w:semiHidden="0" w:uiPriority="60" w:unhideWhenUsed="0"/>
+    <w:lsdException w:name="Light List Accent 5" w:semiHidden="0" w:uiPriority="61" w:unhideWhenUsed="0"/>
+    <w:lsdException w:name="Light Grid Accent 5" w:semiHidden="0" w:uiPriority="62" w:unhideWhenUsed="0"/>
+    <w:lsdException w:name="Medium Shading 1 Accent 5" w:semiHidden="0" w:uiPriority="63" w:unhideWhenUsed="0"/>
+    <w:lsdException w:name="Medium Shading 2 Accent 5" w:semiHidden="0" w:uiPriority="64" w:unhideWhenUsed="0"/>
+    <w:lsdException w:name="Medium List 1 Accent 5" w:semiHidden="0" w:uiPriority="65" w:unhideWhenUsed="0"/>
+    <w:lsdException w:name="Medium List 2 Accent 5" w:semiHidden="0" w:uiPriority="66" w:unhideWhenUsed="0"/>
+    <w:lsdException w:name="Medium Grid 1 Accent 5" w:semiHidden="0" w:uiPriority="67" w:unhideWhenUsed="0"/>
+    <w:lsdException w:name="Medium Grid 2 Accent 5" w:semiHidden="0" w:uiPriority="68" w:unhideWhenUsed="0"/>
+    <w:lsdException w:name="Medium Grid 3 Accent 5" w:semiHidden="0" w:uiPriority="69" w:unhideWhenUsed="0"/>
+    <w:lsdException w:name="Dark List Accent 5" w:semiHidden="0" w:uiPriority="70" w:unhideWhenUsed="0"/>
+    <w:lsdException w:name="Colorful Shading Accent 5" w:semiHidden="0" w:uiPriority="71" w:unhideWhenUsed="0"/>
+    <w:lsdException w:name="Colorful List Accent 5" w:semiHidden="0" w:uiPriority="72" w:unhideWhenUsed="0"/>
+    <w:lsdException w:name="Colorful Grid Accent 5" w:semiHidden="0" w:uiPriority="73" w:unhideWhenUsed="0"/>
+    <w:lsdException w:name="Light Shading Accent 6" w:semiHidden="0" w:uiPriority="60" w:unhideWhenUsed="0"/>
+    <w:lsdException w:name="Light List Accent 6" w:semiHidden="0" w:uiPriority="61" w:unhideWhenUsed="0"/>
+    <w:lsdException w:name="Light Grid Accent 6" w:semiHidden="0" w:uiPriority="62" w:unhideWhenUsed="0"/>
+    <w:lsdException w:name="Medium Shading 1 Accent 6" w:semiHidden="0" w:uiPriority="63" w:unhideWhenUsed="0"/>
+    <w:lsdException w:name="Medium Shading 2 Accent 6" w:semiHidden="0" w:uiPriority="64" w:unhideWhenUsed="0"/>
+    <w:lsdException w:name="Medium List 1 Accent 6" w:semiHidden="0" w:uiPriority="65" w:unhideWhenUsed="0"/>
+    <w:lsdException w:name="Medium List 2 Accent 6" w:semiHidden="0" w:uiPriority="66" w:unhideWhenUsed="0"/>
+    <w:lsdException w:name="Medium Grid 1 Accent 6" w:semiHidden="0" w:uiPriority="67" w:unhideWhenUsed="0"/>
+    <w:lsdException w:name="Medium Grid 2 Accent 6" w:semiHidden="0" w:uiPriority="68" w:unhideWhenUsed="0"/>
+    <w:lsdException w:name="Medium Grid 3 Accent 6" w:semiHidden="0" w:uiPriority="69" w:unhideWhenUsed="0"/>
+    <w:lsdException w:name="Dark List Accent 6" w:semiHidden="0" w:uiPriority="70" w:unhideWhenUsed="0"/>
+    <w:lsdException w:name="Colorful Shading Accent 6" w:semiHidden="0" w:uiPriority="71" w:unhideWhenUsed="0"/>
+    <w:lsdException w:name="Colorful List Accent 6" w:semiHidden="0" w:uiPriority="72" w:unhideWhenUsed="0"/>
+    <w:lsdException w:name="Colorful Grid Accent 6" w:semiHidden="0" w:uiPriority="73" w:unhideWhenUsed="0"/>
+    <w:lsdException w:name="Subtle Emphasis" w:semiHidden="0" w:uiPriority="19" w:unhideWhenUsed="0" w:qFormat="1"/>
+    <w:lsdException w:name="Intense Emphasis" w:semiHidden="0" w:uiPriority="21" w:unhideWhenUsed="0" w:qFormat="1"/>
+    <w:lsdException w:name="Subtle Reference" w:semiHidden="0" w:uiPriority="31" w:unhideWhenUsed="0" w:qFormat="1"/>
+    <w:lsdException w:name="Intense Reference" w:semiHidden="0" w:uiPriority="32" w:unhideWhenUsed="0" w:qFormat="1"/>
+    <w:lsdException w:name="Book Title" w:semiHidden="0" w:uiPriority="33" w:unhideWhenUsed="0" w:qFormat="1"/>
+    <w:lsdException w:name="Bibliography" w:uiPriority="37"/>
+    <w:lsdException w:name="TOC Heading" w:uiPriority="39" w:qFormat="1"/>
+  </w:latentStyles>
+  <w:style w:type="paragraph" w:default="1" w:styleId="Normal">
+    <w:name w:val="Normal"/>
+    <w:qFormat/>
+    <w:rsid w:val="00C629AB"/>
+  </w:style>
+  <w:style w:type="paragraph" w:styleId="Heading1">
+    <w:name w:val="heading 1"/>
+    <w:basedOn w:val="Normal"/>
+    <w:next w:val="Normal"/>
+    <w:link w:val="Heading1Char"/>
+    <w:uiPriority w:val="9"/>
+    <w:qFormat/>
+    <w:rsid w:val="00FD36B2"/>
+    <w:pPr>
+      <w:keepNext/>
+      <w:keepLines/>
+      <w:spacing w:before="240" w:after="0"/>
+      <w:outlineLvl w:val="0"/>
+    </w:pPr>
+    <w:rPr>
+      <w:rFonts w:asciiTheme="majorHAnsi" w:eastAsiaTheme="majorEastAsia" w:hAnsiTheme="majorHAnsi" w:cstheme="majorBidi"/>
+      <w:color w:val="2E74B5" w:themeColor="accent1" w:themeShade="BF"/>
+      <w:sz w:val="32"/>
+      <w:szCs w:val="32"/>
+    </w:rPr>
+  </w:style>
+  <w:style w:type="character" w:default="1" w:styleId="DefaultParagraphFont">
+    <w:name w:val="Default Paragraph Font"/>
+    <w:uiPriority w:val="1"/>
+    <w:semiHidden/>
+    <w:unhideWhenUsed/>
+  </w:style>
+  <w:style w:type="table" w:default="1" w:styleId="TableNormal">
+    <w:name w:val="Normal Table"/>
+    <w:uiPriority w:val="99"/>
+    <w:semiHidden/>
+    <w:unhideWhenUsed/>
+    <w:tblPr>
+      <w:tblInd w:w="0" w:type="dxa"/>
+      <w:tblCellMar>
+        <w:top w:w="0" w:type="dxa"/>
+        <w:left w:w="108" w:type="dxa"/>
+        <w:bottom w:w="0" w:type="dxa"/>
+        <w:right w:w="108" w:type="dxa"/>
+      </w:tblCellMar>
+    </w:tblPr>
+  </w:style>
+  <w:style w:type="numbering" w:default="1" w:styleId="NoList">
+    <w:name w:val="No List"/>
+    <w:uiPriority w:val="99"/>
+    <w:semiHidden/>
+    <w:unhideWhenUsed/>
+  </w:style>
+  <w:style w:type="table" w:customStyle="1" w:styleId="Style1">
+    <w:name w:val="Style1"/>
+    <w:basedOn w:val="TableNormal"/>
+    <w:uiPriority w:val="99"/>
+    <w:rsid w:val="00AE388F"/>
+    <w:pPr>
+      <w:spacing w:after="0" w:line="240" w:lineRule="auto"/>
+    </w:pPr>
+    <w:tblPr>
+      <w:tblInd w:w="0" w:type="dxa"/>
+      <w:tblCellMar>
+        <w:top w:w="0" w:type="dxa"/>
+        <w:left w:w="108" w:type="dxa"/>
+        <w:bottom w:w="0" w:type="dxa"/>
+        <w:right w:w="108" w:type="dxa"/>
+      </w:tblCellMar>
+    </w:tblPr>
   </w:style>
   <w:style w:type="character" w:customStyle="1" w:styleId="Heading1Char">
     <w:name w:val="Heading 1 Char"/>
@@ -5661,7 +5954,7 @@
     </a:clrScheme>
     <a:fontScheme name="Office">
       <a:majorFont>
-        <a:latin typeface="Calibri Light" panose="020F0302020204030204"/>
+        <a:latin typeface="Calibri Light"/>
         <a:ea typeface=""/>
         <a:cs typeface=""/>
         <a:font script="Jpan" typeface="ＭＳ ゴシック"/>
@@ -5696,7 +5989,7 @@
         <a:font script="Geor" typeface="Sylfaen"/>
       </a:majorFont>
       <a:minorFont>
-        <a:latin typeface="Calibri" panose="020F0502020204030204"/>
+        <a:latin typeface="Calibri"/>
         <a:ea typeface=""/>
         <a:cs typeface=""/>
         <a:font script="Jpan" typeface="ＭＳ 明朝"/>
@@ -5873,7 +6166,7 @@
   <a:extraClrSchemeLst/>
   <a:extLst>
     <a:ext uri="{05A4C25C-085E-4340-85A3-A5531E510DB2}">
-      <thm15:themeFamily xmlns:thm15="http://schemas.microsoft.com/office/thememl/2012/main" name="Office Theme" id="{62F939B6-93AF-4DB8-9C6B-D6C7DFDC589F}" vid="{4A3C46E8-61CC-4603-A589-7422A47A8E4A}"/>
+      <thm15:themeFamily xmlns:thm15="http://schemas.microsoft.com/office/thememl/2012/main" xmlns="" name="Office Theme" id="{62F939B6-93AF-4DB8-9C6B-D6C7DFDC589F}" vid="{4A3C46E8-61CC-4603-A589-7422A47A8E4A}"/>
     </a:ext>
   </a:extLst>
 </a:theme>
@@ -5884,7 +6177,7 @@
 </file>
 
 <file path=customXml/itemProps1.xml><?xml version="1.0" encoding="utf-8"?>
-<ds:datastoreItem xmlns:ds="http://schemas.openxmlformats.org/officeDocument/2006/customXml" ds:itemID="{F7D48992-C246-4EF3-B587-369F7D76CC2B}">
+<ds:datastoreItem xmlns:ds="http://schemas.openxmlformats.org/officeDocument/2006/customXml" ds:itemID="{256E2D7F-D3AE-45BC-8D2A-3A203B997568}">
   <ds:schemaRefs>
     <ds:schemaRef ds:uri="http://schemas.openxmlformats.org/officeDocument/2006/bibliography"/>
   </ds:schemaRefs>

</xml_diff>

<commit_message>
HLD/CDDs add to RTM
</commit_message>
<xml_diff>
--- a/development/Design/HLD.docx
+++ b/development/Design/HLD.docx
@@ -542,7 +542,7 @@
               </wp:anchor>
             </w:drawing>
           </mc:Choice>
-          <mc:Fallback xmlns:w16se="http://schemas.microsoft.com/office/word/2015/wordml/symex" xmlns:w15="http://schemas.microsoft.com/office/word/2012/wordml" xmlns:cx1="http://schemas.microsoft.com/office/drawing/2015/9/8/chartex" xmlns:cx="http://schemas.microsoft.com/office/drawing/2014/chartex">
+          <mc:Fallback xmlns:cx="http://schemas.microsoft.com/office/drawing/2014/chartex" xmlns:cx1="http://schemas.microsoft.com/office/drawing/2015/9/8/chartex" xmlns:w15="http://schemas.microsoft.com/office/word/2012/wordml" xmlns:w16se="http://schemas.microsoft.com/office/word/2015/wordml/symex">
             <w:pict>
               <v:shape w14:anchorId="73778BE3" id="Right Arrow 35" o:spid="_x0000_s1029" type="#_x0000_t13" style="position:absolute;margin-left:479.35pt;margin-top:242.65pt;width:117.65pt;height:17.3pt;rotation:180;z-index:251710464;visibility:visible;mso-wrap-style:square;mso-width-percent:0;mso-height-percent:0;mso-wrap-distance-left:9pt;mso-wrap-distance-top:0;mso-wrap-distance-right:9pt;mso-wrap-distance-bottom:0;mso-position-horizontal:absolute;mso-position-horizontal-relative:text;mso-position-vertical:absolute;mso-position-vertical-relative:text;mso-width-percent:0;mso-height-percent:0;mso-width-relative:margin;mso-height-relative:margin;v-text-anchor:middle" o:gfxdata="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" adj="17196,7065" fillcolor="#ed7d31 [3205]" stroked="f">
                 <v:fill opacity="32896f"/>
@@ -645,7 +645,7 @@
               </wp:anchor>
             </w:drawing>
           </mc:Choice>
-          <mc:Fallback xmlns:w16se="http://schemas.microsoft.com/office/word/2015/wordml/symex" xmlns:w15="http://schemas.microsoft.com/office/word/2012/wordml" xmlns:cx1="http://schemas.microsoft.com/office/drawing/2015/9/8/chartex" xmlns:cx="http://schemas.microsoft.com/office/drawing/2014/chartex">
+          <mc:Fallback xmlns:cx="http://schemas.microsoft.com/office/drawing/2014/chartex" xmlns:cx1="http://schemas.microsoft.com/office/drawing/2015/9/8/chartex" xmlns:w15="http://schemas.microsoft.com/office/word/2012/wordml" xmlns:w16se="http://schemas.microsoft.com/office/word/2015/wordml/symex">
             <w:pict>
               <v:shape w14:anchorId="01824CF3" id="Right Arrow 21" o:spid="_x0000_s1030" type="#_x0000_t13" style="position:absolute;margin-left:1.35pt;margin-top:124.65pt;width:194.45pt;height:11.95pt;rotation:90;z-index:251688960;visibility:visible;mso-wrap-style:square;mso-width-percent:0;mso-height-percent:0;mso-wrap-distance-left:9pt;mso-wrap-distance-top:0;mso-wrap-distance-right:9pt;mso-wrap-distance-bottom:0;mso-position-horizontal:absolute;mso-position-horizontal-relative:text;mso-position-vertical:absolute;mso-position-vertical-relative:text;mso-width-percent:0;mso-height-percent:0;mso-width-relative:margin;mso-height-relative:margin;v-text-anchor:middle" o:gfxdata="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" adj="19760,7065" fillcolor="#ed7d31 [3205]" stroked="f">
                 <v:fill opacity="32896f"/>
@@ -752,9 +752,8 @@
                                 <w:sz w:val="24"/>
                                 <w:szCs w:val="24"/>
                               </w:rPr>
-                              <w:t>ReadPin(</w:t>
-                            </w:r>
-                            <w:proofErr w:type="gramEnd"/>
+                              <w:t>ReadPin</w:t>
+                            </w:r>
                             <w:r>
                               <w:rPr>
                                 <w:b/>
@@ -762,8 +761,9 @@
                                 <w:sz w:val="24"/>
                                 <w:szCs w:val="24"/>
                               </w:rPr>
-                              <w:t>u8</w:t>
-                            </w:r>
+                              <w:t>(</w:t>
+                            </w:r>
+                            <w:proofErr w:type="gramEnd"/>
                             <w:r>
                               <w:rPr>
                                 <w:b/>
@@ -771,16 +771,7 @@
                                 <w:sz w:val="24"/>
                                 <w:szCs w:val="24"/>
                               </w:rPr>
-                              <w:t xml:space="preserve"> u8P</w:t>
-                            </w:r>
-                            <w:r>
-                              <w:rPr>
-                                <w:b/>
-                                <w:bCs/>
-                                <w:sz w:val="24"/>
-                                <w:szCs w:val="24"/>
-                              </w:rPr>
-                              <w:t>inNum) u8PinValueCpy)</w:t>
+                              <w:t>) u8PinValueCpy)</w:t>
                             </w:r>
                           </w:p>
                         </w:txbxContent>
@@ -805,6 +796,10 @@
           </mc:Choice>
           <mc:Fallback>
             <w:pict>
+              <v:shapetype id="_x0000_t202" coordsize="21600,21600" o:spt="202" path="m,l,21600r21600,l21600,xe">
+                <v:stroke joinstyle="miter"/>
+                <v:path gradientshapeok="t" o:connecttype="rect"/>
+              </v:shapetype>
               <v:shape id="Text Box 34" o:spid="_x0000_s1031" type="#_x0000_t202" style="position:absolute;margin-left:219.05pt;margin-top:366.9pt;width:163.05pt;height:23.1pt;rotation:-90;z-index:251708416;visibility:visible;mso-wrap-style:square;mso-width-percent:0;mso-height-percent:0;mso-wrap-distance-left:9pt;mso-wrap-distance-top:0;mso-wrap-distance-right:9pt;mso-wrap-distance-bottom:0;mso-position-horizontal:absolute;mso-position-horizontal-relative:text;mso-position-vertical:absolute;mso-position-vertical-relative:text;mso-width-percent:0;mso-height-percent:0;mso-width-relative:margin;mso-height-relative:margin;v-text-anchor:top" o:gfxdata="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" filled="f" stroked="f">
                 <v:textbox>
                   <w:txbxContent>
@@ -844,9 +839,8 @@
                           <w:sz w:val="24"/>
                           <w:szCs w:val="24"/>
                         </w:rPr>
-                        <w:t>ReadPin(</w:t>
-                      </w:r>
-                      <w:proofErr w:type="gramEnd"/>
+                        <w:t>ReadPin</w:t>
+                      </w:r>
                       <w:r>
                         <w:rPr>
                           <w:b/>
@@ -854,8 +848,9 @@
                           <w:sz w:val="24"/>
                           <w:szCs w:val="24"/>
                         </w:rPr>
-                        <w:t>u8</w:t>
-                      </w:r>
+                        <w:t>(</w:t>
+                      </w:r>
+                      <w:proofErr w:type="gramEnd"/>
                       <w:r>
                         <w:rPr>
                           <w:b/>
@@ -863,16 +858,7 @@
                           <w:sz w:val="24"/>
                           <w:szCs w:val="24"/>
                         </w:rPr>
-                        <w:t xml:space="preserve"> u8P</w:t>
-                      </w:r>
-                      <w:r>
-                        <w:rPr>
-                          <w:b/>
-                          <w:bCs/>
-                          <w:sz w:val="24"/>
-                          <w:szCs w:val="24"/>
-                        </w:rPr>
-                        <w:t>inNum) u8PinValueCpy)</w:t>
+                        <w:t>) u8PinValueCpy)</w:t>
                       </w:r>
                     </w:p>
                   </w:txbxContent>
@@ -967,7 +953,7 @@
               </wp:anchor>
             </w:drawing>
           </mc:Choice>
-          <mc:Fallback xmlns:w16se="http://schemas.microsoft.com/office/word/2015/wordml/symex" xmlns:w15="http://schemas.microsoft.com/office/word/2012/wordml" xmlns:cx1="http://schemas.microsoft.com/office/drawing/2015/9/8/chartex" xmlns:cx="http://schemas.microsoft.com/office/drawing/2014/chartex">
+          <mc:Fallback xmlns:cx="http://schemas.microsoft.com/office/drawing/2014/chartex" xmlns:cx1="http://schemas.microsoft.com/office/drawing/2015/9/8/chartex" xmlns:w15="http://schemas.microsoft.com/office/word/2012/wordml" xmlns:w16se="http://schemas.microsoft.com/office/word/2015/wordml/symex">
             <w:pict>
               <v:shape w14:anchorId="6FE18828" id="Right Arrow 33" o:spid="_x0000_s1032" type="#_x0000_t13" style="position:absolute;margin-left:240.95pt;margin-top:372.3pt;width:144.5pt;height:11.95pt;rotation:90;z-index:251707392;visibility:visible;mso-wrap-style:square;mso-width-percent:0;mso-height-percent:0;mso-wrap-distance-left:9pt;mso-wrap-distance-top:0;mso-wrap-distance-right:9pt;mso-wrap-distance-bottom:0;mso-position-horizontal:absolute;mso-position-horizontal-relative:text;mso-position-vertical:absolute;mso-position-vertical-relative:text;mso-width-percent:0;mso-height-percent:0;mso-width-relative:margin;mso-height-relative:margin;v-text-anchor:middle" o:gfxdata="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" adj="19124,7065" fillcolor="#ed7d31 [3205]" stroked="f">
                 <v:fill opacity="32896f"/>
@@ -1463,7 +1449,7 @@
               </wp:anchor>
             </w:drawing>
           </mc:Choice>
-          <mc:Fallback xmlns:w16se="http://schemas.microsoft.com/office/word/2015/wordml/symex" xmlns:w15="http://schemas.microsoft.com/office/word/2012/wordml" xmlns:cx1="http://schemas.microsoft.com/office/drawing/2015/9/8/chartex" xmlns:cx="http://schemas.microsoft.com/office/drawing/2014/chartex">
+          <mc:Fallback xmlns:cx="http://schemas.microsoft.com/office/drawing/2014/chartex" xmlns:cx1="http://schemas.microsoft.com/office/drawing/2015/9/8/chartex" xmlns:w15="http://schemas.microsoft.com/office/word/2012/wordml" xmlns:w16se="http://schemas.microsoft.com/office/word/2015/wordml/symex">
             <w:pict>
               <v:shape w14:anchorId="6E8F50B4" id="Right Arrow 15" o:spid="_x0000_s1035" type="#_x0000_t13" style="position:absolute;margin-left:-231.6pt;margin-top:232.5pt;width:417.05pt;height:11.95pt;rotation:90;z-index:251679744;visibility:visible;mso-wrap-style:square;mso-width-percent:0;mso-height-percent:0;mso-wrap-distance-left:9pt;mso-wrap-distance-top:0;mso-wrap-distance-right:9pt;mso-wrap-distance-bottom:0;mso-position-horizontal:absolute;mso-position-horizontal-relative:text;mso-position-vertical:absolute;mso-position-vertical-relative:text;mso-width-percent:0;mso-height-percent:0;mso-width-relative:margin;mso-height-relative:margin;v-text-anchor:middle" o:gfxdata="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" adj="20742,7065" fillcolor="#ed7d31 [3205]" stroked="f">
                 <v:fill opacity="32896f"/>
@@ -1789,7 +1775,7 @@
               </wp:anchor>
             </w:drawing>
           </mc:Choice>
-          <mc:Fallback xmlns:w16se="http://schemas.microsoft.com/office/word/2015/wordml/symex" xmlns:w15="http://schemas.microsoft.com/office/word/2012/wordml" xmlns:cx1="http://schemas.microsoft.com/office/drawing/2015/9/8/chartex" xmlns:cx="http://schemas.microsoft.com/office/drawing/2014/chartex">
+          <mc:Fallback xmlns:cx="http://schemas.microsoft.com/office/drawing/2014/chartex" xmlns:cx1="http://schemas.microsoft.com/office/drawing/2015/9/8/chartex" xmlns:w15="http://schemas.microsoft.com/office/word/2012/wordml" xmlns:w16se="http://schemas.microsoft.com/office/word/2015/wordml/symex">
             <w:pict>
               <v:shape w14:anchorId="6D7029A4" id="Right Arrow 19" o:spid="_x0000_s1037" type="#_x0000_t13" style="position:absolute;margin-left:262.1pt;margin-top:234.9pt;width:422.7pt;height:11.95pt;rotation:90;z-index:251685888;visibility:visible;mso-wrap-style:square;mso-width-percent:0;mso-height-percent:0;mso-wrap-distance-left:9pt;mso-wrap-distance-top:0;mso-wrap-distance-right:9pt;mso-wrap-distance-bottom:0;mso-position-horizontal:absolute;mso-position-horizontal-relative:text;mso-position-vertical:absolute;mso-position-vertical-relative:text;mso-width-percent:0;mso-height-percent:0;mso-width-relative:margin;mso-height-relative:margin;v-text-anchor:middle" o:gfxdata="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" adj="20753,7065" fillcolor="#ed7d31 [3205]" stroked="f">
                 <v:fill opacity="32896f"/>
@@ -2115,7 +2101,7 @@
               </wp:anchor>
             </w:drawing>
           </mc:Choice>
-          <mc:Fallback xmlns:w16se="http://schemas.microsoft.com/office/word/2015/wordml/symex" xmlns:w15="http://schemas.microsoft.com/office/word/2012/wordml" xmlns:cx1="http://schemas.microsoft.com/office/drawing/2015/9/8/chartex" xmlns:cx="http://schemas.microsoft.com/office/drawing/2014/chartex">
+          <mc:Fallback xmlns:cx="http://schemas.microsoft.com/office/drawing/2014/chartex" xmlns:cx1="http://schemas.microsoft.com/office/drawing/2015/9/8/chartex" xmlns:w15="http://schemas.microsoft.com/office/word/2012/wordml" xmlns:w16se="http://schemas.microsoft.com/office/word/2015/wordml/symex">
             <w:pict>
               <v:shape w14:anchorId="6D7029A4" id="Right Arrow 17" o:spid="_x0000_s1039" type="#_x0000_t13" style="position:absolute;margin-left:25pt;margin-top:233pt;width:421.05pt;height:15.75pt;rotation:90;z-index:251682816;visibility:visible;mso-wrap-style:square;mso-width-percent:0;mso-height-percent:0;mso-wrap-distance-left:9pt;mso-wrap-distance-top:0;mso-wrap-distance-right:9pt;mso-wrap-distance-bottom:0;mso-position-horizontal:absolute;mso-position-horizontal-relative:text;mso-position-vertical:absolute;mso-position-vertical-relative:text;mso-width-percent:0;mso-height-percent:0;mso-width-relative:margin;mso-height-relative:margin;v-text-anchor:middle" o:gfxdata="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" adj="20481,7065" fillcolor="#ed7d31 [3205]" stroked="f">
                 <v:fill opacity="32896f"/>
@@ -2604,7 +2590,7 @@
               </wp:anchor>
             </w:drawing>
           </mc:Choice>
-          <mc:Fallback xmlns:w16se="http://schemas.microsoft.com/office/word/2015/wordml/symex" xmlns:w15="http://schemas.microsoft.com/office/word/2012/wordml" xmlns:cx1="http://schemas.microsoft.com/office/drawing/2015/9/8/chartex" xmlns:cx="http://schemas.microsoft.com/office/drawing/2014/chartex">
+          <mc:Fallback xmlns:cx="http://schemas.microsoft.com/office/drawing/2014/chartex" xmlns:cx1="http://schemas.microsoft.com/office/drawing/2015/9/8/chartex" xmlns:w15="http://schemas.microsoft.com/office/word/2012/wordml" xmlns:w16se="http://schemas.microsoft.com/office/word/2015/wordml/symex">
             <w:pict>
               <v:shapetype w14:anchorId="7F4F53B7" id="_x0000_t13" coordsize="21600,21600" o:spt="13" adj="16200,5400" path="m@0,l@0@1,0@1,0@2@0@2@0,21600,21600,10800xe">
                 <v:stroke joinstyle="miter"/>
@@ -2946,7 +2932,7 @@
               </wp:anchor>
             </w:drawing>
           </mc:Choice>
-          <mc:Fallback xmlns:w16se="http://schemas.microsoft.com/office/word/2015/wordml/symex" xmlns:w15="http://schemas.microsoft.com/office/word/2012/wordml" xmlns:cx1="http://schemas.microsoft.com/office/drawing/2015/9/8/chartex" xmlns:cx="http://schemas.microsoft.com/office/drawing/2014/chartex">
+          <mc:Fallback xmlns:cx="http://schemas.microsoft.com/office/drawing/2014/chartex" xmlns:cx1="http://schemas.microsoft.com/office/drawing/2015/9/8/chartex" xmlns:w15="http://schemas.microsoft.com/office/word/2012/wordml" xmlns:w16se="http://schemas.microsoft.com/office/word/2015/wordml/symex">
             <w:pict>
               <v:shape w14:anchorId="19594179" id="Right Arrow 25" o:spid="_x0000_s1045" type="#_x0000_t13" style="position:absolute;margin-left:314.85pt;margin-top:120.5pt;width:200.3pt;height:11.95pt;rotation:90;z-index:251695104;visibility:visible;mso-wrap-style:square;mso-width-percent:0;mso-height-percent:0;mso-wrap-distance-left:9pt;mso-wrap-distance-top:0;mso-wrap-distance-right:9pt;mso-wrap-distance-bottom:0;mso-position-horizontal:absolute;mso-position-horizontal-relative:text;mso-position-vertical:absolute;mso-position-vertical-relative:text;mso-width-percent:0;mso-height-percent:0;mso-width-relative:margin;mso-height-relative:margin;v-text-anchor:middle" o:gfxdata="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" adj="19813,7065" fillcolor="#ed7d31 [3205]" stroked="f">
                 <v:fill opacity="32896f"/>
@@ -3152,7 +3138,7 @@
               </wp:anchor>
             </w:drawing>
           </mc:Choice>
-          <mc:Fallback xmlns:w16se="http://schemas.microsoft.com/office/word/2015/wordml/symex" xmlns:w15="http://schemas.microsoft.com/office/word/2012/wordml" xmlns:cx1="http://schemas.microsoft.com/office/drawing/2015/9/8/chartex" xmlns:cx="http://schemas.microsoft.com/office/drawing/2014/chartex">
+          <mc:Fallback xmlns:cx="http://schemas.microsoft.com/office/drawing/2014/chartex" xmlns:cx1="http://schemas.microsoft.com/office/drawing/2015/9/8/chartex" xmlns:w15="http://schemas.microsoft.com/office/word/2012/wordml" xmlns:w16se="http://schemas.microsoft.com/office/word/2015/wordml/symex">
             <w:pict>
               <v:shape w14:anchorId="6C8A2B9B" id="Right Arrow 27" o:spid="_x0000_s1048" type="#_x0000_t13" style="position:absolute;margin-left:-12.85pt;margin-top:370.85pt;width:142.7pt;height:15.3pt;rotation:90;z-index:251698176;visibility:visible;mso-wrap-style:square;mso-width-percent:0;mso-height-percent:0;mso-wrap-distance-left:9pt;mso-wrap-distance-top:0;mso-wrap-distance-right:9pt;mso-wrap-distance-bottom:0;mso-position-horizontal:absolute;mso-position-horizontal-relative:text;mso-position-vertical:absolute;mso-position-vertical-relative:text;mso-width-percent:0;mso-height-percent:0;mso-width-relative:margin;mso-height-relative:margin;v-text-anchor:middle" o:gfxdata="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" adj="18391,7065" fillcolor="#ed7d31 [3205]" stroked="f">
                 <v:fill opacity="32896f"/>
@@ -3255,7 +3241,7 @@
               </wp:anchor>
             </w:drawing>
           </mc:Choice>
-          <mc:Fallback xmlns:w16se="http://schemas.microsoft.com/office/word/2015/wordml/symex" xmlns:w15="http://schemas.microsoft.com/office/word/2012/wordml" xmlns:cx1="http://schemas.microsoft.com/office/drawing/2015/9/8/chartex" xmlns:cx="http://schemas.microsoft.com/office/drawing/2014/chartex">
+          <mc:Fallback xmlns:cx="http://schemas.microsoft.com/office/drawing/2014/chartex" xmlns:cx1="http://schemas.microsoft.com/office/drawing/2015/9/8/chartex" xmlns:w15="http://schemas.microsoft.com/office/word/2012/wordml" xmlns:w16se="http://schemas.microsoft.com/office/word/2015/wordml/symex">
             <w:pict>
               <v:shape id="Right Arrow 11" o:spid="_x0000_s1049" type="#_x0000_t13" style="position:absolute;margin-left:485.35pt;margin-top:-48pt;width:110.3pt;height:17.3pt;z-index:251673600;visibility:visible;mso-wrap-style:square;mso-width-percent:0;mso-height-percent:0;mso-wrap-distance-left:9pt;mso-wrap-distance-top:0;mso-wrap-distance-right:9pt;mso-wrap-distance-bottom:0;mso-position-horizontal:absolute;mso-position-horizontal-relative:text;mso-position-vertical:absolute;mso-position-vertical-relative:text;mso-width-percent:0;mso-height-percent:0;mso-width-relative:margin;mso-height-relative:margin;v-text-anchor:middle" o:gfxdata="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" adj="16903,7065" fillcolor="#ed7d31 [3205]" stroked="f">
                 <v:fill opacity="32896f"/>
@@ -3539,7 +3525,7 @@
               </wp:anchor>
             </w:drawing>
           </mc:Choice>
-          <mc:Fallback xmlns:w16se="http://schemas.microsoft.com/office/word/2015/wordml/symex" xmlns:w15="http://schemas.microsoft.com/office/word/2012/wordml" xmlns:cx1="http://schemas.microsoft.com/office/drawing/2015/9/8/chartex" xmlns:cx="http://schemas.microsoft.com/office/drawing/2014/chartex">
+          <mc:Fallback xmlns:cx="http://schemas.microsoft.com/office/drawing/2014/chartex" xmlns:cx1="http://schemas.microsoft.com/office/drawing/2015/9/8/chartex" xmlns:w15="http://schemas.microsoft.com/office/word/2012/wordml" xmlns:w16se="http://schemas.microsoft.com/office/word/2015/wordml/symex">
             <w:pict>
               <v:shape w14:anchorId="52512D4A" id="Right Arrow 13" o:spid="_x0000_s1051" type="#_x0000_t13" style="position:absolute;margin-left:485.35pt;margin-top:-8pt;width:110.65pt;height:17.3pt;z-index:251676672;visibility:visible;mso-wrap-style:square;mso-width-percent:0;mso-height-percent:0;mso-wrap-distance-left:9pt;mso-wrap-distance-top:0;mso-wrap-distance-right:9pt;mso-wrap-distance-bottom:0;mso-position-horizontal:absolute;mso-position-horizontal-relative:text;mso-position-vertical:absolute;mso-position-vertical-relative:text;mso-width-percent:0;mso-height-percent:0;mso-width-relative:margin;mso-height-relative:margin;v-text-anchor:middle" o:gfxdata="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" adj="16918,7065" fillcolor="#ed7d31 [3205]" stroked="f">
                 <v:fill opacity="32896f"/>
@@ -6166,7 +6152,7 @@
   <a:extraClrSchemeLst/>
   <a:extLst>
     <a:ext uri="{05A4C25C-085E-4340-85A3-A5531E510DB2}">
-      <thm15:themeFamily xmlns:thm15="http://schemas.microsoft.com/office/thememl/2012/main" xmlns="" name="Office Theme" id="{62F939B6-93AF-4DB8-9C6B-D6C7DFDC589F}" vid="{4A3C46E8-61CC-4603-A589-7422A47A8E4A}"/>
+      <thm15:themeFamily xmlns="" xmlns:thm15="http://schemas.microsoft.com/office/thememl/2012/main" name="Office Theme" id="{62F939B6-93AF-4DB8-9C6B-D6C7DFDC589F}" vid="{4A3C46E8-61CC-4603-A589-7422A47A8E4A}"/>
     </a:ext>
   </a:extLst>
 </a:theme>
@@ -6177,7 +6163,7 @@
 </file>
 
 <file path=customXml/itemProps1.xml><?xml version="1.0" encoding="utf-8"?>
-<ds:datastoreItem xmlns:ds="http://schemas.openxmlformats.org/officeDocument/2006/customXml" ds:itemID="{256E2D7F-D3AE-45BC-8D2A-3A203B997568}">
+<ds:datastoreItem xmlns:ds="http://schemas.openxmlformats.org/officeDocument/2006/customXml" ds:itemID="{1B30A144-891E-49CA-B5B3-3DAC2B4E05F7}">
   <ds:schemaRefs>
     <ds:schemaRef ds:uri="http://schemas.openxmlformats.org/officeDocument/2006/bibliography"/>
   </ds:schemaRefs>

</xml_diff>